<commit_message>
Updated LSTM plot and content, added RMSE
</commit_message>
<xml_diff>
--- a/Documents/Final Thesis/Indian Trade Data Analysis and Forecasting thesis v1.3.docx
+++ b/Documents/Final Thesis/Indian Trade Data Analysis and Forecasting thesis v1.3.docx
@@ -1,6 +1,6 @@
 
 <file path=word/document.xml><?xml version="1.0" encoding="utf-8"?>
-<w:document xmlns:wpc="http://schemas.microsoft.com/office/word/2010/wordprocessingCanvas" xmlns:cx="http://schemas.microsoft.com/office/drawing/2014/chartex" xmlns:cx1="http://schemas.microsoft.com/office/drawing/2015/9/8/chartex" xmlns:cx2="http://schemas.microsoft.com/office/drawing/2015/10/21/chartex" xmlns:cx3="http://schemas.microsoft.com/office/drawing/2016/5/9/chartex" xmlns:cx4="http://schemas.microsoft.com/office/drawing/2016/5/10/chartex" xmlns:cx5="http://schemas.microsoft.com/office/drawing/2016/5/11/chartex" xmlns:cx6="http://schemas.microsoft.com/office/drawing/2016/5/12/chartex" xmlns:cx7="http://schemas.microsoft.com/office/drawing/2016/5/13/chartex" xmlns:cx8="http://schemas.microsoft.com/office/drawing/2016/5/14/chartex" xmlns:mc="http://schemas.openxmlformats.org/markup-compatibility/2006" xmlns:aink="http://schemas.microsoft.com/office/drawing/2016/ink" xmlns:am3d="http://schemas.microsoft.com/office/drawing/2017/model3d" xmlns:o="urn:schemas-microsoft-com:office:office" xmlns:r="http://schemas.openxmlformats.org/officeDocument/2006/relationships" xmlns:m="http://schemas.openxmlformats.org/officeDocument/2006/math" xmlns:v="urn:schemas-microsoft-com:vml" xmlns:wp14="http://schemas.microsoft.com/office/word/2010/wordprocessingDrawing" xmlns:wp="http://schemas.openxmlformats.org/drawingml/2006/wordprocessingDrawing" xmlns:w10="urn:schemas-microsoft-com:office:word" xmlns:w="http://schemas.openxmlformats.org/wordprocessingml/2006/main" xmlns:w14="http://schemas.microsoft.com/office/word/2010/wordml" xmlns:w15="http://schemas.microsoft.com/office/word/2012/wordml" xmlns:w16cex="http://schemas.microsoft.com/office/word/2018/wordml/cex" xmlns:w16cid="http://schemas.microsoft.com/office/word/2016/wordml/cid" xmlns:w16="http://schemas.microsoft.com/office/word/2018/wordml" xmlns:w16se="http://schemas.microsoft.com/office/word/2015/wordml/symex" xmlns:wpg="http://schemas.microsoft.com/office/word/2010/wordprocessingGroup" xmlns:wpi="http://schemas.microsoft.com/office/word/2010/wordprocessingInk" xmlns:wne="http://schemas.microsoft.com/office/word/2006/wordml" xmlns:wps="http://schemas.microsoft.com/office/word/2010/wordprocessingShape" mc:Ignorable="w14 w15 w16se w16cid w16 w16cex wp14">
+<w:document xmlns:wpc="http://schemas.microsoft.com/office/word/2010/wordprocessingCanvas" xmlns:mc="http://schemas.openxmlformats.org/markup-compatibility/2006" xmlns:o="urn:schemas-microsoft-com:office:office" xmlns:r="http://schemas.openxmlformats.org/officeDocument/2006/relationships" xmlns:m="http://schemas.openxmlformats.org/officeDocument/2006/math" xmlns:v="urn:schemas-microsoft-com:vml" xmlns:wp14="http://schemas.microsoft.com/office/word/2010/wordprocessingDrawing" xmlns:wp="http://schemas.openxmlformats.org/drawingml/2006/wordprocessingDrawing" xmlns:w10="urn:schemas-microsoft-com:office:word" xmlns:w="http://schemas.openxmlformats.org/wordprocessingml/2006/main" xmlns:w14="http://schemas.microsoft.com/office/word/2010/wordml" xmlns:wpg="http://schemas.microsoft.com/office/word/2010/wordprocessingGroup" xmlns:wpi="http://schemas.microsoft.com/office/word/2010/wordprocessingInk" xmlns:wne="http://schemas.microsoft.com/office/word/2006/wordml" xmlns:wps="http://schemas.microsoft.com/office/word/2010/wordprocessingShape" mc:Ignorable="w14 wp14">
   <w:body>
     <w:p>
       <w:pPr>
@@ -107,7 +107,7 @@
                     </pic:cNvPicPr>
                   </pic:nvPicPr>
                   <pic:blipFill>
-                    <a:blip r:embed="rId8" cstate="print"/>
+                    <a:blip r:embed="rId9" cstate="print"/>
                     <a:srcRect/>
                     <a:stretch>
                       <a:fillRect/>
@@ -1080,33 +1080,11 @@
           <w:rFonts w:cs="Times New Roman"/>
         </w:rPr>
       </w:pPr>
-      <w:proofErr w:type="gramStart"/>
-      <w:r>
-        <w:rPr>
-          <w:rFonts w:cs="Times New Roman"/>
-        </w:rPr>
-        <w:t>So</w:t>
-      </w:r>
-      <w:proofErr w:type="gramEnd"/>
-      <w:r>
-        <w:rPr>
-          <w:rFonts w:cs="Times New Roman"/>
-        </w:rPr>
-        <w:t xml:space="preserve"> to balance our economy with feasible amount of Import and Export trade, we need to analyze which area of production needs more attention for Exports and which product needs to be encouraged for production to decrease the amount of Imports. </w:t>
-      </w:r>
-      <w:proofErr w:type="gramStart"/>
-      <w:r>
-        <w:rPr>
-          <w:rFonts w:cs="Times New Roman"/>
-        </w:rPr>
-        <w:t>So</w:t>
-      </w:r>
-      <w:proofErr w:type="gramEnd"/>
-      <w:r>
-        <w:rPr>
-          <w:rFonts w:cs="Times New Roman"/>
-        </w:rPr>
-        <w:t xml:space="preserve"> our Data Analysis part points at this area of our thesis.</w:t>
+      <w:r>
+        <w:rPr>
+          <w:rFonts w:cs="Times New Roman"/>
+        </w:rPr>
+        <w:t>So to balance our economy with feasible amount of Import and Export trade, we need to analyze which area of production needs more attention for Exports and which product needs to be encouraged for production to decrease the amount of Imports. So our Data Analysis part points at this area of our thesis.</w:t>
       </w:r>
     </w:p>
     <w:p>
@@ -1120,21 +1098,7 @@
         <w:rPr>
           <w:rFonts w:cs="Times New Roman"/>
         </w:rPr>
-        <w:t xml:space="preserve">Import and Export both are very dynamic in nature since every year we evolve in what we want as an Import and what we produce in order to Export. If we can forecast the trade </w:t>
-      </w:r>
-      <w:proofErr w:type="gramStart"/>
-      <w:r>
-        <w:rPr>
-          <w:rFonts w:cs="Times New Roman"/>
-        </w:rPr>
-        <w:t>amount</w:t>
-      </w:r>
-      <w:proofErr w:type="gramEnd"/>
-      <w:r>
-        <w:rPr>
-          <w:rFonts w:cs="Times New Roman"/>
-        </w:rPr>
-        <w:t xml:space="preserve"> we might know the areas, which are putting our economy into deficit and also reinforce those areas where we’re improving in terms of trade profit.</w:t>
+        <w:t>Import and Export both are very dynamic in nature since every year we evolve in what we want as an Import and what we produce in order to Export. If we can forecast the trade amount we might know the areas, which are putting our economy into deficit and also reinforce those areas where we’re improving in terms of trade profit.</w:t>
       </w:r>
     </w:p>
     <w:p>
@@ -1313,7 +1277,6 @@
         <w:p>
           <w:pPr>
             <w:pStyle w:val="TOCHeading"/>
-            <w:jc w:val="left"/>
             <w:rPr>
               <w:rFonts w:cs="Times New Roman"/>
               <w:color w:val="auto"/>
@@ -3428,7 +3391,7 @@
           <w:rFonts w:cs="Times New Roman"/>
         </w:rPr>
         <w:sectPr>
-          <w:headerReference w:type="first" r:id="rId9"/>
+          <w:headerReference w:type="first" r:id="rId10"/>
           <w:pgSz w:w="12240" w:h="15840"/>
           <w:pgMar w:top="1440" w:right="1440" w:bottom="1440" w:left="1440" w:header="720" w:footer="720" w:gutter="0"/>
           <w:pgNumType w:start="1"/>
@@ -3465,7 +3428,6 @@
     <w:p>
       <w:pPr>
         <w:pStyle w:val="Heading1"/>
-        <w:jc w:val="left"/>
         <w:rPr>
           <w:rFonts w:eastAsiaTheme="minorEastAsia" w:cs="Times New Roman"/>
           <w:color w:val="auto"/>
@@ -3682,21 +3644,26 @@
           <w:szCs w:val="24"/>
         </w:rPr>
       </w:pPr>
-      <w:proofErr w:type="spellStart"/>
-      <w:r>
-        <w:rPr>
-          <w:rFonts w:cs="Times New Roman"/>
-          <w:szCs w:val="24"/>
-        </w:rPr>
-        <w:t>HSCode</w:t>
-      </w:r>
-      <w:proofErr w:type="spellEnd"/>
-      <w:r>
-        <w:rPr>
-          <w:rFonts w:cs="Times New Roman"/>
-          <w:szCs w:val="24"/>
-        </w:rPr>
-        <w:t>: -</w:t>
+      <w:r>
+        <w:rPr>
+          <w:rFonts w:cs="Times New Roman"/>
+          <w:szCs w:val="24"/>
+        </w:rPr>
+        <w:t>HS</w:t>
+      </w:r>
+      <w:r>
+        <w:rPr>
+          <w:rFonts w:cs="Times New Roman"/>
+          <w:szCs w:val="24"/>
+        </w:rPr>
+        <w:t xml:space="preserve"> </w:t>
+      </w:r>
+      <w:r>
+        <w:rPr>
+          <w:rFonts w:cs="Times New Roman"/>
+          <w:szCs w:val="24"/>
+        </w:rPr>
+        <w:t>Code: -</w:t>
       </w:r>
       <w:r>
         <w:rPr>
@@ -3885,6 +3852,7 @@
           <w:noProof/>
           <w:sz w:val="36"/>
           <w:szCs w:val="36"/>
+          <w:lang w:val="en-IN" w:eastAsia="en-IN"/>
         </w:rPr>
         <w:drawing>
           <wp:inline distT="0" distB="0" distL="0" distR="0" wp14:anchorId="724CB39B" wp14:editId="78C46E59">
@@ -3902,7 +3870,7 @@
                     <pic:cNvPicPr/>
                   </pic:nvPicPr>
                   <pic:blipFill>
-                    <a:blip r:embed="rId10">
+                    <a:blip r:embed="rId11">
                       <a:extLst>
                         <a:ext uri="{28A0092B-C50C-407E-A947-70E740481C1C}">
                           <a14:useLocalDpi xmlns:a14="http://schemas.microsoft.com/office/drawing/2010/main" val="0"/>
@@ -3973,6 +3941,7 @@
       <w:pPr>
         <w:rPr>
           <w:rFonts w:cs="Times New Roman"/>
+          <w:szCs w:val="24"/>
         </w:rPr>
       </w:pPr>
       <w:r>
@@ -3991,22 +3960,187 @@
         <w:rPr>
           <w:rFonts w:cs="Times New Roman"/>
         </w:rPr>
-        <w:t xml:space="preserve"> the Top Countries and </w:t>
-      </w:r>
-      <w:proofErr w:type="spellStart"/>
-      <w:r>
-        <w:rPr>
-          <w:rFonts w:cs="Times New Roman"/>
-        </w:rPr>
-        <w:t>HSCode</w:t>
-      </w:r>
-      <w:proofErr w:type="spellEnd"/>
-      <w:r>
-        <w:rPr>
-          <w:rFonts w:cs="Times New Roman"/>
-        </w:rPr>
-        <w:t xml:space="preserve"> which India Trade and here are the results.</w:t>
-      </w:r>
+        <w:t xml:space="preserve"> the countries and products which India t</w:t>
+      </w:r>
+      <w:r>
+        <w:rPr>
+          <w:rFonts w:cs="Times New Roman"/>
+        </w:rPr>
+        <w:t>rade</w:t>
+      </w:r>
+      <w:r>
+        <w:rPr>
+          <w:rFonts w:cs="Times New Roman"/>
+        </w:rPr>
+        <w:t>s the most</w:t>
+      </w:r>
+      <w:r>
+        <w:rPr>
+          <w:rFonts w:cs="Times New Roman"/>
+        </w:rPr>
+        <w:t>.</w:t>
+      </w:r>
+      <w:r>
+        <w:rPr>
+          <w:rFonts w:cs="Times New Roman"/>
+        </w:rPr>
+        <w:t xml:space="preserve"> China tops the list with around $4379 million Import</w:t>
+      </w:r>
+      <w:r>
+        <w:rPr>
+          <w:rFonts w:cs="Times New Roman"/>
+        </w:rPr>
+        <w:t xml:space="preserve"> </w:t>
+      </w:r>
+      <w:r>
+        <w:rPr>
+          <w:rFonts w:cs="Times New Roman"/>
+          <w:szCs w:val="24"/>
+        </w:rPr>
+        <w:t>f</w:t>
+      </w:r>
+      <w:r>
+        <w:rPr>
+          <w:rFonts w:cs="Times New Roman"/>
+          <w:szCs w:val="24"/>
+        </w:rPr>
+        <w:t>ollowed by United Arab Emirates, Saudi Arab</w:t>
+      </w:r>
+      <w:r>
+        <w:rPr>
+          <w:rFonts w:cs="Times New Roman"/>
+          <w:szCs w:val="24"/>
+        </w:rPr>
+        <w:t xml:space="preserve"> and US</w:t>
+      </w:r>
+      <w:r>
+        <w:rPr>
+          <w:rFonts w:cs="Times New Roman"/>
+          <w:szCs w:val="24"/>
+        </w:rPr>
+        <w:t>A</w:t>
+      </w:r>
+      <w:r>
+        <w:rPr>
+          <w:rFonts w:cs="Times New Roman"/>
+          <w:szCs w:val="24"/>
+        </w:rPr>
+        <w:t>.</w:t>
+      </w:r>
+      <w:r>
+        <w:rPr>
+          <w:rFonts w:cs="Times New Roman"/>
+        </w:rPr>
+        <w:t xml:space="preserve"> </w:t>
+      </w:r>
+      <w:r>
+        <w:rPr>
+          <w:rFonts w:cs="Times New Roman"/>
+        </w:rPr>
+        <w:t>W</w:t>
+      </w:r>
+      <w:r>
+        <w:rPr>
+          <w:rFonts w:cs="Times New Roman"/>
+        </w:rPr>
+        <w:t>hile USA is top most country to which India exports the most $3013 million</w:t>
+      </w:r>
+      <w:r>
+        <w:rPr>
+          <w:rFonts w:cs="Times New Roman"/>
+        </w:rPr>
+        <w:t xml:space="preserve"> followed by UAE, </w:t>
+      </w:r>
+      <w:r>
+        <w:rPr>
+          <w:rFonts w:cs="Times New Roman"/>
+        </w:rPr>
+        <w:lastRenderedPageBreak/>
+        <w:t>China, Hong Kong and Singapore</w:t>
+      </w:r>
+      <w:r>
+        <w:rPr>
+          <w:rFonts w:cs="Times New Roman"/>
+        </w:rPr>
+        <w:t>.</w:t>
+      </w:r>
+      <w:r>
+        <w:rPr>
+          <w:rFonts w:cs="Times New Roman"/>
+          <w:szCs w:val="24"/>
+        </w:rPr>
+        <w:t xml:space="preserve"> </w:t>
+      </w:r>
+      <w:r>
+        <w:rPr>
+          <w:rFonts w:cs="Times New Roman"/>
+          <w:szCs w:val="24"/>
+        </w:rPr>
+        <w:t>As we know that Trade is the key to normalize cost</w:t>
+      </w:r>
+      <w:r>
+        <w:rPr>
+          <w:rFonts w:cs="Times New Roman"/>
+          <w:szCs w:val="24"/>
+        </w:rPr>
+        <w:t>s</w:t>
+      </w:r>
+      <w:r>
+        <w:rPr>
+          <w:rFonts w:cs="Times New Roman"/>
+          <w:szCs w:val="24"/>
+        </w:rPr>
+        <w:t xml:space="preserve"> across</w:t>
+      </w:r>
+      <w:r>
+        <w:rPr>
+          <w:rFonts w:cs="Times New Roman"/>
+          <w:szCs w:val="24"/>
+        </w:rPr>
+        <w:t xml:space="preserve"> the</w:t>
+      </w:r>
+      <w:r>
+        <w:rPr>
+          <w:rFonts w:cs="Times New Roman"/>
+          <w:szCs w:val="24"/>
+        </w:rPr>
+        <w:t xml:space="preserve"> world. India is a developing country with rich resources and population thus attract</w:t>
+      </w:r>
+      <w:r>
+        <w:rPr>
+          <w:rFonts w:cs="Times New Roman"/>
+          <w:szCs w:val="24"/>
+        </w:rPr>
+        <w:t>s</w:t>
+      </w:r>
+      <w:r>
+        <w:rPr>
+          <w:rFonts w:cs="Times New Roman"/>
+          <w:szCs w:val="24"/>
+        </w:rPr>
+        <w:t xml:space="preserve"> the</w:t>
+      </w:r>
+      <w:r>
+        <w:rPr>
+          <w:rFonts w:cs="Times New Roman"/>
+          <w:szCs w:val="24"/>
+        </w:rPr>
+        <w:t xml:space="preserve"> business from all over the world</w:t>
+      </w:r>
+      <w:r>
+        <w:rPr>
+          <w:rFonts w:cs="Times New Roman"/>
+          <w:szCs w:val="24"/>
+        </w:rPr>
+        <w:t>.</w:t>
+      </w:r>
+    </w:p>
+    <w:p>
+      <w:pPr>
+        <w:rPr>
+          <w:rFonts w:cs="Times New Roman"/>
+        </w:rPr>
+      </w:pPr>
     </w:p>
     <w:p>
       <w:pPr>
@@ -4018,8 +4152,8 @@
         <w:rPr>
           <w:rFonts w:cs="Times New Roman"/>
           <w:noProof/>
-        </w:rPr>
-        <w:lastRenderedPageBreak/>
+          <w:lang w:val="en-IN" w:eastAsia="en-IN"/>
+        </w:rPr>
         <w:drawing>
           <wp:inline distT="0" distB="0" distL="0" distR="0" wp14:anchorId="0E2B0755" wp14:editId="69009C0B">
             <wp:extent cx="5943600" cy="3345815"/>
@@ -4036,7 +4170,7 @@
                     <pic:cNvPicPr/>
                   </pic:nvPicPr>
                   <pic:blipFill>
-                    <a:blip r:embed="rId11">
+                    <a:blip r:embed="rId12">
                       <a:extLst>
                         <a:ext uri="{28A0092B-C50C-407E-A947-70E740481C1C}">
                           <a14:useLocalDpi xmlns:a14="http://schemas.microsoft.com/office/drawing/2010/main" val="0"/>
@@ -4070,68 +4204,50 @@
           <w:szCs w:val="24"/>
         </w:rPr>
       </w:pPr>
-      <w:r>
-        <w:rPr>
-          <w:rFonts w:cs="Times New Roman"/>
-          <w:szCs w:val="24"/>
-        </w:rPr>
-        <w:t xml:space="preserve">China Remains the First </w:t>
-      </w:r>
-      <w:r>
-        <w:rPr>
-          <w:rFonts w:cs="Times New Roman"/>
-          <w:szCs w:val="24"/>
-        </w:rPr>
-        <w:t>f</w:t>
-      </w:r>
-      <w:r>
-        <w:rPr>
-          <w:rFonts w:cs="Times New Roman"/>
-          <w:szCs w:val="24"/>
-        </w:rPr>
-        <w:t>ollowed by United Arab Emirates</w:t>
-      </w:r>
-      <w:r>
-        <w:rPr>
-          <w:rFonts w:cs="Times New Roman"/>
-          <w:szCs w:val="24"/>
-        </w:rPr>
-        <w:t>,</w:t>
-      </w:r>
-      <w:r>
-        <w:rPr>
-          <w:rFonts w:cs="Times New Roman"/>
-          <w:szCs w:val="24"/>
-        </w:rPr>
-        <w:t xml:space="preserve"> S</w:t>
-      </w:r>
-      <w:r>
-        <w:rPr>
-          <w:rFonts w:cs="Times New Roman"/>
-          <w:szCs w:val="24"/>
-        </w:rPr>
-        <w:t>a</w:t>
-      </w:r>
-      <w:r>
-        <w:rPr>
-          <w:rFonts w:cs="Times New Roman"/>
-          <w:szCs w:val="24"/>
-        </w:rPr>
-        <w:t>udi Arab</w:t>
-      </w:r>
-      <w:r>
-        <w:rPr>
-          <w:rFonts w:cs="Times New Roman"/>
-          <w:szCs w:val="24"/>
-        </w:rPr>
-        <w:t>, U.S.A.</w:t>
-      </w:r>
-      <w:r>
-        <w:rPr>
-          <w:rFonts w:cs="Times New Roman"/>
-          <w:szCs w:val="24"/>
-        </w:rPr>
-        <w:t xml:space="preserve"> As said Trade is the key to normalize cost across world. India is a developing country with rich resources and population thus attract the business all across the country. </w:t>
+    </w:p>
+    <w:p>
+      <w:pPr>
+        <w:rPr>
+          <w:rFonts w:cs="Times New Roman"/>
+          <w:szCs w:val="24"/>
+        </w:rPr>
+      </w:pPr>
+      <w:r>
+        <w:rPr>
+          <w:rFonts w:cs="Times New Roman"/>
+          <w:szCs w:val="24"/>
+        </w:rPr>
+        <w:t>Products corresponding to HS code 27 are the highest contributor for Imports made by India, which includes Minerals Fuels and Mineral Oils specially. India is a country of 130 Crore people, it explains this consumption. For every kind of fuel we’re dependent on other countries especially Arab countries, from where we get fuels like Petrol, Diesel, Kerosene etc. If we are to get rid of this vulnerability, Indian government should start investing in identification of new fuel resources and encourage the citizens to use it e.g. electric vehicles, solar panels, windmill etc.</w:t>
+      </w:r>
+    </w:p>
+    <w:p>
+      <w:pPr>
+        <w:rPr>
+          <w:rFonts w:cs="Times New Roman"/>
+          <w:szCs w:val="24"/>
+        </w:rPr>
+      </w:pPr>
+      <w:r>
+        <w:rPr>
+          <w:rFonts w:cs="Times New Roman"/>
+          <w:szCs w:val="24"/>
+        </w:rPr>
+        <w:t xml:space="preserve">It’s quite surprising to see the HS code 27 on top of list in Exports too. The major reason for that is exchange deals with various countries especially Singapore, to whom India does most export of Mineral and Crude Oils. </w:t>
+      </w:r>
+    </w:p>
+    <w:p>
+      <w:pPr>
+        <w:rPr>
+          <w:rFonts w:cs="Times New Roman"/>
+          <w:szCs w:val="24"/>
+        </w:rPr>
+      </w:pPr>
+      <w:r>
+        <w:rPr>
+          <w:rFonts w:cs="Times New Roman"/>
+          <w:szCs w:val="24"/>
+        </w:rPr>
+        <w:t>Also being one the biggest population who likes to wear jewelries, the Import and Export is second most for HS code 71.</w:t>
       </w:r>
     </w:p>
     <w:p>
@@ -4146,7 +4262,9 @@
           <w:rFonts w:cs="Times New Roman"/>
           <w:noProof/>
           <w:szCs w:val="24"/>
-        </w:rPr>
+          <w:lang w:val="en-IN" w:eastAsia="en-IN"/>
+        </w:rPr>
+        <w:lastRenderedPageBreak/>
         <w:drawing>
           <wp:inline distT="0" distB="0" distL="0" distR="0" wp14:anchorId="41212BBE" wp14:editId="464DA6E0">
             <wp:extent cx="5943600" cy="3341370"/>
@@ -4163,7 +4281,7 @@
                     <pic:cNvPicPr/>
                   </pic:nvPicPr>
                   <pic:blipFill>
-                    <a:blip r:embed="rId12">
+                    <a:blip r:embed="rId13">
                       <a:extLst>
                         <a:ext uri="{28A0092B-C50C-407E-A947-70E740481C1C}">
                           <a14:useLocalDpi xmlns:a14="http://schemas.microsoft.com/office/drawing/2010/main" val="0"/>
@@ -4197,28 +4315,83 @@
           <w:szCs w:val="24"/>
         </w:rPr>
       </w:pPr>
-      <w:r>
-        <w:rPr>
-          <w:rFonts w:cs="Times New Roman"/>
-          <w:szCs w:val="24"/>
-        </w:rPr>
-        <w:t xml:space="preserve">The Description of the </w:t>
-      </w:r>
-      <w:proofErr w:type="spellStart"/>
-      <w:r>
-        <w:rPr>
-          <w:rFonts w:cs="Times New Roman"/>
-          <w:szCs w:val="24"/>
-        </w:rPr>
-        <w:t>HSCode</w:t>
-      </w:r>
-      <w:proofErr w:type="spellEnd"/>
-      <w:r>
-        <w:rPr>
-          <w:rFonts w:cs="Times New Roman"/>
-          <w:szCs w:val="24"/>
-        </w:rPr>
-        <w:t xml:space="preserve"> is as follows</w:t>
+    </w:p>
+    <w:p>
+      <w:pPr>
+        <w:rPr>
+          <w:rFonts w:cs="Times New Roman"/>
+          <w:szCs w:val="24"/>
+        </w:rPr>
+      </w:pPr>
+      <w:r>
+        <w:rPr>
+          <w:rFonts w:cs="Times New Roman"/>
+          <w:szCs w:val="24"/>
+        </w:rPr>
+        <w:t>The Description of the</w:t>
+      </w:r>
+      <w:r>
+        <w:rPr>
+          <w:rFonts w:cs="Times New Roman"/>
+          <w:szCs w:val="24"/>
+        </w:rPr>
+        <w:t xml:space="preserve"> mentioned</w:t>
+      </w:r>
+      <w:r>
+        <w:rPr>
+          <w:rFonts w:cs="Times New Roman"/>
+          <w:szCs w:val="24"/>
+        </w:rPr>
+        <w:t xml:space="preserve"> HS</w:t>
+      </w:r>
+      <w:r>
+        <w:rPr>
+          <w:rFonts w:cs="Times New Roman"/>
+          <w:szCs w:val="24"/>
+        </w:rPr>
+        <w:t xml:space="preserve"> </w:t>
+      </w:r>
+      <w:r>
+        <w:rPr>
+          <w:rFonts w:cs="Times New Roman"/>
+          <w:szCs w:val="24"/>
+        </w:rPr>
+        <w:t>c</w:t>
+      </w:r>
+      <w:r>
+        <w:rPr>
+          <w:rFonts w:cs="Times New Roman"/>
+          <w:szCs w:val="24"/>
+        </w:rPr>
+        <w:t>ode</w:t>
+      </w:r>
+      <w:r>
+        <w:rPr>
+          <w:rFonts w:cs="Times New Roman"/>
+          <w:szCs w:val="24"/>
+        </w:rPr>
+        <w:t>s</w:t>
+      </w:r>
+      <w:r>
+        <w:rPr>
+          <w:rFonts w:cs="Times New Roman"/>
+          <w:szCs w:val="24"/>
+        </w:rPr>
+        <w:t xml:space="preserve"> </w:t>
+      </w:r>
+      <w:r>
+        <w:rPr>
+          <w:rFonts w:cs="Times New Roman"/>
+          <w:szCs w:val="24"/>
+        </w:rPr>
+        <w:t xml:space="preserve">in the graph </w:t>
+      </w:r>
+      <w:r>
+        <w:rPr>
+          <w:rFonts w:cs="Times New Roman"/>
+          <w:szCs w:val="24"/>
+        </w:rPr>
+        <w:t>is as follows</w:t>
       </w:r>
     </w:p>
     <w:p>
@@ -4233,8 +4406,8 @@
           <w:rFonts w:cs="Times New Roman"/>
           <w:noProof/>
           <w:szCs w:val="24"/>
-        </w:rPr>
-        <w:lastRenderedPageBreak/>
+          <w:lang w:val="en-IN" w:eastAsia="en-IN"/>
+        </w:rPr>
         <w:drawing>
           <wp:inline distT="0" distB="0" distL="0" distR="0" wp14:anchorId="3D12C02A" wp14:editId="0DA756F9">
             <wp:extent cx="5943600" cy="2377440"/>
@@ -4251,7 +4424,7 @@
                     <pic:cNvPicPr/>
                   </pic:nvPicPr>
                   <pic:blipFill>
-                    <a:blip r:embed="rId13">
+                    <a:blip r:embed="rId14">
                       <a:extLst>
                         <a:ext uri="{28A0092B-C50C-407E-A947-70E740481C1C}">
                           <a14:useLocalDpi xmlns:a14="http://schemas.microsoft.com/office/drawing/2010/main" val="0"/>
@@ -4277,154 +4450,38 @@
           </wp:inline>
         </w:drawing>
       </w:r>
-      <w:r>
-        <w:rPr>
-          <w:rFonts w:cs="Times New Roman"/>
-          <w:szCs w:val="24"/>
-        </w:rPr>
-        <w:t>India Trade in mineral fuels and electronics are quite high</w:t>
-      </w:r>
-      <w:r>
-        <w:rPr>
-          <w:rFonts w:cs="Times New Roman"/>
-          <w:szCs w:val="24"/>
-        </w:rPr>
-        <w:t xml:space="preserve"> and is expected also</w:t>
-      </w:r>
-      <w:r>
-        <w:rPr>
-          <w:rFonts w:cs="Times New Roman"/>
-          <w:szCs w:val="24"/>
-        </w:rPr>
-        <w:t>.</w:t>
-      </w:r>
-      <w:r>
-        <w:rPr>
-          <w:rFonts w:cs="Times New Roman"/>
-          <w:szCs w:val="24"/>
-        </w:rPr>
-        <w:t xml:space="preserve"> We now need to make our exports stronger which will help the country to revive the economy. The more we export the better for Indian Economy.</w:t>
-      </w:r>
-    </w:p>
-    <w:p>
-      <w:pPr>
-        <w:rPr>
-          <w:rFonts w:cs="Times New Roman"/>
-          <w:szCs w:val="24"/>
-        </w:rPr>
-      </w:pPr>
-    </w:p>
-    <w:p>
-      <w:pPr>
-        <w:rPr>
-          <w:rFonts w:cs="Times New Roman"/>
-          <w:szCs w:val="24"/>
-        </w:rPr>
-      </w:pPr>
-    </w:p>
-    <w:p>
-      <w:pPr>
-        <w:rPr>
-          <w:rFonts w:cs="Times New Roman"/>
-          <w:szCs w:val="24"/>
-        </w:rPr>
-      </w:pPr>
-    </w:p>
-    <w:p>
-      <w:pPr>
-        <w:rPr>
-          <w:rFonts w:cs="Times New Roman"/>
-          <w:szCs w:val="24"/>
-        </w:rPr>
-      </w:pPr>
-    </w:p>
-    <w:p>
-      <w:pPr>
-        <w:rPr>
-          <w:rFonts w:cs="Times New Roman"/>
-          <w:szCs w:val="24"/>
-        </w:rPr>
-      </w:pPr>
-    </w:p>
-    <w:p>
-      <w:pPr>
-        <w:rPr>
-          <w:rFonts w:cs="Times New Roman"/>
-          <w:szCs w:val="24"/>
-        </w:rPr>
-      </w:pPr>
-    </w:p>
-    <w:p>
-      <w:pPr>
-        <w:rPr>
-          <w:rFonts w:cs="Times New Roman"/>
-          <w:szCs w:val="24"/>
-        </w:rPr>
-      </w:pPr>
-    </w:p>
-    <w:p>
-      <w:pPr>
-        <w:rPr>
-          <w:rFonts w:cs="Times New Roman"/>
-          <w:szCs w:val="24"/>
-        </w:rPr>
-      </w:pPr>
-    </w:p>
-    <w:p>
-      <w:pPr>
-        <w:rPr>
-          <w:rFonts w:cs="Times New Roman"/>
-          <w:szCs w:val="24"/>
-        </w:rPr>
-      </w:pPr>
-    </w:p>
-    <w:p>
-      <w:pPr>
-        <w:rPr>
-          <w:rFonts w:cs="Times New Roman"/>
-          <w:szCs w:val="24"/>
-        </w:rPr>
-      </w:pPr>
-    </w:p>
-    <w:p>
-      <w:pPr>
-        <w:rPr>
-          <w:rFonts w:cs="Times New Roman"/>
-          <w:szCs w:val="24"/>
-        </w:rPr>
-      </w:pPr>
-    </w:p>
-    <w:p>
-      <w:pPr>
-        <w:rPr>
-          <w:rFonts w:cs="Times New Roman"/>
-          <w:szCs w:val="24"/>
-        </w:rPr>
-      </w:pPr>
-    </w:p>
-    <w:p>
-      <w:pPr>
-        <w:rPr>
-          <w:rFonts w:cs="Times New Roman"/>
-          <w:szCs w:val="24"/>
-        </w:rPr>
-      </w:pPr>
-    </w:p>
-    <w:p>
-      <w:pPr>
-        <w:rPr>
-          <w:rFonts w:cs="Times New Roman"/>
-          <w:szCs w:val="24"/>
-        </w:rPr>
-      </w:pPr>
-    </w:p>
-    <w:p>
-      <w:pPr>
-        <w:rPr>
-          <w:rFonts w:cs="Times New Roman"/>
-        </w:rPr>
-      </w:pPr>
-      <w:bookmarkStart w:id="8" w:name="_Toc42365967"/>
+    </w:p>
+    <w:p>
+      <w:pPr>
+        <w:rPr>
+          <w:rFonts w:cs="Times New Roman"/>
+          <w:szCs w:val="24"/>
+        </w:rPr>
+      </w:pPr>
+    </w:p>
+    <w:p>
+      <w:pPr>
+        <w:rPr>
+          <w:rFonts w:cs="Times New Roman"/>
+          <w:szCs w:val="24"/>
+        </w:rPr>
+      </w:pPr>
+    </w:p>
+    <w:p>
+      <w:pPr>
+        <w:rPr>
+          <w:rFonts w:cs="Times New Roman"/>
+          <w:szCs w:val="24"/>
+        </w:rPr>
+      </w:pPr>
+    </w:p>
+    <w:p>
+      <w:pPr>
+        <w:rPr>
+          <w:rFonts w:cs="Times New Roman"/>
+          <w:szCs w:val="24"/>
+        </w:rPr>
+      </w:pPr>
     </w:p>
     <w:p>
       <w:pPr>
@@ -4436,6 +4493,7 @@
           <w:szCs w:val="48"/>
         </w:rPr>
       </w:pPr>
+      <w:bookmarkStart w:id="8" w:name="_Toc42365967"/>
       <w:r>
         <w:rPr>
           <w:rFonts w:cs="Times New Roman"/>
@@ -4457,30 +4515,21 @@
         </w:rPr>
         <w:t>hapter 2</w:t>
       </w:r>
+      <w:bookmarkStart w:id="9" w:name="_Toc42376337"/>
       <w:bookmarkEnd w:id="8"/>
     </w:p>
     <w:p>
       <w:pPr>
         <w:pStyle w:val="Heading1"/>
-        <w:jc w:val="left"/>
-        <w:rPr>
-          <w:rFonts w:cs="Times New Roman"/>
-          <w:color w:val="auto"/>
-        </w:rPr>
-      </w:pPr>
-      <w:bookmarkStart w:id="9" w:name="_Toc42376337"/>
-      <w:r>
-        <w:rPr>
-          <w:rFonts w:cs="Times New Roman"/>
-          <w:color w:val="auto"/>
-        </w:rPr>
+        <w:rPr>
+          <w:bCs/>
+          <w:szCs w:val="48"/>
+        </w:rPr>
+      </w:pPr>
+      <w:r>
         <w:t xml:space="preserve">Overview of </w:t>
       </w:r>
       <w:r>
-        <w:rPr>
-          <w:rFonts w:cs="Times New Roman"/>
-          <w:color w:val="auto"/>
-        </w:rPr>
         <w:t>Forecasting Models</w:t>
       </w:r>
       <w:bookmarkEnd w:id="9"/>
@@ -5590,7 +5639,6 @@
     </w:p>
     <w:p>
       <w:pPr>
-        <w:ind w:left="360"/>
         <w:rPr>
           <w:rFonts w:cs="Times New Roman"/>
           <w:b/>
@@ -5603,26 +5651,12 @@
           <w:b/>
           <w:szCs w:val="24"/>
         </w:rPr>
-        <w:t>“Hence LSTM models are best to process and forecast sequential data specially time series data. They have powerful memory to store past values.”</w:t>
-      </w:r>
-    </w:p>
-    <w:p>
-      <w:pPr>
-        <w:rPr>
-          <w:rFonts w:cs="Times New Roman"/>
-          <w:szCs w:val="24"/>
-        </w:rPr>
-      </w:pPr>
-      <w:r>
-        <w:rPr>
-          <w:rFonts w:cs="Times New Roman"/>
-          <w:szCs w:val="24"/>
-        </w:rPr>
         <w:t xml:space="preserve">Now we’ll </w:t>
       </w:r>
       <w:r>
         <w:rPr>
           <w:rFonts w:cs="Times New Roman"/>
+          <w:b/>
           <w:szCs w:val="24"/>
         </w:rPr>
         <w:t>try</w:t>
@@ -5630,6 +5664,7 @@
       <w:r>
         <w:rPr>
           <w:rFonts w:cs="Times New Roman"/>
+          <w:b/>
           <w:szCs w:val="24"/>
         </w:rPr>
         <w:t xml:space="preserve"> each model one by one and See which one provides us with the best forecasting results.</w:t>
@@ -5787,11 +5822,13 @@
       <w:pPr>
         <w:rPr>
           <w:rFonts w:cs="Times New Roman"/>
-        </w:rPr>
-      </w:pPr>
-      <w:r>
-        <w:rPr>
-          <w:rFonts w:cs="Times New Roman"/>
+          <w:b/>
+        </w:rPr>
+      </w:pPr>
+      <w:r>
+        <w:rPr>
+          <w:rFonts w:cs="Times New Roman"/>
+          <w:b/>
         </w:rPr>
         <w:t xml:space="preserve">Multiplicative Time Series = Trend * Seasonality * Randomness </w:t>
       </w:r>
@@ -5808,7 +5845,6 @@
           <w:noProof/>
           <w:lang w:val="en-IN" w:eastAsia="en-IN"/>
         </w:rPr>
-        <w:lastRenderedPageBreak/>
         <w:drawing>
           <wp:inline distT="0" distB="0" distL="0" distR="0" wp14:anchorId="4AA10ED1" wp14:editId="19D676B3">
             <wp:extent cx="5457106" cy="1692519"/>
@@ -5827,7 +5863,7 @@
                     </pic:cNvPicPr>
                   </pic:nvPicPr>
                   <pic:blipFill>
-                    <a:blip r:embed="rId14">
+                    <a:blip r:embed="rId15">
                       <a:extLst>
                         <a:ext uri="{28A0092B-C50C-407E-A947-70E740481C1C}">
                           <a14:useLocalDpi xmlns:a14="http://schemas.microsoft.com/office/drawing/2010/main" val="0"/>
@@ -5872,10 +5908,20 @@
           <w:rFonts w:cs="Times New Roman"/>
         </w:rPr>
       </w:pPr>
-      <w:r>
-        <w:rPr>
-          <w:rFonts w:cs="Times New Roman"/>
-        </w:rPr>
+    </w:p>
+    <w:p>
+      <w:pPr>
+        <w:rPr>
+          <w:rFonts w:cs="Times New Roman"/>
+          <w:b/>
+        </w:rPr>
+      </w:pPr>
+      <w:r>
+        <w:rPr>
+          <w:rFonts w:cs="Times New Roman"/>
+          <w:b/>
+        </w:rPr>
+        <w:lastRenderedPageBreak/>
         <w:t xml:space="preserve">Additive Time Series = Trend + Seasonality + Randomness </w:t>
       </w:r>
     </w:p>
@@ -5909,7 +5955,7 @@
                     </pic:cNvPicPr>
                   </pic:nvPicPr>
                   <pic:blipFill>
-                    <a:blip r:embed="rId15">
+                    <a:blip r:embed="rId16">
                       <a:extLst>
                         <a:ext uri="{28A0092B-C50C-407E-A947-70E740481C1C}">
                           <a14:useLocalDpi xmlns:a14="http://schemas.microsoft.com/office/drawing/2010/main" val="0"/>
@@ -6027,6 +6073,7 @@
     </w:p>
     <w:p>
       <w:pPr>
+        <w:spacing w:after="160" w:line="259" w:lineRule="auto"/>
         <w:rPr>
           <w:rFonts w:cs="Times New Roman"/>
           <w:b/>
@@ -6044,6 +6091,27 @@
           <w:sz w:val="48"/>
           <w:szCs w:val="48"/>
         </w:rPr>
+        <w:br w:type="page"/>
+      </w:r>
+    </w:p>
+    <w:p>
+      <w:pPr>
+        <w:rPr>
+          <w:rFonts w:cs="Times New Roman"/>
+          <w:b/>
+          <w:bCs/>
+          <w:sz w:val="48"/>
+          <w:szCs w:val="48"/>
+        </w:rPr>
+      </w:pPr>
+      <w:r>
+        <w:rPr>
+          <w:rFonts w:cs="Times New Roman"/>
+          <w:b/>
+          <w:bCs/>
+          <w:sz w:val="48"/>
+          <w:szCs w:val="48"/>
+        </w:rPr>
         <w:lastRenderedPageBreak/>
         <w:t>Chapter 3</w:t>
       </w:r>
@@ -6052,7 +6120,6 @@
     <w:p>
       <w:pPr>
         <w:pStyle w:val="Heading1"/>
-        <w:jc w:val="left"/>
         <w:rPr>
           <w:rFonts w:cs="Times New Roman"/>
           <w:color w:val="auto"/>
@@ -6167,133 +6234,6 @@
             <wp:extent cx="2810382" cy="659958"/>
             <wp:effectExtent l="0" t="0" r="0" b="6985"/>
             <wp:docPr id="1" name="Picture 1"/>
-            <wp:cNvGraphicFramePr>
-              <a:graphicFrameLocks xmlns:a="http://schemas.openxmlformats.org/drawingml/2006/main" noChangeAspect="1"/>
-            </wp:cNvGraphicFramePr>
-            <a:graphic xmlns:a="http://schemas.openxmlformats.org/drawingml/2006/main">
-              <a:graphicData uri="http://schemas.openxmlformats.org/drawingml/2006/picture">
-                <pic:pic xmlns:pic="http://schemas.openxmlformats.org/drawingml/2006/picture">
-                  <pic:nvPicPr>
-                    <pic:cNvPr id="1" name=""/>
-                    <pic:cNvPicPr/>
-                  </pic:nvPicPr>
-                  <pic:blipFill>
-                    <a:blip r:embed="rId16"/>
-                    <a:stretch>
-                      <a:fillRect/>
-                    </a:stretch>
-                  </pic:blipFill>
-                  <pic:spPr>
-                    <a:xfrm>
-                      <a:off x="0" y="0"/>
-                      <a:ext cx="2860983" cy="671840"/>
-                    </a:xfrm>
-                    <a:prstGeom prst="rect">
-                      <a:avLst/>
-                    </a:prstGeom>
-                  </pic:spPr>
-                </pic:pic>
-              </a:graphicData>
-            </a:graphic>
-          </wp:inline>
-        </w:drawing>
-      </w:r>
-    </w:p>
-    <w:p>
-      <w:pPr>
-        <w:rPr>
-          <w:rFonts w:cs="Times New Roman"/>
-          <w:noProof/>
-        </w:rPr>
-      </w:pPr>
-      <w:r>
-        <w:rPr>
-          <w:rFonts w:cs="Times New Roman"/>
-          <w:noProof/>
-        </w:rPr>
-        <w:t>Where S</w:t>
-      </w:r>
-      <w:r>
-        <w:rPr>
-          <w:rFonts w:cs="Times New Roman"/>
-          <w:noProof/>
-          <w:vertAlign w:val="subscript"/>
-        </w:rPr>
-        <w:t xml:space="preserve">0 </w:t>
-      </w:r>
-      <w:r>
-        <w:rPr>
-          <w:rFonts w:cs="Times New Roman"/>
-          <w:noProof/>
-        </w:rPr>
-        <w:t>is the value at time t = 0  and the forecast at time t is given as S</w:t>
-      </w:r>
-      <w:r>
-        <w:rPr>
-          <w:rFonts w:cs="Times New Roman"/>
-          <w:noProof/>
-          <w:vertAlign w:val="subscript"/>
-        </w:rPr>
-        <w:t>t</w:t>
-      </w:r>
-    </w:p>
-    <w:p>
-      <w:pPr>
-        <w:rPr>
-          <w:rFonts w:cs="Times New Roman"/>
-          <w:noProof/>
-        </w:rPr>
-      </w:pPr>
-      <w:r>
-        <w:rPr>
-          <w:rFonts w:cs="Times New Roman"/>
-          <w:shd w:val="clear" w:color="auto" w:fill="FFFFFF"/>
-        </w:rPr>
-        <w:t>The term smoothing factor applied to α here is something of a misnomer, as larger values of α actually reduce the level of smoothing, and in the limiting case with α = 1 the output series is just the current observation.</w:t>
-      </w:r>
-    </w:p>
-    <w:p>
-      <w:pPr>
-        <w:rPr>
-          <w:rFonts w:cs="Times New Roman"/>
-        </w:rPr>
-      </w:pPr>
-      <w:r>
-        <w:rPr>
-          <w:rFonts w:cs="Times New Roman"/>
-        </w:rPr>
-        <w:t xml:space="preserve">As mentioned, it uses the exponential window </w:t>
-      </w:r>
-      <w:r>
-        <w:rPr>
-          <w:rFonts w:cs="Times New Roman"/>
-        </w:rPr>
-        <w:t>function;</w:t>
-      </w:r>
-      <w:r>
-        <w:rPr>
-          <w:rFonts w:cs="Times New Roman"/>
-        </w:rPr>
-        <w:t xml:space="preserve"> we substitute the value of the above equation back to itself.</w:t>
-      </w:r>
-    </w:p>
-    <w:p>
-      <w:pPr>
-        <w:rPr>
-          <w:rFonts w:cs="Times New Roman"/>
-        </w:rPr>
-      </w:pPr>
-      <w:r>
-        <w:rPr>
-          <w:rFonts w:cs="Times New Roman"/>
-          <w:noProof/>
-          <w:lang w:val="en-IN" w:eastAsia="en-IN"/>
-        </w:rPr>
-        <w:drawing>
-          <wp:inline distT="0" distB="0" distL="0" distR="0" wp14:anchorId="7EFD696B" wp14:editId="5AC229F3">
-            <wp:extent cx="4884277" cy="636104"/>
-            <wp:effectExtent l="0" t="0" r="0" b="0"/>
-            <wp:docPr id="2" name="Picture 2"/>
             <wp:cNvGraphicFramePr>
               <a:graphicFrameLocks xmlns:a="http://schemas.openxmlformats.org/drawingml/2006/main" noChangeAspect="1"/>
             </wp:cNvGraphicFramePr>
@@ -6313,6 +6253,133 @@
                   <pic:spPr>
                     <a:xfrm>
                       <a:off x="0" y="0"/>
+                      <a:ext cx="2860983" cy="671840"/>
+                    </a:xfrm>
+                    <a:prstGeom prst="rect">
+                      <a:avLst/>
+                    </a:prstGeom>
+                  </pic:spPr>
+                </pic:pic>
+              </a:graphicData>
+            </a:graphic>
+          </wp:inline>
+        </w:drawing>
+      </w:r>
+    </w:p>
+    <w:p>
+      <w:pPr>
+        <w:rPr>
+          <w:rFonts w:cs="Times New Roman"/>
+          <w:noProof/>
+        </w:rPr>
+      </w:pPr>
+      <w:r>
+        <w:rPr>
+          <w:rFonts w:cs="Times New Roman"/>
+          <w:noProof/>
+        </w:rPr>
+        <w:t>Where S</w:t>
+      </w:r>
+      <w:r>
+        <w:rPr>
+          <w:rFonts w:cs="Times New Roman"/>
+          <w:noProof/>
+          <w:vertAlign w:val="subscript"/>
+        </w:rPr>
+        <w:t xml:space="preserve">0 </w:t>
+      </w:r>
+      <w:r>
+        <w:rPr>
+          <w:rFonts w:cs="Times New Roman"/>
+          <w:noProof/>
+        </w:rPr>
+        <w:t>is the value at time t = 0  and the forecast at time t is given as S</w:t>
+      </w:r>
+      <w:r>
+        <w:rPr>
+          <w:rFonts w:cs="Times New Roman"/>
+          <w:noProof/>
+          <w:vertAlign w:val="subscript"/>
+        </w:rPr>
+        <w:t>t</w:t>
+      </w:r>
+    </w:p>
+    <w:p>
+      <w:pPr>
+        <w:rPr>
+          <w:rFonts w:cs="Times New Roman"/>
+          <w:noProof/>
+        </w:rPr>
+      </w:pPr>
+      <w:r>
+        <w:rPr>
+          <w:rFonts w:cs="Times New Roman"/>
+          <w:shd w:val="clear" w:color="auto" w:fill="FFFFFF"/>
+        </w:rPr>
+        <w:t>The term smoothing factor applied to α here is something of a misnomer, as larger values of α actually reduce the level of smoothing, and in the limiting case with α = 1 the output series is just the current observation.</w:t>
+      </w:r>
+    </w:p>
+    <w:p>
+      <w:pPr>
+        <w:rPr>
+          <w:rFonts w:cs="Times New Roman"/>
+        </w:rPr>
+      </w:pPr>
+      <w:r>
+        <w:rPr>
+          <w:rFonts w:cs="Times New Roman"/>
+        </w:rPr>
+        <w:t xml:space="preserve">As mentioned, it uses the exponential window </w:t>
+      </w:r>
+      <w:r>
+        <w:rPr>
+          <w:rFonts w:cs="Times New Roman"/>
+        </w:rPr>
+        <w:t>function;</w:t>
+      </w:r>
+      <w:r>
+        <w:rPr>
+          <w:rFonts w:cs="Times New Roman"/>
+        </w:rPr>
+        <w:t xml:space="preserve"> we substitute the value of the above equation back to itself.</w:t>
+      </w:r>
+    </w:p>
+    <w:p>
+      <w:pPr>
+        <w:rPr>
+          <w:rFonts w:cs="Times New Roman"/>
+        </w:rPr>
+      </w:pPr>
+      <w:r>
+        <w:rPr>
+          <w:rFonts w:cs="Times New Roman"/>
+          <w:noProof/>
+          <w:lang w:val="en-IN" w:eastAsia="en-IN"/>
+        </w:rPr>
+        <w:drawing>
+          <wp:inline distT="0" distB="0" distL="0" distR="0" wp14:anchorId="7EFD696B" wp14:editId="5AC229F3">
+            <wp:extent cx="4884277" cy="636104"/>
+            <wp:effectExtent l="0" t="0" r="0" b="0"/>
+            <wp:docPr id="2" name="Picture 2"/>
+            <wp:cNvGraphicFramePr>
+              <a:graphicFrameLocks xmlns:a="http://schemas.openxmlformats.org/drawingml/2006/main" noChangeAspect="1"/>
+            </wp:cNvGraphicFramePr>
+            <a:graphic xmlns:a="http://schemas.openxmlformats.org/drawingml/2006/main">
+              <a:graphicData uri="http://schemas.openxmlformats.org/drawingml/2006/picture">
+                <pic:pic xmlns:pic="http://schemas.openxmlformats.org/drawingml/2006/picture">
+                  <pic:nvPicPr>
+                    <pic:cNvPr id="1" name=""/>
+                    <pic:cNvPicPr/>
+                  </pic:nvPicPr>
+                  <pic:blipFill>
+                    <a:blip r:embed="rId18"/>
+                    <a:stretch>
+                      <a:fillRect/>
+                    </a:stretch>
+                  </pic:blipFill>
+                  <pic:spPr>
+                    <a:xfrm>
+                      <a:off x="0" y="0"/>
                       <a:ext cx="4958067" cy="645714"/>
                     </a:xfrm>
                     <a:prstGeom prst="rect">
@@ -6388,7 +6455,7 @@
                     </pic:cNvPicPr>
                   </pic:nvPicPr>
                   <pic:blipFill>
-                    <a:blip r:embed="rId18">
+                    <a:blip r:embed="rId19">
                       <a:extLst>
                         <a:ext uri="{28A0092B-C50C-407E-A947-70E740481C1C}">
                           <a14:useLocalDpi xmlns:a14="http://schemas.microsoft.com/office/drawing/2010/main" val="0"/>
@@ -6834,7 +6901,7 @@
                     </pic:cNvPicPr>
                   </pic:nvPicPr>
                   <pic:blipFill>
-                    <a:blip r:embed="rId19">
+                    <a:blip r:embed="rId20">
                       <a:extLst>
                         <a:ext uri="{28A0092B-C50C-407E-A947-70E740481C1C}">
                           <a14:useLocalDpi xmlns:a14="http://schemas.microsoft.com/office/drawing/2010/main" val="0"/>
@@ -7023,7 +7090,7 @@
                     <pic:cNvPicPr/>
                   </pic:nvPicPr>
                   <pic:blipFill>
-                    <a:blip r:embed="rId20"/>
+                    <a:blip r:embed="rId21"/>
                     <a:stretch>
                       <a:fillRect/>
                     </a:stretch>
@@ -7250,7 +7317,7 @@
                     </pic:cNvPicPr>
                   </pic:nvPicPr>
                   <pic:blipFill>
-                    <a:blip r:embed="rId21" cstate="print">
+                    <a:blip r:embed="rId22" cstate="print">
                       <a:extLst>
                         <a:ext uri="{28A0092B-C50C-407E-A947-70E740481C1C}">
                           <a14:useLocalDpi xmlns:a14="http://schemas.microsoft.com/office/drawing/2010/main" val="0"/>
@@ -7589,7 +7656,7 @@
                     <pic:cNvPicPr/>
                   </pic:nvPicPr>
                   <pic:blipFill>
-                    <a:blip r:embed="rId22"/>
+                    <a:blip r:embed="rId23"/>
                     <a:stretch>
                       <a:fillRect/>
                     </a:stretch>
@@ -7623,7 +7690,7 @@
         <w:lastRenderedPageBreak/>
         <w:t xml:space="preserve">where α is the data smoothing factor, 0 &lt; α &lt; 1, β is the trend smoothing factor, 0 &lt; β &lt; 1, and γ is the seasonal change smoothing factor, 0 &lt; γ &lt; 1. </w:t>
       </w:r>
-      <w:hyperlink r:id="rId23" w:history="1">
+      <w:hyperlink r:id="rId24" w:history="1">
         <w:r>
           <w:rPr>
             <w:rStyle w:val="Hyperlink"/>
@@ -7684,7 +7751,7 @@
                     </pic:cNvPicPr>
                   </pic:nvPicPr>
                   <pic:blipFill>
-                    <a:blip r:embed="rId24">
+                    <a:blip r:embed="rId25">
                       <a:extLst>
                         <a:ext uri="{28A0092B-C50C-407E-A947-70E740481C1C}">
                           <a14:useLocalDpi xmlns:a14="http://schemas.microsoft.com/office/drawing/2010/main" val="0"/>
@@ -7933,23 +8000,23 @@
         <w:t>Here we are taking the (</w:t>
       </w:r>
       <w:proofErr w:type="spellStart"/>
+      <w:r>
+        <w:rPr>
+          <w:rFonts w:cs="Times New Roman"/>
+          <w:shd w:val="clear" w:color="auto" w:fill="FFFFFF"/>
+        </w:rPr>
+        <w:t>p</w:t>
+      </w:r>
       <w:proofErr w:type="gramStart"/>
       <w:r>
         <w:rPr>
           <w:rFonts w:cs="Times New Roman"/>
           <w:shd w:val="clear" w:color="auto" w:fill="FFFFFF"/>
         </w:rPr>
-        <w:t>p,d</w:t>
-      </w:r>
+        <w:t>,d,q</w:t>
+      </w:r>
+      <w:proofErr w:type="spellEnd"/>
       <w:proofErr w:type="gramEnd"/>
-      <w:r>
-        <w:rPr>
-          <w:rFonts w:cs="Times New Roman"/>
-          <w:shd w:val="clear" w:color="auto" w:fill="FFFFFF"/>
-        </w:rPr>
-        <w:t>,q</w:t>
-      </w:r>
-      <w:proofErr w:type="spellEnd"/>
       <w:r>
         <w:rPr>
           <w:rFonts w:cs="Times New Roman"/>
@@ -7990,7 +8057,7 @@
                     </pic:cNvPicPr>
                   </pic:nvPicPr>
                   <pic:blipFill>
-                    <a:blip r:embed="rId25">
+                    <a:blip r:embed="rId26">
                       <a:extLst>
                         <a:ext uri="{28A0092B-C50C-407E-A947-70E740481C1C}">
                           <a14:useLocalDpi xmlns:a14="http://schemas.microsoft.com/office/drawing/2010/main" val="0"/>
@@ -8133,23 +8200,23 @@
         <w:t>Here we are taking the (</w:t>
       </w:r>
       <w:proofErr w:type="spellStart"/>
+      <w:r>
+        <w:rPr>
+          <w:rFonts w:cs="Times New Roman"/>
+          <w:shd w:val="clear" w:color="auto" w:fill="FFFFFF"/>
+        </w:rPr>
+        <w:t>p</w:t>
+      </w:r>
       <w:proofErr w:type="gramStart"/>
       <w:r>
         <w:rPr>
           <w:rFonts w:cs="Times New Roman"/>
           <w:shd w:val="clear" w:color="auto" w:fill="FFFFFF"/>
         </w:rPr>
-        <w:t>p,d</w:t>
-      </w:r>
+        <w:t>,d,q</w:t>
+      </w:r>
+      <w:proofErr w:type="spellEnd"/>
       <w:proofErr w:type="gramEnd"/>
-      <w:r>
-        <w:rPr>
-          <w:rFonts w:cs="Times New Roman"/>
-          <w:shd w:val="clear" w:color="auto" w:fill="FFFFFF"/>
-        </w:rPr>
-        <w:t>,q</w:t>
-      </w:r>
-      <w:proofErr w:type="spellEnd"/>
       <w:r>
         <w:rPr>
           <w:rFonts w:cs="Times New Roman"/>
@@ -8191,7 +8258,7 @@
                     </pic:cNvPicPr>
                   </pic:nvPicPr>
                   <pic:blipFill>
-                    <a:blip r:embed="rId26">
+                    <a:blip r:embed="rId27">
                       <a:extLst>
                         <a:ext uri="{28A0092B-C50C-407E-A947-70E740481C1C}">
                           <a14:useLocalDpi xmlns:a14="http://schemas.microsoft.com/office/drawing/2010/main" val="0"/>
@@ -8312,21 +8379,21 @@
         <w:t xml:space="preserve">Also we used brute force to find the best </w:t>
       </w:r>
       <w:proofErr w:type="spellStart"/>
+      <w:r>
+        <w:rPr>
+          <w:rFonts w:cs="Times New Roman"/>
+        </w:rPr>
+        <w:t>p</w:t>
+      </w:r>
       <w:proofErr w:type="gramStart"/>
       <w:r>
         <w:rPr>
           <w:rFonts w:cs="Times New Roman"/>
         </w:rPr>
-        <w:t>p,d</w:t>
-      </w:r>
+        <w:t>,d,q</w:t>
+      </w:r>
+      <w:proofErr w:type="spellEnd"/>
       <w:proofErr w:type="gramEnd"/>
-      <w:r>
-        <w:rPr>
-          <w:rFonts w:cs="Times New Roman"/>
-        </w:rPr>
-        <w:t>,q</w:t>
-      </w:r>
-      <w:proofErr w:type="spellEnd"/>
       <w:r>
         <w:rPr>
           <w:rFonts w:cs="Times New Roman"/>
@@ -8364,7 +8431,7 @@
                     </pic:cNvPicPr>
                   </pic:nvPicPr>
                   <pic:blipFill>
-                    <a:blip r:embed="rId27">
+                    <a:blip r:embed="rId28">
                       <a:extLst>
                         <a:ext uri="{28A0092B-C50C-407E-A947-70E740481C1C}">
                           <a14:useLocalDpi xmlns:a14="http://schemas.microsoft.com/office/drawing/2010/main" val="0"/>
@@ -8539,9 +8606,9 @@
           <w:lang w:val="en-IN" w:eastAsia="en-IN"/>
         </w:rPr>
         <w:drawing>
-          <wp:inline distT="0" distB="0" distL="0" distR="0" wp14:anchorId="5D57D91B" wp14:editId="0E30D46D">
+          <wp:inline distT="0" distB="0" distL="0" distR="0" wp14:anchorId="5D57D91B" wp14:editId="2BE28A8E">
             <wp:extent cx="5943600" cy="1561465"/>
-            <wp:effectExtent l="0" t="0" r="0" b="635"/>
+            <wp:effectExtent l="133350" t="95250" r="133350" b="95885"/>
             <wp:docPr id="16" name="Picture 16"/>
             <wp:cNvGraphicFramePr>
               <a:graphicFrameLocks xmlns:a="http://schemas.openxmlformats.org/drawingml/2006/main" noChangeAspect="1"/>
@@ -8554,7 +8621,7 @@
                     <pic:cNvPicPr/>
                   </pic:nvPicPr>
                   <pic:blipFill>
-                    <a:blip r:embed="rId28" cstate="print">
+                    <a:blip r:embed="rId29" cstate="print">
                       <a:extLst>
                         <a:ext uri="{28A0092B-C50C-407E-A947-70E740481C1C}">
                           <a14:useLocalDpi xmlns:a14="http://schemas.microsoft.com/office/drawing/2010/main" val="0"/>
@@ -8573,6 +8640,13 @@
                     <a:prstGeom prst="rect">
                       <a:avLst/>
                     </a:prstGeom>
+                    <a:effectLst>
+                      <a:outerShdw blurRad="63500" sx="102000" sy="102000" algn="ctr" rotWithShape="0">
+                        <a:prstClr val="black">
+                          <a:alpha val="40000"/>
+                        </a:prstClr>
+                      </a:outerShdw>
+                    </a:effectLst>
                   </pic:spPr>
                 </pic:pic>
               </a:graphicData>
@@ -8703,7 +8777,6 @@
         </w:rPr>
         <w:t xml:space="preserve">Long </w:t>
       </w:r>
-      <w:proofErr w:type="gramStart"/>
       <w:r>
         <w:rPr>
           <w:rFonts w:cs="Times New Roman"/>
@@ -8711,7 +8784,6 @@
         </w:rPr>
         <w:t>Short Term</w:t>
       </w:r>
-      <w:proofErr w:type="gramEnd"/>
       <w:r>
         <w:rPr>
           <w:rFonts w:cs="Times New Roman"/>
@@ -8732,6 +8804,7 @@
           <w:rFonts w:cs="Times New Roman"/>
           <w:szCs w:val="24"/>
         </w:rPr>
+        <w:lastRenderedPageBreak/>
         <w:t>LSTMs are explicitly designed to avoid the long-term dependency problem. Remembering information for long periods of time is practically their default behavior, not something they struggle to learn!</w:t>
       </w:r>
     </w:p>
@@ -8747,7 +8820,6 @@
           <w:rFonts w:cs="Times New Roman"/>
           <w:szCs w:val="24"/>
         </w:rPr>
-        <w:lastRenderedPageBreak/>
         <w:t>All recurrent neural networks have the form of a chain of repeating modules of neural network. In standard RNNs, this repeating module will have a very simple structure, such as a single tanh layer.</w:t>
       </w:r>
     </w:p>
@@ -8766,9 +8838,9 @@
           <w:lang w:val="en-IN" w:eastAsia="en-IN"/>
         </w:rPr>
         <w:drawing>
-          <wp:inline distT="0" distB="0" distL="0" distR="0" wp14:anchorId="0252177E" wp14:editId="225BF19A">
+          <wp:inline distT="0" distB="0" distL="0" distR="0" wp14:anchorId="0252177E" wp14:editId="68886F36">
             <wp:extent cx="5943600" cy="2223770"/>
-            <wp:effectExtent l="0" t="0" r="0" b="5080"/>
+            <wp:effectExtent l="133350" t="95250" r="114300" b="100330"/>
             <wp:docPr id="17" name="Picture 17"/>
             <wp:cNvGraphicFramePr>
               <a:graphicFrameLocks xmlns:a="http://schemas.openxmlformats.org/drawingml/2006/main" noChangeAspect="1"/>
@@ -8781,7 +8853,7 @@
                     <pic:cNvPicPr/>
                   </pic:nvPicPr>
                   <pic:blipFill>
-                    <a:blip r:embed="rId29" cstate="print">
+                    <a:blip r:embed="rId30" cstate="print">
                       <a:extLst>
                         <a:ext uri="{28A0092B-C50C-407E-A947-70E740481C1C}">
                           <a14:useLocalDpi xmlns:a14="http://schemas.microsoft.com/office/drawing/2010/main" val="0"/>
@@ -8800,6 +8872,13 @@
                     <a:prstGeom prst="rect">
                       <a:avLst/>
                     </a:prstGeom>
+                    <a:effectLst>
+                      <a:outerShdw blurRad="63500" sx="102000" sy="102000" algn="ctr" rotWithShape="0">
+                        <a:prstClr val="black">
+                          <a:alpha val="40000"/>
+                        </a:prstClr>
+                      </a:outerShdw>
+                    </a:effectLst>
                   </pic:spPr>
                 </pic:pic>
               </a:graphicData>
@@ -8838,9 +8917,9 @@
           <w:lang w:val="en-IN" w:eastAsia="en-IN"/>
         </w:rPr>
         <w:drawing>
-          <wp:inline distT="0" distB="0" distL="0" distR="0" wp14:anchorId="3C505699" wp14:editId="7116F828">
+          <wp:inline distT="0" distB="0" distL="0" distR="0" wp14:anchorId="3C505699" wp14:editId="40CC473F">
             <wp:extent cx="5943600" cy="2232660"/>
-            <wp:effectExtent l="0" t="0" r="0" b="0"/>
+            <wp:effectExtent l="133350" t="95250" r="133350" b="91440"/>
             <wp:docPr id="18" name="Picture 18"/>
             <wp:cNvGraphicFramePr>
               <a:graphicFrameLocks xmlns:a="http://schemas.openxmlformats.org/drawingml/2006/main" noChangeAspect="1"/>
@@ -8853,7 +8932,7 @@
                     <pic:cNvPicPr/>
                   </pic:nvPicPr>
                   <pic:blipFill>
-                    <a:blip r:embed="rId30" cstate="print">
+                    <a:blip r:embed="rId31" cstate="print">
                       <a:extLst>
                         <a:ext uri="{28A0092B-C50C-407E-A947-70E740481C1C}">
                           <a14:useLocalDpi xmlns:a14="http://schemas.microsoft.com/office/drawing/2010/main" val="0"/>
@@ -8872,6 +8951,13 @@
                     <a:prstGeom prst="rect">
                       <a:avLst/>
                     </a:prstGeom>
+                    <a:effectLst>
+                      <a:outerShdw blurRad="63500" sx="102000" sy="102000" algn="ctr" rotWithShape="0">
+                        <a:prstClr val="black">
+                          <a:alpha val="40000"/>
+                        </a:prstClr>
+                      </a:outerShdw>
+                    </a:effectLst>
                   </pic:spPr>
                 </pic:pic>
               </a:graphicData>
@@ -8926,9 +9012,9 @@
         </w:rPr>
         <w:lastRenderedPageBreak/>
         <w:drawing>
-          <wp:inline distT="0" distB="0" distL="0" distR="0" wp14:anchorId="193B08CD" wp14:editId="08CD541A">
+          <wp:inline distT="0" distB="0" distL="0" distR="0" wp14:anchorId="193B08CD" wp14:editId="31AF074B">
             <wp:extent cx="5943600" cy="1835785"/>
-            <wp:effectExtent l="0" t="0" r="0" b="0"/>
+            <wp:effectExtent l="114300" t="95250" r="133350" b="88265"/>
             <wp:docPr id="19" name="Picture 19"/>
             <wp:cNvGraphicFramePr>
               <a:graphicFrameLocks xmlns:a="http://schemas.openxmlformats.org/drawingml/2006/main" noChangeAspect="1"/>
@@ -8941,7 +9027,7 @@
                     <pic:cNvPicPr/>
                   </pic:nvPicPr>
                   <pic:blipFill>
-                    <a:blip r:embed="rId31" cstate="print">
+                    <a:blip r:embed="rId32" cstate="print">
                       <a:extLst>
                         <a:ext uri="{28A0092B-C50C-407E-A947-70E740481C1C}">
                           <a14:useLocalDpi xmlns:a14="http://schemas.microsoft.com/office/drawing/2010/main" val="0"/>
@@ -8960,6 +9046,13 @@
                     <a:prstGeom prst="rect">
                       <a:avLst/>
                     </a:prstGeom>
+                    <a:effectLst>
+                      <a:outerShdw blurRad="63500" sx="102000" sy="102000" algn="ctr" rotWithShape="0">
+                        <a:prstClr val="black">
+                          <a:alpha val="40000"/>
+                        </a:prstClr>
+                      </a:outerShdw>
+                    </a:effectLst>
                   </pic:spPr>
                 </pic:pic>
               </a:graphicData>
@@ -9439,6 +9532,7 @@
           <w:rFonts w:cs="Times New Roman"/>
           <w:szCs w:val="24"/>
         </w:rPr>
+        <w:lastRenderedPageBreak/>
         <w:t>Then we predict data values for next 15 months one by one, however we can do this in one go as well. These predicted values will be scaled in between 0 and 1 hence we need to inverse transform these values to get actual value for trade of that month.</w:t>
       </w:r>
     </w:p>
@@ -9460,7 +9554,6 @@
           <w:sz w:val="28"/>
           <w:szCs w:val="28"/>
         </w:rPr>
-        <w:lastRenderedPageBreak/>
         <w:t>Results</w:t>
       </w:r>
     </w:p>
@@ -9468,78 +9561,27 @@
       <w:pPr>
         <w:rPr>
           <w:rFonts w:cs="Times New Roman"/>
-          <w:szCs w:val="24"/>
-        </w:rPr>
-      </w:pPr>
-      <w:r>
-        <w:rPr>
-          <w:rFonts w:cs="Times New Roman"/>
-          <w:szCs w:val="24"/>
-        </w:rPr>
-        <w:t xml:space="preserve">Export trade forecasting with mean = </w:t>
-      </w:r>
-      <w:r>
-        <w:rPr>
-          <w:rFonts w:cs="Times New Roman"/>
-          <w:szCs w:val="24"/>
-        </w:rPr>
-        <w:t>2064.342308</w:t>
-      </w:r>
-      <w:r>
-        <w:rPr>
-          <w:rFonts w:cs="Times New Roman"/>
-          <w:szCs w:val="24"/>
-        </w:rPr>
-        <w:t>, standard deviation =</w:t>
-      </w:r>
-      <w:r>
-        <w:rPr>
-          <w:rFonts w:cs="Times New Roman"/>
-          <w:szCs w:val="24"/>
-        </w:rPr>
-        <w:t xml:space="preserve"> </w:t>
-      </w:r>
-      <w:r>
-        <w:rPr>
-          <w:rFonts w:cs="Times New Roman"/>
-          <w:szCs w:val="24"/>
-        </w:rPr>
-        <w:t>1709.003975</w:t>
-      </w:r>
-      <w:r>
-        <w:rPr>
-          <w:rFonts w:cs="Times New Roman"/>
-          <w:szCs w:val="24"/>
-        </w:rPr>
-        <w:t xml:space="preserve"> and RMSE = </w:t>
-      </w:r>
-      <w:r>
-        <w:rPr>
-          <w:rFonts w:cs="Times New Roman"/>
-          <w:szCs w:val="24"/>
-        </w:rPr>
-        <w:t>2637.713960124826</w:t>
-      </w:r>
-    </w:p>
-    <w:p>
-      <w:pPr>
-        <w:rPr>
-          <w:rFonts w:cs="Times New Roman"/>
-          <w:szCs w:val="24"/>
-        </w:rPr>
-      </w:pPr>
-      <w:r>
-        <w:rPr>
-          <w:rFonts w:cs="Times New Roman"/>
+          <w:b/>
+          <w:bCs/>
+          <w:sz w:val="28"/>
+          <w:szCs w:val="28"/>
+        </w:rPr>
+      </w:pPr>
+      <w:r>
+        <w:rPr>
+          <w:rFonts w:cs="Times New Roman"/>
+          <w:b/>
+          <w:bCs/>
           <w:noProof/>
-          <w:szCs w:val="24"/>
+          <w:sz w:val="28"/>
+          <w:szCs w:val="28"/>
           <w:lang w:val="en-IN" w:eastAsia="en-IN"/>
         </w:rPr>
         <w:drawing>
-          <wp:inline distT="0" distB="0" distL="0" distR="0" wp14:anchorId="5D4941E1" wp14:editId="39C59D2F">
-            <wp:extent cx="5943600" cy="3192780"/>
-            <wp:effectExtent l="0" t="0" r="0" b="7620"/>
-            <wp:docPr id="8" name="Picture 8"/>
+          <wp:inline distT="0" distB="0" distL="0" distR="0" wp14:anchorId="335DE317" wp14:editId="7B44D4F8">
+            <wp:extent cx="5943600" cy="3007995"/>
+            <wp:effectExtent l="133350" t="95250" r="133350" b="97155"/>
+            <wp:docPr id="3" name="Picture 3"/>
             <wp:cNvGraphicFramePr>
               <a:graphicFrameLocks xmlns:a="http://schemas.openxmlformats.org/drawingml/2006/main" noChangeAspect="1"/>
             </wp:cNvGraphicFramePr>
@@ -9547,71 +9589,7 @@
               <a:graphicData uri="http://schemas.openxmlformats.org/drawingml/2006/picture">
                 <pic:pic xmlns:pic="http://schemas.openxmlformats.org/drawingml/2006/picture">
                   <pic:nvPicPr>
-                    <pic:cNvPr id="0" name="Best_import_forecasting.png"/>
-                    <pic:cNvPicPr/>
-                  </pic:nvPicPr>
-                  <pic:blipFill>
-                    <a:blip r:embed="rId32">
-                      <a:extLst>
-                        <a:ext uri="{28A0092B-C50C-407E-A947-70E740481C1C}">
-                          <a14:useLocalDpi xmlns:a14="http://schemas.microsoft.com/office/drawing/2010/main" val="0"/>
-                        </a:ext>
-                      </a:extLst>
-                    </a:blip>
-                    <a:stretch>
-                      <a:fillRect/>
-                    </a:stretch>
-                  </pic:blipFill>
-                  <pic:spPr>
-                    <a:xfrm>
-                      <a:off x="0" y="0"/>
-                      <a:ext cx="5943600" cy="3192780"/>
-                    </a:xfrm>
-                    <a:prstGeom prst="rect">
-                      <a:avLst/>
-                    </a:prstGeom>
-                  </pic:spPr>
-                </pic:pic>
-              </a:graphicData>
-            </a:graphic>
-          </wp:inline>
-        </w:drawing>
-      </w:r>
-    </w:p>
-    <w:p>
-      <w:pPr>
-        <w:rPr>
-          <w:rFonts w:cs="Times New Roman"/>
-          <w:szCs w:val="24"/>
-        </w:rPr>
-      </w:pPr>
-      <w:r>
-        <w:rPr>
-          <w:rFonts w:cs="Times New Roman"/>
-          <w:szCs w:val="24"/>
-        </w:rPr>
-        <w:t>Export trade forecasting with mean = 1299.063786, standard deviation = 1641.709475 and RMSE = 2043.3924914490474</w:t>
-      </w:r>
-      <w:r>
-        <w:rPr>
-          <w:rFonts w:cs="Times New Roman"/>
-          <w:noProof/>
-          <w:szCs w:val="24"/>
-          <w:lang w:val="en-IN" w:eastAsia="en-IN"/>
-        </w:rPr>
-        <w:drawing>
-          <wp:inline distT="0" distB="0" distL="0" distR="0" wp14:anchorId="08C06474" wp14:editId="553065B0">
-            <wp:extent cx="5943600" cy="3190875"/>
-            <wp:effectExtent l="0" t="0" r="0" b="9525"/>
-            <wp:docPr id="9" name="Picture 9"/>
-            <wp:cNvGraphicFramePr>
-              <a:graphicFrameLocks xmlns:a="http://schemas.openxmlformats.org/drawingml/2006/main" noChangeAspect="1"/>
-            </wp:cNvGraphicFramePr>
-            <a:graphic xmlns:a="http://schemas.openxmlformats.org/drawingml/2006/main">
-              <a:graphicData uri="http://schemas.openxmlformats.org/drawingml/2006/picture">
-                <pic:pic xmlns:pic="http://schemas.openxmlformats.org/drawingml/2006/picture">
-                  <pic:nvPicPr>
-                    <pic:cNvPr id="0" name="Best_export_forecasting.png"/>
+                    <pic:cNvPr id="0" name="import_export_preds.png"/>
                     <pic:cNvPicPr/>
                   </pic:nvPicPr>
                   <pic:blipFill>
@@ -9629,11 +9607,18 @@
                   <pic:spPr>
                     <a:xfrm>
                       <a:off x="0" y="0"/>
-                      <a:ext cx="5943600" cy="3190875"/>
+                      <a:ext cx="5943600" cy="3007995"/>
                     </a:xfrm>
                     <a:prstGeom prst="rect">
                       <a:avLst/>
                     </a:prstGeom>
+                    <a:effectLst>
+                      <a:outerShdw blurRad="63500" sx="102000" sy="102000" algn="ctr" rotWithShape="0">
+                        <a:prstClr val="black">
+                          <a:alpha val="40000"/>
+                        </a:prstClr>
+                      </a:outerShdw>
+                    </a:effectLst>
                   </pic:spPr>
                 </pic:pic>
               </a:graphicData>
@@ -9646,6 +9631,94 @@
       <w:pPr>
         <w:rPr>
           <w:rFonts w:cs="Times New Roman"/>
+          <w:szCs w:val="24"/>
+        </w:rPr>
+      </w:pPr>
+    </w:p>
+    <w:p>
+      <w:pPr>
+        <w:rPr>
+          <w:rFonts w:cs="Times New Roman"/>
+          <w:szCs w:val="24"/>
+        </w:rPr>
+      </w:pPr>
+      <w:r>
+        <w:rPr>
+          <w:rFonts w:cs="Times New Roman"/>
+          <w:szCs w:val="24"/>
+        </w:rPr>
+        <w:t>Im</w:t>
+      </w:r>
+      <w:r>
+        <w:rPr>
+          <w:rFonts w:cs="Times New Roman"/>
+          <w:szCs w:val="24"/>
+        </w:rPr>
+        <w:t xml:space="preserve">port trade forecasting with mean = </w:t>
+      </w:r>
+      <w:r>
+        <w:rPr>
+          <w:rFonts w:cs="Times New Roman"/>
+          <w:szCs w:val="24"/>
+        </w:rPr>
+        <w:t>2064.342308</w:t>
+      </w:r>
+      <w:r>
+        <w:rPr>
+          <w:rFonts w:cs="Times New Roman"/>
+          <w:szCs w:val="24"/>
+        </w:rPr>
+        <w:t>, standard deviation =</w:t>
+      </w:r>
+      <w:r>
+        <w:rPr>
+          <w:rFonts w:cs="Times New Roman"/>
+          <w:szCs w:val="24"/>
+        </w:rPr>
+        <w:t xml:space="preserve"> </w:t>
+      </w:r>
+      <w:r>
+        <w:rPr>
+          <w:rFonts w:cs="Times New Roman"/>
+          <w:szCs w:val="24"/>
+        </w:rPr>
+        <w:t>1709.003975</w:t>
+      </w:r>
+      <w:r>
+        <w:rPr>
+          <w:rFonts w:cs="Times New Roman"/>
+          <w:szCs w:val="24"/>
+        </w:rPr>
+        <w:t xml:space="preserve"> and RMSE = </w:t>
+      </w:r>
+      <w:r>
+        <w:rPr>
+          <w:rFonts w:cs="Times New Roman"/>
+          <w:szCs w:val="24"/>
+        </w:rPr>
+        <w:t>2637.713960124826</w:t>
+      </w:r>
+    </w:p>
+    <w:p>
+      <w:pPr>
+        <w:rPr>
+          <w:rFonts w:cs="Times New Roman"/>
+          <w:szCs w:val="24"/>
+        </w:rPr>
+      </w:pPr>
+      <w:r>
+        <w:rPr>
+          <w:rFonts w:cs="Times New Roman"/>
+          <w:szCs w:val="24"/>
+        </w:rPr>
+        <w:t>Export trade forecasting with mean = 1299.063786, standard deviation = 1641.709475 and RMSE = 2043.3924914490474</w:t>
+      </w:r>
+    </w:p>
+    <w:p>
+      <w:pPr>
+        <w:spacing w:after="160" w:line="259" w:lineRule="auto"/>
+        <w:rPr>
+          <w:rFonts w:cs="Times New Roman"/>
           <w:b/>
           <w:bCs/>
           <w:sz w:val="48"/>
@@ -9661,6 +9734,27 @@
           <w:sz w:val="48"/>
           <w:szCs w:val="48"/>
         </w:rPr>
+        <w:br w:type="page"/>
+      </w:r>
+    </w:p>
+    <w:p>
+      <w:pPr>
+        <w:rPr>
+          <w:rFonts w:cs="Times New Roman"/>
+          <w:b/>
+          <w:bCs/>
+          <w:sz w:val="48"/>
+          <w:szCs w:val="48"/>
+        </w:rPr>
+      </w:pPr>
+      <w:r>
+        <w:rPr>
+          <w:rFonts w:cs="Times New Roman"/>
+          <w:b/>
+          <w:bCs/>
+          <w:sz w:val="48"/>
+          <w:szCs w:val="48"/>
+        </w:rPr>
         <w:lastRenderedPageBreak/>
         <w:t>Chapter 4</w:t>
       </w:r>
@@ -9669,7 +9763,6 @@
     <w:p>
       <w:pPr>
         <w:pStyle w:val="Heading1"/>
-        <w:jc w:val="left"/>
         <w:rPr>
           <w:rFonts w:cs="Times New Roman"/>
           <w:color w:val="auto"/>
@@ -10282,6 +10375,13 @@
                 <w:shd w:val="clear" w:color="auto" w:fill="FFFFFF"/>
               </w:rPr>
             </w:pPr>
+            <w:r>
+              <w:rPr>
+                <w:rFonts w:cs="Times New Roman"/>
+                <w:szCs w:val="24"/>
+              </w:rPr>
+              <w:t>2637.71</w:t>
+            </w:r>
           </w:p>
         </w:tc>
         <w:tc>
@@ -10295,6 +10395,15 @@
                 <w:shd w:val="clear" w:color="auto" w:fill="FFFFFF"/>
               </w:rPr>
             </w:pPr>
+            <w:r>
+              <w:rPr>
+                <w:rFonts w:cs="Times New Roman"/>
+                <w:szCs w:val="24"/>
+              </w:rPr>
+              <w:t>2043.39</w:t>
+            </w:r>
+            <w:bookmarkStart w:id="34" w:name="_GoBack"/>
+            <w:bookmarkEnd w:id="34"/>
           </w:p>
         </w:tc>
       </w:tr>
@@ -10472,7 +10581,7 @@
           <w:szCs w:val="48"/>
         </w:rPr>
       </w:pPr>
-      <w:bookmarkStart w:id="34" w:name="_Toc42365987"/>
+      <w:bookmarkStart w:id="35" w:name="_Toc42365987"/>
       <w:r>
         <w:rPr>
           <w:rFonts w:cs="Times New Roman"/>
@@ -10494,18 +10603,17 @@
         </w:rPr>
         <w:t>hapter 5</w:t>
       </w:r>
-      <w:bookmarkEnd w:id="34"/>
+      <w:bookmarkEnd w:id="35"/>
     </w:p>
     <w:p>
       <w:pPr>
         <w:pStyle w:val="Heading1"/>
-        <w:jc w:val="left"/>
         <w:rPr>
           <w:rFonts w:cs="Times New Roman"/>
           <w:color w:val="auto"/>
         </w:rPr>
       </w:pPr>
-      <w:bookmarkStart w:id="35" w:name="_Toc42376351"/>
+      <w:bookmarkStart w:id="36" w:name="_Toc42376351"/>
       <w:r>
         <w:rPr>
           <w:rFonts w:cs="Times New Roman"/>
@@ -10513,7 +10621,7 @@
         </w:rPr>
         <w:t>Conclusion</w:t>
       </w:r>
-      <w:bookmarkEnd w:id="35"/>
+      <w:bookmarkEnd w:id="36"/>
     </w:p>
     <w:p>
       <w:pPr>
@@ -10603,7 +10711,7 @@
           <w:color w:val="auto"/>
         </w:rPr>
       </w:pPr>
-      <w:bookmarkStart w:id="36" w:name="_Toc42376352"/>
+      <w:bookmarkStart w:id="37" w:name="_Toc42376352"/>
       <w:r>
         <w:rPr>
           <w:rFonts w:cs="Times New Roman"/>
@@ -10625,7 +10733,7 @@
         </w:rPr>
         <w:t>Technologies Used</w:t>
       </w:r>
-      <w:bookmarkEnd w:id="36"/>
+      <w:bookmarkEnd w:id="37"/>
     </w:p>
     <w:p>
       <w:pPr>
@@ -10745,7 +10853,7 @@
           <w:color w:val="auto"/>
         </w:rPr>
       </w:pPr>
-      <w:bookmarkStart w:id="37" w:name="_Toc42376353"/>
+      <w:bookmarkStart w:id="38" w:name="_Toc42376353"/>
       <w:r>
         <w:rPr>
           <w:rFonts w:cs="Times New Roman"/>
@@ -10767,7 +10875,7 @@
         </w:rPr>
         <w:t>Future Prospects</w:t>
       </w:r>
-      <w:bookmarkEnd w:id="37"/>
+      <w:bookmarkEnd w:id="38"/>
     </w:p>
     <w:p>
       <w:pPr>
@@ -10855,7 +10963,7 @@
         <w:br w:type="page"/>
       </w:r>
     </w:p>
-    <w:bookmarkStart w:id="38" w:name="_Toc42376354" w:displacedByCustomXml="next"/>
+    <w:bookmarkStart w:id="39" w:name="_Toc42376354" w:displacedByCustomXml="next"/>
     <w:sdt>
       <w:sdtPr>
         <w:rPr>
@@ -10875,7 +10983,6 @@
         <w:p>
           <w:pPr>
             <w:pStyle w:val="Heading1"/>
-            <w:jc w:val="left"/>
             <w:rPr>
               <w:rFonts w:cs="Times New Roman"/>
               <w:color w:val="auto"/>
@@ -10888,7 +10995,7 @@
             </w:rPr>
             <w:t>Bibliography</w:t>
           </w:r>
-          <w:bookmarkEnd w:id="38"/>
+          <w:bookmarkEnd w:id="39"/>
         </w:p>
         <w:p>
           <w:pPr>
@@ -11112,7 +11219,6 @@
     <w:p>
       <w:pPr>
         <w:pStyle w:val="Heading1"/>
-        <w:jc w:val="left"/>
         <w:rPr>
           <w:rFonts w:cs="Times New Roman"/>
           <w:color w:val="auto"/>
@@ -11132,7 +11238,7 @@
 </file>
 
 <file path=word/endnotes.xml><?xml version="1.0" encoding="utf-8"?>
-<w:endnotes xmlns:wpc="http://schemas.microsoft.com/office/word/2010/wordprocessingCanvas" xmlns:cx="http://schemas.microsoft.com/office/drawing/2014/chartex" xmlns:cx1="http://schemas.microsoft.com/office/drawing/2015/9/8/chartex" xmlns:cx2="http://schemas.microsoft.com/office/drawing/2015/10/21/chartex" xmlns:cx3="http://schemas.microsoft.com/office/drawing/2016/5/9/chartex" xmlns:cx4="http://schemas.microsoft.com/office/drawing/2016/5/10/chartex" xmlns:cx5="http://schemas.microsoft.com/office/drawing/2016/5/11/chartex" xmlns:cx6="http://schemas.microsoft.com/office/drawing/2016/5/12/chartex" xmlns:cx7="http://schemas.microsoft.com/office/drawing/2016/5/13/chartex" xmlns:cx8="http://schemas.microsoft.com/office/drawing/2016/5/14/chartex" xmlns:mc="http://schemas.openxmlformats.org/markup-compatibility/2006" xmlns:aink="http://schemas.microsoft.com/office/drawing/2016/ink" xmlns:am3d="http://schemas.microsoft.com/office/drawing/2017/model3d" xmlns:o="urn:schemas-microsoft-com:office:office" xmlns:r="http://schemas.openxmlformats.org/officeDocument/2006/relationships" xmlns:m="http://schemas.openxmlformats.org/officeDocument/2006/math" xmlns:v="urn:schemas-microsoft-com:vml" xmlns:wp14="http://schemas.microsoft.com/office/word/2010/wordprocessingDrawing" xmlns:wp="http://schemas.openxmlformats.org/drawingml/2006/wordprocessingDrawing" xmlns:w10="urn:schemas-microsoft-com:office:word" xmlns:w="http://schemas.openxmlformats.org/wordprocessingml/2006/main" xmlns:w14="http://schemas.microsoft.com/office/word/2010/wordml" xmlns:w15="http://schemas.microsoft.com/office/word/2012/wordml" xmlns:w16cex="http://schemas.microsoft.com/office/word/2018/wordml/cex" xmlns:w16cid="http://schemas.microsoft.com/office/word/2016/wordml/cid" xmlns:w16="http://schemas.microsoft.com/office/word/2018/wordml" xmlns:w16se="http://schemas.microsoft.com/office/word/2015/wordml/symex" xmlns:wpg="http://schemas.microsoft.com/office/word/2010/wordprocessingGroup" xmlns:wpi="http://schemas.microsoft.com/office/word/2010/wordprocessingInk" xmlns:wne="http://schemas.microsoft.com/office/word/2006/wordml" xmlns:wps="http://schemas.microsoft.com/office/word/2010/wordprocessingShape" mc:Ignorable="w14 w15 w16se w16cid w16 w16cex wp14">
+<w:endnotes xmlns:wpc="http://schemas.microsoft.com/office/word/2010/wordprocessingCanvas" xmlns:mc="http://schemas.openxmlformats.org/markup-compatibility/2006" xmlns:o="urn:schemas-microsoft-com:office:office" xmlns:r="http://schemas.openxmlformats.org/officeDocument/2006/relationships" xmlns:m="http://schemas.openxmlformats.org/officeDocument/2006/math" xmlns:v="urn:schemas-microsoft-com:vml" xmlns:wp14="http://schemas.microsoft.com/office/word/2010/wordprocessingDrawing" xmlns:wp="http://schemas.openxmlformats.org/drawingml/2006/wordprocessingDrawing" xmlns:w10="urn:schemas-microsoft-com:office:word" xmlns:w="http://schemas.openxmlformats.org/wordprocessingml/2006/main" xmlns:w14="http://schemas.microsoft.com/office/word/2010/wordml" xmlns:wpg="http://schemas.microsoft.com/office/word/2010/wordprocessingGroup" xmlns:wpi="http://schemas.microsoft.com/office/word/2010/wordprocessingInk" xmlns:wne="http://schemas.microsoft.com/office/word/2006/wordml" xmlns:wps="http://schemas.microsoft.com/office/word/2010/wordprocessingShape" mc:Ignorable="w14 wp14">
   <w:endnote w:type="separator" w:id="-1">
     <w:p>
       <w:pPr>
@@ -11157,7 +11263,7 @@
 </file>
 
 <file path=word/footer1.xml><?xml version="1.0" encoding="utf-8"?>
-<w:ftr xmlns:wpc="http://schemas.microsoft.com/office/word/2010/wordprocessingCanvas" xmlns:cx="http://schemas.microsoft.com/office/drawing/2014/chartex" xmlns:cx1="http://schemas.microsoft.com/office/drawing/2015/9/8/chartex" xmlns:cx2="http://schemas.microsoft.com/office/drawing/2015/10/21/chartex" xmlns:cx3="http://schemas.microsoft.com/office/drawing/2016/5/9/chartex" xmlns:cx4="http://schemas.microsoft.com/office/drawing/2016/5/10/chartex" xmlns:cx5="http://schemas.microsoft.com/office/drawing/2016/5/11/chartex" xmlns:cx6="http://schemas.microsoft.com/office/drawing/2016/5/12/chartex" xmlns:cx7="http://schemas.microsoft.com/office/drawing/2016/5/13/chartex" xmlns:cx8="http://schemas.microsoft.com/office/drawing/2016/5/14/chartex" xmlns:mc="http://schemas.openxmlformats.org/markup-compatibility/2006" xmlns:aink="http://schemas.microsoft.com/office/drawing/2016/ink" xmlns:am3d="http://schemas.microsoft.com/office/drawing/2017/model3d" xmlns:o="urn:schemas-microsoft-com:office:office" xmlns:r="http://schemas.openxmlformats.org/officeDocument/2006/relationships" xmlns:m="http://schemas.openxmlformats.org/officeDocument/2006/math" xmlns:v="urn:schemas-microsoft-com:vml" xmlns:wp14="http://schemas.microsoft.com/office/word/2010/wordprocessingDrawing" xmlns:wp="http://schemas.openxmlformats.org/drawingml/2006/wordprocessingDrawing" xmlns:w10="urn:schemas-microsoft-com:office:word" xmlns:w="http://schemas.openxmlformats.org/wordprocessingml/2006/main" xmlns:w14="http://schemas.microsoft.com/office/word/2010/wordml" xmlns:w15="http://schemas.microsoft.com/office/word/2012/wordml" xmlns:w16cex="http://schemas.microsoft.com/office/word/2018/wordml/cex" xmlns:w16cid="http://schemas.microsoft.com/office/word/2016/wordml/cid" xmlns:w16="http://schemas.microsoft.com/office/word/2018/wordml" xmlns:w16se="http://schemas.microsoft.com/office/word/2015/wordml/symex" xmlns:wpg="http://schemas.microsoft.com/office/word/2010/wordprocessingGroup" xmlns:wpi="http://schemas.microsoft.com/office/word/2010/wordprocessingInk" xmlns:wne="http://schemas.microsoft.com/office/word/2006/wordml" xmlns:wps="http://schemas.microsoft.com/office/word/2010/wordprocessingShape" mc:Ignorable="w14 w15 w16se w16cid w16 w16cex wp14">
+<w:ftr xmlns:wpc="http://schemas.microsoft.com/office/word/2010/wordprocessingCanvas" xmlns:mc="http://schemas.openxmlformats.org/markup-compatibility/2006" xmlns:o="urn:schemas-microsoft-com:office:office" xmlns:r="http://schemas.openxmlformats.org/officeDocument/2006/relationships" xmlns:m="http://schemas.openxmlformats.org/officeDocument/2006/math" xmlns:v="urn:schemas-microsoft-com:vml" xmlns:wp14="http://schemas.microsoft.com/office/word/2010/wordprocessingDrawing" xmlns:wp="http://schemas.openxmlformats.org/drawingml/2006/wordprocessingDrawing" xmlns:w10="urn:schemas-microsoft-com:office:word" xmlns:w="http://schemas.openxmlformats.org/wordprocessingml/2006/main" xmlns:w14="http://schemas.microsoft.com/office/word/2010/wordml" xmlns:wpg="http://schemas.microsoft.com/office/word/2010/wordprocessingGroup" xmlns:wpi="http://schemas.microsoft.com/office/word/2010/wordprocessingInk" xmlns:wne="http://schemas.microsoft.com/office/word/2006/wordml" xmlns:wps="http://schemas.microsoft.com/office/word/2010/wordprocessingShape" mc:Ignorable="w14 wp14">
   <w:sdt>
     <w:sdtPr>
       <w:id w:val="-1900659233"/>
@@ -11190,7 +11296,7 @@
           <w:rPr>
             <w:noProof/>
           </w:rPr>
-          <w:t>2</w:t>
+          <w:t>19</w:t>
         </w:r>
         <w:r>
           <w:rPr>
@@ -11221,7 +11327,7 @@
 </file>
 
 <file path=word/footnotes.xml><?xml version="1.0" encoding="utf-8"?>
-<w:footnotes xmlns:wpc="http://schemas.microsoft.com/office/word/2010/wordprocessingCanvas" xmlns:cx="http://schemas.microsoft.com/office/drawing/2014/chartex" xmlns:cx1="http://schemas.microsoft.com/office/drawing/2015/9/8/chartex" xmlns:cx2="http://schemas.microsoft.com/office/drawing/2015/10/21/chartex" xmlns:cx3="http://schemas.microsoft.com/office/drawing/2016/5/9/chartex" xmlns:cx4="http://schemas.microsoft.com/office/drawing/2016/5/10/chartex" xmlns:cx5="http://schemas.microsoft.com/office/drawing/2016/5/11/chartex" xmlns:cx6="http://schemas.microsoft.com/office/drawing/2016/5/12/chartex" xmlns:cx7="http://schemas.microsoft.com/office/drawing/2016/5/13/chartex" xmlns:cx8="http://schemas.microsoft.com/office/drawing/2016/5/14/chartex" xmlns:mc="http://schemas.openxmlformats.org/markup-compatibility/2006" xmlns:aink="http://schemas.microsoft.com/office/drawing/2016/ink" xmlns:am3d="http://schemas.microsoft.com/office/drawing/2017/model3d" xmlns:o="urn:schemas-microsoft-com:office:office" xmlns:r="http://schemas.openxmlformats.org/officeDocument/2006/relationships" xmlns:m="http://schemas.openxmlformats.org/officeDocument/2006/math" xmlns:v="urn:schemas-microsoft-com:vml" xmlns:wp14="http://schemas.microsoft.com/office/word/2010/wordprocessingDrawing" xmlns:wp="http://schemas.openxmlformats.org/drawingml/2006/wordprocessingDrawing" xmlns:w10="urn:schemas-microsoft-com:office:word" xmlns:w="http://schemas.openxmlformats.org/wordprocessingml/2006/main" xmlns:w14="http://schemas.microsoft.com/office/word/2010/wordml" xmlns:w15="http://schemas.microsoft.com/office/word/2012/wordml" xmlns:w16cex="http://schemas.microsoft.com/office/word/2018/wordml/cex" xmlns:w16cid="http://schemas.microsoft.com/office/word/2016/wordml/cid" xmlns:w16="http://schemas.microsoft.com/office/word/2018/wordml" xmlns:w16se="http://schemas.microsoft.com/office/word/2015/wordml/symex" xmlns:wpg="http://schemas.microsoft.com/office/word/2010/wordprocessingGroup" xmlns:wpi="http://schemas.microsoft.com/office/word/2010/wordprocessingInk" xmlns:wne="http://schemas.microsoft.com/office/word/2006/wordml" xmlns:wps="http://schemas.microsoft.com/office/word/2010/wordprocessingShape" mc:Ignorable="w14 w15 w16se w16cid w16 w16cex wp14">
+<w:footnotes xmlns:wpc="http://schemas.microsoft.com/office/word/2010/wordprocessingCanvas" xmlns:mc="http://schemas.openxmlformats.org/markup-compatibility/2006" xmlns:o="urn:schemas-microsoft-com:office:office" xmlns:r="http://schemas.openxmlformats.org/officeDocument/2006/relationships" xmlns:m="http://schemas.openxmlformats.org/officeDocument/2006/math" xmlns:v="urn:schemas-microsoft-com:vml" xmlns:wp14="http://schemas.microsoft.com/office/word/2010/wordprocessingDrawing" xmlns:wp="http://schemas.openxmlformats.org/drawingml/2006/wordprocessingDrawing" xmlns:w10="urn:schemas-microsoft-com:office:word" xmlns:w="http://schemas.openxmlformats.org/wordprocessingml/2006/main" xmlns:w14="http://schemas.microsoft.com/office/word/2010/wordml" xmlns:wpg="http://schemas.microsoft.com/office/word/2010/wordprocessingGroup" xmlns:wpi="http://schemas.microsoft.com/office/word/2010/wordprocessingInk" xmlns:wne="http://schemas.microsoft.com/office/word/2006/wordml" xmlns:wps="http://schemas.microsoft.com/office/word/2010/wordprocessingShape" mc:Ignorable="w14 wp14">
   <w:footnote w:type="separator" w:id="-1">
     <w:p>
       <w:pPr>
@@ -11246,7 +11352,7 @@
 </file>
 
 <file path=word/header1.xml><?xml version="1.0" encoding="utf-8"?>
-<w:hdr xmlns:wpc="http://schemas.microsoft.com/office/word/2010/wordprocessingCanvas" xmlns:cx="http://schemas.microsoft.com/office/drawing/2014/chartex" xmlns:cx1="http://schemas.microsoft.com/office/drawing/2015/9/8/chartex" xmlns:cx2="http://schemas.microsoft.com/office/drawing/2015/10/21/chartex" xmlns:cx3="http://schemas.microsoft.com/office/drawing/2016/5/9/chartex" xmlns:cx4="http://schemas.microsoft.com/office/drawing/2016/5/10/chartex" xmlns:cx5="http://schemas.microsoft.com/office/drawing/2016/5/11/chartex" xmlns:cx6="http://schemas.microsoft.com/office/drawing/2016/5/12/chartex" xmlns:cx7="http://schemas.microsoft.com/office/drawing/2016/5/13/chartex" xmlns:cx8="http://schemas.microsoft.com/office/drawing/2016/5/14/chartex" xmlns:mc="http://schemas.openxmlformats.org/markup-compatibility/2006" xmlns:aink="http://schemas.microsoft.com/office/drawing/2016/ink" xmlns:am3d="http://schemas.microsoft.com/office/drawing/2017/model3d" xmlns:o="urn:schemas-microsoft-com:office:office" xmlns:r="http://schemas.openxmlformats.org/officeDocument/2006/relationships" xmlns:m="http://schemas.openxmlformats.org/officeDocument/2006/math" xmlns:v="urn:schemas-microsoft-com:vml" xmlns:wp14="http://schemas.microsoft.com/office/word/2010/wordprocessingDrawing" xmlns:wp="http://schemas.openxmlformats.org/drawingml/2006/wordprocessingDrawing" xmlns:w10="urn:schemas-microsoft-com:office:word" xmlns:w="http://schemas.openxmlformats.org/wordprocessingml/2006/main" xmlns:w14="http://schemas.microsoft.com/office/word/2010/wordml" xmlns:w15="http://schemas.microsoft.com/office/word/2012/wordml" xmlns:w16cex="http://schemas.microsoft.com/office/word/2018/wordml/cex" xmlns:w16cid="http://schemas.microsoft.com/office/word/2016/wordml/cid" xmlns:w16="http://schemas.microsoft.com/office/word/2018/wordml" xmlns:w16se="http://schemas.microsoft.com/office/word/2015/wordml/symex" xmlns:wpg="http://schemas.microsoft.com/office/word/2010/wordprocessingGroup" xmlns:wpi="http://schemas.microsoft.com/office/word/2010/wordprocessingInk" xmlns:wne="http://schemas.microsoft.com/office/word/2006/wordml" xmlns:wps="http://schemas.microsoft.com/office/word/2010/wordprocessingShape" mc:Ignorable="w14 w15 w16se w16cid w16 w16cex wp14">
+<w:hdr xmlns:wpc="http://schemas.microsoft.com/office/word/2010/wordprocessingCanvas" xmlns:mc="http://schemas.openxmlformats.org/markup-compatibility/2006" xmlns:o="urn:schemas-microsoft-com:office:office" xmlns:r="http://schemas.openxmlformats.org/officeDocument/2006/relationships" xmlns:m="http://schemas.openxmlformats.org/officeDocument/2006/math" xmlns:v="urn:schemas-microsoft-com:vml" xmlns:wp14="http://schemas.microsoft.com/office/word/2010/wordprocessingDrawing" xmlns:wp="http://schemas.openxmlformats.org/drawingml/2006/wordprocessingDrawing" xmlns:w10="urn:schemas-microsoft-com:office:word" xmlns:w="http://schemas.openxmlformats.org/wordprocessingml/2006/main" xmlns:w14="http://schemas.microsoft.com/office/word/2010/wordml" xmlns:wpg="http://schemas.microsoft.com/office/word/2010/wordprocessingGroup" xmlns:wpi="http://schemas.microsoft.com/office/word/2010/wordprocessingInk" xmlns:wne="http://schemas.microsoft.com/office/word/2006/wordml" xmlns:wps="http://schemas.microsoft.com/office/word/2010/wordprocessingShape" mc:Ignorable="w14 wp14">
   <w:sdt>
     <w:sdtPr>
       <w:id w:val="968752352"/>
@@ -11273,8 +11379,8 @@
 </file>
 
 <file path=word/numbering.xml><?xml version="1.0" encoding="utf-8"?>
-<w:numbering xmlns:wpc="http://schemas.microsoft.com/office/word/2010/wordprocessingCanvas" xmlns:cx="http://schemas.microsoft.com/office/drawing/2014/chartex" xmlns:cx1="http://schemas.microsoft.com/office/drawing/2015/9/8/chartex" xmlns:cx2="http://schemas.microsoft.com/office/drawing/2015/10/21/chartex" xmlns:cx3="http://schemas.microsoft.com/office/drawing/2016/5/9/chartex" xmlns:cx4="http://schemas.microsoft.com/office/drawing/2016/5/10/chartex" xmlns:cx5="http://schemas.microsoft.com/office/drawing/2016/5/11/chartex" xmlns:cx6="http://schemas.microsoft.com/office/drawing/2016/5/12/chartex" xmlns:cx7="http://schemas.microsoft.com/office/drawing/2016/5/13/chartex" xmlns:cx8="http://schemas.microsoft.com/office/drawing/2016/5/14/chartex" xmlns:mc="http://schemas.openxmlformats.org/markup-compatibility/2006" xmlns:aink="http://schemas.microsoft.com/office/drawing/2016/ink" xmlns:am3d="http://schemas.microsoft.com/office/drawing/2017/model3d" xmlns:o="urn:schemas-microsoft-com:office:office" xmlns:r="http://schemas.openxmlformats.org/officeDocument/2006/relationships" xmlns:m="http://schemas.openxmlformats.org/officeDocument/2006/math" xmlns:v="urn:schemas-microsoft-com:vml" xmlns:wp14="http://schemas.microsoft.com/office/word/2010/wordprocessingDrawing" xmlns:wp="http://schemas.openxmlformats.org/drawingml/2006/wordprocessingDrawing" xmlns:w10="urn:schemas-microsoft-com:office:word" xmlns:w="http://schemas.openxmlformats.org/wordprocessingml/2006/main" xmlns:w14="http://schemas.microsoft.com/office/word/2010/wordml" xmlns:w15="http://schemas.microsoft.com/office/word/2012/wordml" xmlns:w16cex="http://schemas.microsoft.com/office/word/2018/wordml/cex" xmlns:w16cid="http://schemas.microsoft.com/office/word/2016/wordml/cid" xmlns:w16="http://schemas.microsoft.com/office/word/2018/wordml" xmlns:w16se="http://schemas.microsoft.com/office/word/2015/wordml/symex" xmlns:wpg="http://schemas.microsoft.com/office/word/2010/wordprocessingGroup" xmlns:wpi="http://schemas.microsoft.com/office/word/2010/wordprocessingInk" xmlns:wne="http://schemas.microsoft.com/office/word/2006/wordml" xmlns:wps="http://schemas.microsoft.com/office/word/2010/wordprocessingShape" mc:Ignorable="w14 w15 w16se w16cid w16 w16cex wp14">
-  <w:abstractNum w:abstractNumId="0" w15:restartNumberingAfterBreak="0">
+<w:numbering xmlns:wpc="http://schemas.microsoft.com/office/word/2010/wordprocessingCanvas" xmlns:mc="http://schemas.openxmlformats.org/markup-compatibility/2006" xmlns:o="urn:schemas-microsoft-com:office:office" xmlns:r="http://schemas.openxmlformats.org/officeDocument/2006/relationships" xmlns:m="http://schemas.openxmlformats.org/officeDocument/2006/math" xmlns:v="urn:schemas-microsoft-com:vml" xmlns:wp14="http://schemas.microsoft.com/office/word/2010/wordprocessingDrawing" xmlns:wp="http://schemas.openxmlformats.org/drawingml/2006/wordprocessingDrawing" xmlns:w10="urn:schemas-microsoft-com:office:word" xmlns:w="http://schemas.openxmlformats.org/wordprocessingml/2006/main" xmlns:w14="http://schemas.microsoft.com/office/word/2010/wordml" xmlns:wpg="http://schemas.microsoft.com/office/word/2010/wordprocessingGroup" xmlns:wpi="http://schemas.microsoft.com/office/word/2010/wordprocessingInk" xmlns:wne="http://schemas.microsoft.com/office/word/2006/wordml" xmlns:wps="http://schemas.microsoft.com/office/word/2010/wordprocessingShape" mc:Ignorable="w14 wp14">
+  <w:abstractNum w:abstractNumId="0">
     <w:nsid w:val="059C561B"/>
     <w:multiLevelType w:val="hybridMultilevel"/>
     <w:tmpl w:val="09542BCA"/>
@@ -11387,7 +11493,7 @@
       </w:rPr>
     </w:lvl>
   </w:abstractNum>
-  <w:abstractNum w:abstractNumId="1" w15:restartNumberingAfterBreak="0">
+  <w:abstractNum w:abstractNumId="1">
     <w:nsid w:val="177E784D"/>
     <w:multiLevelType w:val="hybridMultilevel"/>
     <w:tmpl w:val="08B20C44"/>
@@ -11473,7 +11579,7 @@
       </w:pPr>
     </w:lvl>
   </w:abstractNum>
-  <w:abstractNum w:abstractNumId="2" w15:restartNumberingAfterBreak="0">
+  <w:abstractNum w:abstractNumId="2">
     <w:nsid w:val="21D46E09"/>
     <w:multiLevelType w:val="hybridMultilevel"/>
     <w:tmpl w:val="232A54F4"/>
@@ -11586,7 +11692,7 @@
       </w:rPr>
     </w:lvl>
   </w:abstractNum>
-  <w:abstractNum w:abstractNumId="3" w15:restartNumberingAfterBreak="0">
+  <w:abstractNum w:abstractNumId="3">
     <w:nsid w:val="258D3D6E"/>
     <w:multiLevelType w:val="hybridMultilevel"/>
     <w:tmpl w:val="AEC8D578"/>
@@ -11699,7 +11805,7 @@
       </w:rPr>
     </w:lvl>
   </w:abstractNum>
-  <w:abstractNum w:abstractNumId="4" w15:restartNumberingAfterBreak="0">
+  <w:abstractNum w:abstractNumId="4">
     <w:nsid w:val="3B992A57"/>
     <w:multiLevelType w:val="hybridMultilevel"/>
     <w:tmpl w:val="1C9E30C4"/>
@@ -11785,7 +11891,7 @@
       </w:pPr>
     </w:lvl>
   </w:abstractNum>
-  <w:abstractNum w:abstractNumId="5" w15:restartNumberingAfterBreak="0">
+  <w:abstractNum w:abstractNumId="5">
     <w:nsid w:val="43345A26"/>
     <w:multiLevelType w:val="hybridMultilevel"/>
     <w:tmpl w:val="3D4CF858"/>
@@ -11874,7 +11980,7 @@
       </w:pPr>
     </w:lvl>
   </w:abstractNum>
-  <w:abstractNum w:abstractNumId="6" w15:restartNumberingAfterBreak="0">
+  <w:abstractNum w:abstractNumId="6">
     <w:nsid w:val="44942F42"/>
     <w:multiLevelType w:val="hybridMultilevel"/>
     <w:tmpl w:val="D7FC66A2"/>
@@ -11987,7 +12093,7 @@
       </w:rPr>
     </w:lvl>
   </w:abstractNum>
-  <w:abstractNum w:abstractNumId="7" w15:restartNumberingAfterBreak="0">
+  <w:abstractNum w:abstractNumId="7">
     <w:nsid w:val="4AC76ED8"/>
     <w:multiLevelType w:val="hybridMultilevel"/>
     <w:tmpl w:val="319236FE"/>
@@ -12073,7 +12179,7 @@
       </w:pPr>
     </w:lvl>
   </w:abstractNum>
-  <w:abstractNum w:abstractNumId="8" w15:restartNumberingAfterBreak="0">
+  <w:abstractNum w:abstractNumId="8">
     <w:nsid w:val="4C952DA5"/>
     <w:multiLevelType w:val="hybridMultilevel"/>
     <w:tmpl w:val="A7784C8C"/>
@@ -12186,7 +12292,7 @@
       </w:rPr>
     </w:lvl>
   </w:abstractNum>
-  <w:abstractNum w:abstractNumId="9" w15:restartNumberingAfterBreak="0">
+  <w:abstractNum w:abstractNumId="9">
     <w:nsid w:val="59717F15"/>
     <w:multiLevelType w:val="hybridMultilevel"/>
     <w:tmpl w:val="2C90D8A2"/>
@@ -12299,7 +12405,7 @@
       </w:rPr>
     </w:lvl>
   </w:abstractNum>
-  <w:abstractNum w:abstractNumId="10" w15:restartNumberingAfterBreak="0">
+  <w:abstractNum w:abstractNumId="10">
     <w:nsid w:val="6401369A"/>
     <w:multiLevelType w:val="multilevel"/>
     <w:tmpl w:val="DAE89D40"/>
@@ -12412,7 +12518,7 @@
       </w:rPr>
     </w:lvl>
   </w:abstractNum>
-  <w:abstractNum w:abstractNumId="11" w15:restartNumberingAfterBreak="0">
+  <w:abstractNum w:abstractNumId="11">
     <w:nsid w:val="64D467B2"/>
     <w:multiLevelType w:val="hybridMultilevel"/>
     <w:tmpl w:val="D50CE976"/>
@@ -12525,7 +12631,7 @@
       </w:rPr>
     </w:lvl>
   </w:abstractNum>
-  <w:abstractNum w:abstractNumId="12" w15:restartNumberingAfterBreak="0">
+  <w:abstractNum w:abstractNumId="12">
     <w:nsid w:val="662C7BA9"/>
     <w:multiLevelType w:val="hybridMultilevel"/>
     <w:tmpl w:val="B23C260A"/>
@@ -12638,7 +12744,7 @@
       </w:rPr>
     </w:lvl>
   </w:abstractNum>
-  <w:abstractNum w:abstractNumId="13" w15:restartNumberingAfterBreak="0">
+  <w:abstractNum w:abstractNumId="13">
     <w:nsid w:val="6A742B23"/>
     <w:multiLevelType w:val="hybridMultilevel"/>
     <w:tmpl w:val="DC728634"/>
@@ -12751,7 +12857,7 @@
       </w:rPr>
     </w:lvl>
   </w:abstractNum>
-  <w:abstractNum w:abstractNumId="14" w15:restartNumberingAfterBreak="0">
+  <w:abstractNum w:abstractNumId="14">
     <w:nsid w:val="72AF056E"/>
     <w:multiLevelType w:val="hybridMultilevel"/>
     <w:tmpl w:val="1088A2A4"/>
@@ -12864,7 +12970,7 @@
       </w:rPr>
     </w:lvl>
   </w:abstractNum>
-  <w:abstractNum w:abstractNumId="15" w15:restartNumberingAfterBreak="0">
+  <w:abstractNum w:abstractNumId="15">
     <w:nsid w:val="76AF565C"/>
     <w:multiLevelType w:val="hybridMultilevel"/>
     <w:tmpl w:val="8814DC80"/>
@@ -12977,7 +13083,7 @@
       </w:rPr>
     </w:lvl>
   </w:abstractNum>
-  <w:abstractNum w:abstractNumId="16" w15:restartNumberingAfterBreak="0">
+  <w:abstractNum w:abstractNumId="16">
     <w:nsid w:val="76C41203"/>
     <w:multiLevelType w:val="hybridMultilevel"/>
     <w:tmpl w:val="645A4050"/>
@@ -13090,7 +13196,7 @@
       </w:rPr>
     </w:lvl>
   </w:abstractNum>
-  <w:abstractNum w:abstractNumId="17" w15:restartNumberingAfterBreak="0">
+  <w:abstractNum w:abstractNumId="17">
     <w:nsid w:val="78301043"/>
     <w:multiLevelType w:val="hybridMultilevel"/>
     <w:tmpl w:val="3814B36C"/>
@@ -13261,7 +13367,7 @@
 </file>
 
 <file path=word/styles.xml><?xml version="1.0" encoding="utf-8"?>
-<w:styles xmlns:mc="http://schemas.openxmlformats.org/markup-compatibility/2006" xmlns:r="http://schemas.openxmlformats.org/officeDocument/2006/relationships" xmlns:w="http://schemas.openxmlformats.org/wordprocessingml/2006/main" xmlns:w14="http://schemas.microsoft.com/office/word/2010/wordml" xmlns:w15="http://schemas.microsoft.com/office/word/2012/wordml" xmlns:w16cex="http://schemas.microsoft.com/office/word/2018/wordml/cex" xmlns:w16cid="http://schemas.microsoft.com/office/word/2016/wordml/cid" xmlns:w16="http://schemas.microsoft.com/office/word/2018/wordml" xmlns:w16se="http://schemas.microsoft.com/office/word/2015/wordml/symex" mc:Ignorable="w14 w15 w16se w16cid w16 w16cex">
+<w:styles xmlns:mc="http://schemas.openxmlformats.org/markup-compatibility/2006" xmlns:r="http://schemas.openxmlformats.org/officeDocument/2006/relationships" xmlns:w="http://schemas.openxmlformats.org/wordprocessingml/2006/main" xmlns:w14="http://schemas.microsoft.com/office/word/2010/wordml" mc:Ignorable="w14">
   <w:docDefaults>
     <w:rPrDefault>
       <w:rPr>
@@ -13277,383 +13383,144 @@
       </w:pPr>
     </w:pPrDefault>
   </w:docDefaults>
-  <w:latentStyles w:defLockedState="0" w:defUIPriority="99" w:defSemiHidden="0" w:defUnhideWhenUsed="0" w:defQFormat="0" w:count="376">
-    <w:lsdException w:name="Normal" w:uiPriority="0" w:qFormat="1"/>
-    <w:lsdException w:name="heading 1" w:uiPriority="9" w:qFormat="1"/>
-    <w:lsdException w:name="heading 2" w:semiHidden="1" w:uiPriority="9" w:unhideWhenUsed="1" w:qFormat="1"/>
-    <w:lsdException w:name="heading 3" w:semiHidden="1" w:uiPriority="9" w:unhideWhenUsed="1" w:qFormat="1"/>
-    <w:lsdException w:name="heading 4" w:semiHidden="1" w:uiPriority="9" w:unhideWhenUsed="1" w:qFormat="1"/>
-    <w:lsdException w:name="heading 5" w:semiHidden="1" w:uiPriority="9" w:unhideWhenUsed="1" w:qFormat="1"/>
-    <w:lsdException w:name="heading 6" w:semiHidden="1" w:uiPriority="9" w:unhideWhenUsed="1" w:qFormat="1"/>
-    <w:lsdException w:name="heading 7" w:semiHidden="1" w:uiPriority="9" w:unhideWhenUsed="1" w:qFormat="1"/>
-    <w:lsdException w:name="heading 8" w:semiHidden="1" w:uiPriority="9" w:unhideWhenUsed="1" w:qFormat="1"/>
-    <w:lsdException w:name="heading 9" w:semiHidden="1" w:uiPriority="9" w:unhideWhenUsed="1" w:qFormat="1"/>
-    <w:lsdException w:name="index 1" w:semiHidden="1" w:unhideWhenUsed="1"/>
-    <w:lsdException w:name="index 2" w:semiHidden="1" w:unhideWhenUsed="1"/>
-    <w:lsdException w:name="index 3" w:semiHidden="1" w:unhideWhenUsed="1"/>
-    <w:lsdException w:name="index 4" w:semiHidden="1" w:unhideWhenUsed="1"/>
-    <w:lsdException w:name="index 5" w:semiHidden="1" w:unhideWhenUsed="1"/>
-    <w:lsdException w:name="index 6" w:semiHidden="1" w:unhideWhenUsed="1"/>
-    <w:lsdException w:name="index 7" w:semiHidden="1" w:unhideWhenUsed="1"/>
-    <w:lsdException w:name="index 8" w:semiHidden="1" w:unhideWhenUsed="1"/>
-    <w:lsdException w:name="index 9" w:semiHidden="1" w:unhideWhenUsed="1"/>
-    <w:lsdException w:name="toc 1" w:semiHidden="1" w:uiPriority="39" w:unhideWhenUsed="1"/>
-    <w:lsdException w:name="toc 2" w:semiHidden="1" w:uiPriority="39" w:unhideWhenUsed="1"/>
-    <w:lsdException w:name="toc 3" w:semiHidden="1" w:uiPriority="39" w:unhideWhenUsed="1"/>
-    <w:lsdException w:name="toc 4" w:semiHidden="1" w:uiPriority="39" w:unhideWhenUsed="1"/>
-    <w:lsdException w:name="toc 5" w:semiHidden="1" w:uiPriority="39" w:unhideWhenUsed="1"/>
-    <w:lsdException w:name="toc 6" w:semiHidden="1" w:uiPriority="39" w:unhideWhenUsed="1"/>
-    <w:lsdException w:name="toc 7" w:semiHidden="1" w:uiPriority="39" w:unhideWhenUsed="1"/>
-    <w:lsdException w:name="toc 8" w:semiHidden="1" w:uiPriority="39" w:unhideWhenUsed="1"/>
-    <w:lsdException w:name="toc 9" w:semiHidden="1" w:uiPriority="39" w:unhideWhenUsed="1"/>
-    <w:lsdException w:name="Normal Indent" w:semiHidden="1" w:unhideWhenUsed="1"/>
-    <w:lsdException w:name="footnote text" w:semiHidden="1" w:unhideWhenUsed="1"/>
-    <w:lsdException w:name="annotation text" w:semiHidden="1" w:unhideWhenUsed="1"/>
-    <w:lsdException w:name="header" w:semiHidden="1" w:unhideWhenUsed="1"/>
-    <w:lsdException w:name="footer" w:semiHidden="1" w:unhideWhenUsed="1"/>
-    <w:lsdException w:name="index heading" w:semiHidden="1" w:unhideWhenUsed="1"/>
-    <w:lsdException w:name="caption" w:semiHidden="1" w:uiPriority="35" w:unhideWhenUsed="1" w:qFormat="1"/>
-    <w:lsdException w:name="table of figures" w:semiHidden="1" w:unhideWhenUsed="1"/>
-    <w:lsdException w:name="envelope address" w:semiHidden="1" w:unhideWhenUsed="1"/>
-    <w:lsdException w:name="envelope return" w:semiHidden="1" w:unhideWhenUsed="1"/>
-    <w:lsdException w:name="footnote reference" w:semiHidden="1" w:unhideWhenUsed="1"/>
-    <w:lsdException w:name="annotation reference" w:semiHidden="1" w:unhideWhenUsed="1"/>
-    <w:lsdException w:name="line number" w:semiHidden="1" w:unhideWhenUsed="1"/>
-    <w:lsdException w:name="page number" w:semiHidden="1" w:unhideWhenUsed="1"/>
-    <w:lsdException w:name="endnote reference" w:semiHidden="1" w:unhideWhenUsed="1"/>
-    <w:lsdException w:name="endnote text" w:semiHidden="1" w:unhideWhenUsed="1"/>
-    <w:lsdException w:name="table of authorities" w:semiHidden="1" w:unhideWhenUsed="1"/>
-    <w:lsdException w:name="macro" w:semiHidden="1" w:unhideWhenUsed="1"/>
-    <w:lsdException w:name="toa heading" w:semiHidden="1" w:unhideWhenUsed="1"/>
-    <w:lsdException w:name="List" w:semiHidden="1" w:unhideWhenUsed="1"/>
-    <w:lsdException w:name="List Bullet" w:semiHidden="1" w:unhideWhenUsed="1"/>
-    <w:lsdException w:name="List Number" w:semiHidden="1" w:unhideWhenUsed="1"/>
-    <w:lsdException w:name="List 2" w:semiHidden="1" w:unhideWhenUsed="1"/>
-    <w:lsdException w:name="List 3" w:semiHidden="1" w:unhideWhenUsed="1"/>
-    <w:lsdException w:name="List 4" w:semiHidden="1" w:unhideWhenUsed="1"/>
-    <w:lsdException w:name="List 5" w:semiHidden="1" w:unhideWhenUsed="1"/>
-    <w:lsdException w:name="List Bullet 2" w:semiHidden="1" w:unhideWhenUsed="1"/>
-    <w:lsdException w:name="List Bullet 3" w:semiHidden="1" w:unhideWhenUsed="1"/>
-    <w:lsdException w:name="List Bullet 4" w:semiHidden="1" w:unhideWhenUsed="1"/>
-    <w:lsdException w:name="List Bullet 5" w:semiHidden="1" w:unhideWhenUsed="1"/>
-    <w:lsdException w:name="List Number 2" w:semiHidden="1" w:unhideWhenUsed="1"/>
-    <w:lsdException w:name="List Number 3" w:semiHidden="1" w:unhideWhenUsed="1"/>
-    <w:lsdException w:name="List Number 4" w:semiHidden="1" w:unhideWhenUsed="1"/>
-    <w:lsdException w:name="List Number 5" w:semiHidden="1" w:unhideWhenUsed="1"/>
-    <w:lsdException w:name="Title" w:uiPriority="10" w:qFormat="1"/>
-    <w:lsdException w:name="Closing" w:semiHidden="1" w:unhideWhenUsed="1"/>
-    <w:lsdException w:name="Signature" w:semiHidden="1" w:unhideWhenUsed="1"/>
-    <w:lsdException w:name="Default Paragraph Font" w:semiHidden="1" w:uiPriority="1" w:unhideWhenUsed="1"/>
-    <w:lsdException w:name="Body Text" w:semiHidden="1" w:unhideWhenUsed="1"/>
-    <w:lsdException w:name="Body Text Indent" w:semiHidden="1" w:unhideWhenUsed="1"/>
-    <w:lsdException w:name="List Continue" w:semiHidden="1" w:unhideWhenUsed="1"/>
-    <w:lsdException w:name="List Continue 2" w:semiHidden="1" w:unhideWhenUsed="1"/>
-    <w:lsdException w:name="List Continue 3" w:semiHidden="1" w:unhideWhenUsed="1"/>
-    <w:lsdException w:name="List Continue 4" w:semiHidden="1" w:unhideWhenUsed="1"/>
-    <w:lsdException w:name="List Continue 5" w:semiHidden="1" w:unhideWhenUsed="1"/>
-    <w:lsdException w:name="Message Header" w:semiHidden="1" w:unhideWhenUsed="1"/>
-    <w:lsdException w:name="Subtitle" w:uiPriority="11" w:qFormat="1"/>
-    <w:lsdException w:name="Salutation" w:semiHidden="1" w:unhideWhenUsed="1"/>
-    <w:lsdException w:name="Date" w:semiHidden="1" w:unhideWhenUsed="1"/>
-    <w:lsdException w:name="Body Text First Indent" w:semiHidden="1" w:unhideWhenUsed="1"/>
-    <w:lsdException w:name="Body Text First Indent 2" w:semiHidden="1" w:unhideWhenUsed="1"/>
-    <w:lsdException w:name="Note Heading" w:semiHidden="1" w:unhideWhenUsed="1"/>
-    <w:lsdException w:name="Body Text 2" w:semiHidden="1" w:unhideWhenUsed="1"/>
-    <w:lsdException w:name="Body Text 3" w:semiHidden="1" w:unhideWhenUsed="1"/>
-    <w:lsdException w:name="Body Text Indent 2" w:semiHidden="1" w:unhideWhenUsed="1"/>
-    <w:lsdException w:name="Body Text Indent 3" w:semiHidden="1" w:unhideWhenUsed="1"/>
-    <w:lsdException w:name="Block Text" w:semiHidden="1" w:unhideWhenUsed="1"/>
-    <w:lsdException w:name="Hyperlink" w:semiHidden="1" w:unhideWhenUsed="1"/>
-    <w:lsdException w:name="FollowedHyperlink" w:semiHidden="1" w:unhideWhenUsed="1"/>
-    <w:lsdException w:name="Strong" w:uiPriority="22" w:qFormat="1"/>
-    <w:lsdException w:name="Emphasis" w:uiPriority="20" w:qFormat="1"/>
-    <w:lsdException w:name="Document Map" w:semiHidden="1" w:unhideWhenUsed="1"/>
-    <w:lsdException w:name="Plain Text" w:semiHidden="1" w:unhideWhenUsed="1"/>
-    <w:lsdException w:name="E-mail Signature" w:semiHidden="1" w:unhideWhenUsed="1"/>
-    <w:lsdException w:name="HTML Top of Form" w:semiHidden="1" w:unhideWhenUsed="1"/>
-    <w:lsdException w:name="HTML Bottom of Form" w:semiHidden="1" w:unhideWhenUsed="1"/>
-    <w:lsdException w:name="Normal (Web)" w:semiHidden="1" w:unhideWhenUsed="1"/>
-    <w:lsdException w:name="HTML Acronym" w:semiHidden="1" w:unhideWhenUsed="1"/>
-    <w:lsdException w:name="HTML Address" w:semiHidden="1" w:unhideWhenUsed="1"/>
-    <w:lsdException w:name="HTML Cite" w:semiHidden="1" w:unhideWhenUsed="1"/>
-    <w:lsdException w:name="HTML Code" w:semiHidden="1" w:unhideWhenUsed="1"/>
-    <w:lsdException w:name="HTML Definition" w:semiHidden="1" w:unhideWhenUsed="1"/>
-    <w:lsdException w:name="HTML Keyboard" w:semiHidden="1" w:unhideWhenUsed="1"/>
-    <w:lsdException w:name="HTML Preformatted" w:semiHidden="1" w:unhideWhenUsed="1"/>
-    <w:lsdException w:name="HTML Sample" w:semiHidden="1" w:unhideWhenUsed="1"/>
-    <w:lsdException w:name="HTML Typewriter" w:semiHidden="1" w:unhideWhenUsed="1"/>
-    <w:lsdException w:name="HTML Variable" w:semiHidden="1" w:unhideWhenUsed="1"/>
-    <w:lsdException w:name="Normal Table" w:semiHidden="1" w:unhideWhenUsed="1"/>
-    <w:lsdException w:name="annotation subject" w:semiHidden="1" w:unhideWhenUsed="1"/>
-    <w:lsdException w:name="No List" w:semiHidden="1" w:unhideWhenUsed="1"/>
-    <w:lsdException w:name="Outline List 1" w:semiHidden="1" w:unhideWhenUsed="1"/>
-    <w:lsdException w:name="Outline List 2" w:semiHidden="1" w:unhideWhenUsed="1"/>
-    <w:lsdException w:name="Outline List 3" w:semiHidden="1" w:unhideWhenUsed="1"/>
-    <w:lsdException w:name="Table Simple 1" w:semiHidden="1" w:unhideWhenUsed="1"/>
-    <w:lsdException w:name="Table Simple 2" w:semiHidden="1" w:unhideWhenUsed="1"/>
-    <w:lsdException w:name="Table Simple 3" w:semiHidden="1" w:unhideWhenUsed="1"/>
-    <w:lsdException w:name="Table Classic 1" w:semiHidden="1" w:unhideWhenUsed="1"/>
-    <w:lsdException w:name="Table Classic 2" w:semiHidden="1" w:unhideWhenUsed="1"/>
-    <w:lsdException w:name="Table Classic 3" w:semiHidden="1" w:unhideWhenUsed="1"/>
-    <w:lsdException w:name="Table Classic 4" w:semiHidden="1" w:unhideWhenUsed="1"/>
-    <w:lsdException w:name="Table Colorful 1" w:semiHidden="1" w:unhideWhenUsed="1"/>
-    <w:lsdException w:name="Table Colorful 2" w:semiHidden="1" w:unhideWhenUsed="1"/>
-    <w:lsdException w:name="Table Colorful 3" w:semiHidden="1" w:unhideWhenUsed="1"/>
-    <w:lsdException w:name="Table Columns 1" w:semiHidden="1" w:unhideWhenUsed="1"/>
-    <w:lsdException w:name="Table Columns 2" w:semiHidden="1" w:unhideWhenUsed="1"/>
-    <w:lsdException w:name="Table Columns 3" w:semiHidden="1" w:unhideWhenUsed="1"/>
-    <w:lsdException w:name="Table Columns 4" w:semiHidden="1" w:unhideWhenUsed="1"/>
-    <w:lsdException w:name="Table Columns 5" w:semiHidden="1" w:unhideWhenUsed="1"/>
-    <w:lsdException w:name="Table Grid 1" w:semiHidden="1" w:unhideWhenUsed="1"/>
-    <w:lsdException w:name="Table Grid 2" w:semiHidden="1" w:unhideWhenUsed="1"/>
-    <w:lsdException w:name="Table Grid 3" w:semiHidden="1" w:unhideWhenUsed="1"/>
-    <w:lsdException w:name="Table Grid 4" w:semiHidden="1" w:unhideWhenUsed="1"/>
-    <w:lsdException w:name="Table Grid 5" w:semiHidden="1" w:unhideWhenUsed="1"/>
-    <w:lsdException w:name="Table Grid 6" w:semiHidden="1" w:unhideWhenUsed="1"/>
-    <w:lsdException w:name="Table Grid 7" w:semiHidden="1" w:unhideWhenUsed="1"/>
-    <w:lsdException w:name="Table Grid 8" w:semiHidden="1" w:unhideWhenUsed="1"/>
-    <w:lsdException w:name="Table List 1" w:semiHidden="1" w:unhideWhenUsed="1"/>
-    <w:lsdException w:name="Table List 2" w:semiHidden="1" w:unhideWhenUsed="1"/>
-    <w:lsdException w:name="Table List 3" w:semiHidden="1" w:unhideWhenUsed="1"/>
-    <w:lsdException w:name="Table List 4" w:semiHidden="1" w:unhideWhenUsed="1"/>
-    <w:lsdException w:name="Table List 5" w:semiHidden="1" w:unhideWhenUsed="1"/>
-    <w:lsdException w:name="Table List 6" w:semiHidden="1" w:unhideWhenUsed="1"/>
-    <w:lsdException w:name="Table List 7" w:semiHidden="1" w:unhideWhenUsed="1"/>
-    <w:lsdException w:name="Table List 8" w:semiHidden="1" w:unhideWhenUsed="1"/>
-    <w:lsdException w:name="Table 3D effects 1" w:semiHidden="1" w:unhideWhenUsed="1"/>
-    <w:lsdException w:name="Table 3D effects 2" w:semiHidden="1" w:unhideWhenUsed="1"/>
-    <w:lsdException w:name="Table 3D effects 3" w:semiHidden="1" w:unhideWhenUsed="1"/>
-    <w:lsdException w:name="Table Contemporary" w:semiHidden="1" w:unhideWhenUsed="1"/>
-    <w:lsdException w:name="Table Elegant" w:semiHidden="1" w:unhideWhenUsed="1"/>
-    <w:lsdException w:name="Table Professional" w:semiHidden="1" w:unhideWhenUsed="1"/>
-    <w:lsdException w:name="Table Subtle 1" w:semiHidden="1" w:unhideWhenUsed="1"/>
-    <w:lsdException w:name="Table Subtle 2" w:semiHidden="1" w:unhideWhenUsed="1"/>
-    <w:lsdException w:name="Table Web 1" w:semiHidden="1" w:unhideWhenUsed="1"/>
-    <w:lsdException w:name="Table Web 2" w:semiHidden="1" w:unhideWhenUsed="1"/>
-    <w:lsdException w:name="Table Web 3" w:semiHidden="1" w:unhideWhenUsed="1"/>
-    <w:lsdException w:name="Balloon Text" w:semiHidden="1" w:unhideWhenUsed="1"/>
-    <w:lsdException w:name="Table Grid" w:uiPriority="39"/>
-    <w:lsdException w:name="Table Theme" w:semiHidden="1" w:unhideWhenUsed="1"/>
-    <w:lsdException w:name="Placeholder Text" w:semiHidden="1"/>
-    <w:lsdException w:name="No Spacing" w:uiPriority="1" w:qFormat="1"/>
-    <w:lsdException w:name="Light Shading" w:uiPriority="60"/>
-    <w:lsdException w:name="Light List" w:uiPriority="61"/>
-    <w:lsdException w:name="Light Grid" w:uiPriority="62"/>
-    <w:lsdException w:name="Medium Shading 1" w:uiPriority="63"/>
-    <w:lsdException w:name="Medium Shading 2" w:uiPriority="64"/>
-    <w:lsdException w:name="Medium List 1" w:uiPriority="65"/>
-    <w:lsdException w:name="Medium List 2" w:uiPriority="66"/>
-    <w:lsdException w:name="Medium Grid 1" w:uiPriority="67"/>
-    <w:lsdException w:name="Medium Grid 2" w:uiPriority="68"/>
-    <w:lsdException w:name="Medium Grid 3" w:uiPriority="69"/>
-    <w:lsdException w:name="Dark List" w:uiPriority="70"/>
-    <w:lsdException w:name="Colorful Shading" w:uiPriority="71"/>
-    <w:lsdException w:name="Colorful List" w:uiPriority="72"/>
-    <w:lsdException w:name="Colorful Grid" w:uiPriority="73"/>
-    <w:lsdException w:name="Light Shading Accent 1" w:uiPriority="60"/>
-    <w:lsdException w:name="Light List Accent 1" w:uiPriority="61"/>
-    <w:lsdException w:name="Light Grid Accent 1" w:uiPriority="62"/>
-    <w:lsdException w:name="Medium Shading 1 Accent 1" w:uiPriority="63"/>
-    <w:lsdException w:name="Medium Shading 2 Accent 1" w:uiPriority="64"/>
-    <w:lsdException w:name="Medium List 1 Accent 1" w:uiPriority="65"/>
-    <w:lsdException w:name="Revision" w:semiHidden="1"/>
-    <w:lsdException w:name="List Paragraph" w:uiPriority="34" w:qFormat="1"/>
-    <w:lsdException w:name="Quote" w:uiPriority="29" w:qFormat="1"/>
-    <w:lsdException w:name="Intense Quote" w:uiPriority="30" w:qFormat="1"/>
-    <w:lsdException w:name="Medium List 2 Accent 1" w:uiPriority="66"/>
-    <w:lsdException w:name="Medium Grid 1 Accent 1" w:uiPriority="67"/>
-    <w:lsdException w:name="Medium Grid 2 Accent 1" w:uiPriority="68"/>
-    <w:lsdException w:name="Medium Grid 3 Accent 1" w:uiPriority="69"/>
-    <w:lsdException w:name="Dark List Accent 1" w:uiPriority="70"/>
-    <w:lsdException w:name="Colorful Shading Accent 1" w:uiPriority="71"/>
-    <w:lsdException w:name="Colorful List Accent 1" w:uiPriority="72"/>
-    <w:lsdException w:name="Colorful Grid Accent 1" w:uiPriority="73"/>
-    <w:lsdException w:name="Light Shading Accent 2" w:uiPriority="60"/>
-    <w:lsdException w:name="Light List Accent 2" w:uiPriority="61"/>
-    <w:lsdException w:name="Light Grid Accent 2" w:uiPriority="62"/>
-    <w:lsdException w:name="Medium Shading 1 Accent 2" w:uiPriority="63"/>
-    <w:lsdException w:name="Medium Shading 2 Accent 2" w:uiPriority="64"/>
-    <w:lsdException w:name="Medium List 1 Accent 2" w:uiPriority="65"/>
-    <w:lsdException w:name="Medium List 2 Accent 2" w:uiPriority="66"/>
-    <w:lsdException w:name="Medium Grid 1 Accent 2" w:uiPriority="67"/>
-    <w:lsdException w:name="Medium Grid 2 Accent 2" w:uiPriority="68"/>
-    <w:lsdException w:name="Medium Grid 3 Accent 2" w:uiPriority="69"/>
-    <w:lsdException w:name="Dark List Accent 2" w:uiPriority="70"/>
-    <w:lsdException w:name="Colorful Shading Accent 2" w:uiPriority="71"/>
-    <w:lsdException w:name="Colorful List Accent 2" w:uiPriority="72"/>
-    <w:lsdException w:name="Colorful Grid Accent 2" w:uiPriority="73"/>
-    <w:lsdException w:name="Light Shading Accent 3" w:uiPriority="60"/>
-    <w:lsdException w:name="Light List Accent 3" w:uiPriority="61"/>
-    <w:lsdException w:name="Light Grid Accent 3" w:uiPriority="62"/>
-    <w:lsdException w:name="Medium Shading 1 Accent 3" w:uiPriority="63"/>
-    <w:lsdException w:name="Medium Shading 2 Accent 3" w:uiPriority="64"/>
-    <w:lsdException w:name="Medium List 1 Accent 3" w:uiPriority="65"/>
-    <w:lsdException w:name="Medium List 2 Accent 3" w:uiPriority="66"/>
-    <w:lsdException w:name="Medium Grid 1 Accent 3" w:uiPriority="67"/>
-    <w:lsdException w:name="Medium Grid 2 Accent 3" w:uiPriority="68"/>
-    <w:lsdException w:name="Medium Grid 3 Accent 3" w:uiPriority="69"/>
-    <w:lsdException w:name="Dark List Accent 3" w:uiPriority="70"/>
-    <w:lsdException w:name="Colorful Shading Accent 3" w:uiPriority="71"/>
-    <w:lsdException w:name="Colorful List Accent 3" w:uiPriority="72"/>
-    <w:lsdException w:name="Colorful Grid Accent 3" w:uiPriority="73"/>
-    <w:lsdException w:name="Light Shading Accent 4" w:uiPriority="60"/>
-    <w:lsdException w:name="Light List Accent 4" w:uiPriority="61"/>
-    <w:lsdException w:name="Light Grid Accent 4" w:uiPriority="62"/>
-    <w:lsdException w:name="Medium Shading 1 Accent 4" w:uiPriority="63"/>
-    <w:lsdException w:name="Medium Shading 2 Accent 4" w:uiPriority="64"/>
-    <w:lsdException w:name="Medium List 1 Accent 4" w:uiPriority="65"/>
-    <w:lsdException w:name="Medium List 2 Accent 4" w:uiPriority="66"/>
-    <w:lsdException w:name="Medium Grid 1 Accent 4" w:uiPriority="67"/>
-    <w:lsdException w:name="Medium Grid 2 Accent 4" w:uiPriority="68"/>
-    <w:lsdException w:name="Medium Grid 3 Accent 4" w:uiPriority="69"/>
-    <w:lsdException w:name="Dark List Accent 4" w:uiPriority="70"/>
-    <w:lsdException w:name="Colorful Shading Accent 4" w:uiPriority="71"/>
-    <w:lsdException w:name="Colorful List Accent 4" w:uiPriority="72"/>
-    <w:lsdException w:name="Colorful Grid Accent 4" w:uiPriority="73"/>
-    <w:lsdException w:name="Light Shading Accent 5" w:uiPriority="60"/>
-    <w:lsdException w:name="Light List Accent 5" w:uiPriority="61"/>
-    <w:lsdException w:name="Light Grid Accent 5" w:uiPriority="62"/>
-    <w:lsdException w:name="Medium Shading 1 Accent 5" w:uiPriority="63"/>
-    <w:lsdException w:name="Medium Shading 2 Accent 5" w:uiPriority="64"/>
-    <w:lsdException w:name="Medium List 1 Accent 5" w:uiPriority="65"/>
-    <w:lsdException w:name="Medium List 2 Accent 5" w:uiPriority="66"/>
-    <w:lsdException w:name="Medium Grid 1 Accent 5" w:uiPriority="67"/>
-    <w:lsdException w:name="Medium Grid 2 Accent 5" w:uiPriority="68"/>
-    <w:lsdException w:name="Medium Grid 3 Accent 5" w:uiPriority="69"/>
-    <w:lsdException w:name="Dark List Accent 5" w:uiPriority="70"/>
-    <w:lsdException w:name="Colorful Shading Accent 5" w:uiPriority="71"/>
-    <w:lsdException w:name="Colorful List Accent 5" w:uiPriority="72"/>
-    <w:lsdException w:name="Colorful Grid Accent 5" w:uiPriority="73"/>
-    <w:lsdException w:name="Light Shading Accent 6" w:uiPriority="60"/>
-    <w:lsdException w:name="Light List Accent 6" w:uiPriority="61"/>
-    <w:lsdException w:name="Light Grid Accent 6" w:uiPriority="62"/>
-    <w:lsdException w:name="Medium Shading 1 Accent 6" w:uiPriority="63"/>
-    <w:lsdException w:name="Medium Shading 2 Accent 6" w:uiPriority="64"/>
-    <w:lsdException w:name="Medium List 1 Accent 6" w:uiPriority="65"/>
-    <w:lsdException w:name="Medium List 2 Accent 6" w:uiPriority="66"/>
-    <w:lsdException w:name="Medium Grid 1 Accent 6" w:uiPriority="67"/>
-    <w:lsdException w:name="Medium Grid 2 Accent 6" w:uiPriority="68"/>
-    <w:lsdException w:name="Medium Grid 3 Accent 6" w:uiPriority="69"/>
-    <w:lsdException w:name="Dark List Accent 6" w:uiPriority="70"/>
-    <w:lsdException w:name="Colorful Shading Accent 6" w:uiPriority="71"/>
-    <w:lsdException w:name="Colorful List Accent 6" w:uiPriority="72"/>
-    <w:lsdException w:name="Colorful Grid Accent 6" w:uiPriority="73"/>
-    <w:lsdException w:name="Subtle Emphasis" w:uiPriority="19" w:qFormat="1"/>
-    <w:lsdException w:name="Intense Emphasis" w:uiPriority="21" w:qFormat="1"/>
-    <w:lsdException w:name="Subtle Reference" w:uiPriority="31" w:qFormat="1"/>
-    <w:lsdException w:name="Intense Reference" w:uiPriority="32" w:qFormat="1"/>
-    <w:lsdException w:name="Book Title" w:uiPriority="33" w:qFormat="1"/>
-    <w:lsdException w:name="Bibliography" w:semiHidden="1" w:uiPriority="37" w:unhideWhenUsed="1"/>
-    <w:lsdException w:name="TOC Heading" w:semiHidden="1" w:uiPriority="39" w:unhideWhenUsed="1" w:qFormat="1"/>
-    <w:lsdException w:name="Plain Table 1" w:uiPriority="41"/>
-    <w:lsdException w:name="Plain Table 2" w:uiPriority="42"/>
-    <w:lsdException w:name="Plain Table 3" w:uiPriority="43"/>
-    <w:lsdException w:name="Plain Table 4" w:uiPriority="44"/>
-    <w:lsdException w:name="Plain Table 5" w:uiPriority="45"/>
-    <w:lsdException w:name="Grid Table Light" w:uiPriority="40"/>
-    <w:lsdException w:name="Grid Table 1 Light" w:uiPriority="46"/>
-    <w:lsdException w:name="Grid Table 2" w:uiPriority="47"/>
-    <w:lsdException w:name="Grid Table 3" w:uiPriority="48"/>
-    <w:lsdException w:name="Grid Table 4" w:uiPriority="49"/>
-    <w:lsdException w:name="Grid Table 5 Dark" w:uiPriority="50"/>
-    <w:lsdException w:name="Grid Table 6 Colorful" w:uiPriority="51"/>
-    <w:lsdException w:name="Grid Table 7 Colorful" w:uiPriority="52"/>
-    <w:lsdException w:name="Grid Table 1 Light Accent 1" w:uiPriority="46"/>
-    <w:lsdException w:name="Grid Table 2 Accent 1" w:uiPriority="47"/>
-    <w:lsdException w:name="Grid Table 3 Accent 1" w:uiPriority="48"/>
-    <w:lsdException w:name="Grid Table 4 Accent 1" w:uiPriority="49"/>
-    <w:lsdException w:name="Grid Table 5 Dark Accent 1" w:uiPriority="50"/>
-    <w:lsdException w:name="Grid Table 6 Colorful Accent 1" w:uiPriority="51"/>
-    <w:lsdException w:name="Grid Table 7 Colorful Accent 1" w:uiPriority="52"/>
-    <w:lsdException w:name="Grid Table 1 Light Accent 2" w:uiPriority="46"/>
-    <w:lsdException w:name="Grid Table 2 Accent 2" w:uiPriority="47"/>
-    <w:lsdException w:name="Grid Table 3 Accent 2" w:uiPriority="48"/>
-    <w:lsdException w:name="Grid Table 4 Accent 2" w:uiPriority="49"/>
-    <w:lsdException w:name="Grid Table 5 Dark Accent 2" w:uiPriority="50"/>
-    <w:lsdException w:name="Grid Table 6 Colorful Accent 2" w:uiPriority="51"/>
-    <w:lsdException w:name="Grid Table 7 Colorful Accent 2" w:uiPriority="52"/>
-    <w:lsdException w:name="Grid Table 1 Light Accent 3" w:uiPriority="46"/>
-    <w:lsdException w:name="Grid Table 2 Accent 3" w:uiPriority="47"/>
-    <w:lsdException w:name="Grid Table 3 Accent 3" w:uiPriority="48"/>
-    <w:lsdException w:name="Grid Table 4 Accent 3" w:uiPriority="49"/>
-    <w:lsdException w:name="Grid Table 5 Dark Accent 3" w:uiPriority="50"/>
-    <w:lsdException w:name="Grid Table 6 Colorful Accent 3" w:uiPriority="51"/>
-    <w:lsdException w:name="Grid Table 7 Colorful Accent 3" w:uiPriority="52"/>
-    <w:lsdException w:name="Grid Table 1 Light Accent 4" w:uiPriority="46"/>
-    <w:lsdException w:name="Grid Table 2 Accent 4" w:uiPriority="47"/>
-    <w:lsdException w:name="Grid Table 3 Accent 4" w:uiPriority="48"/>
-    <w:lsdException w:name="Grid Table 4 Accent 4" w:uiPriority="49"/>
-    <w:lsdException w:name="Grid Table 5 Dark Accent 4" w:uiPriority="50"/>
-    <w:lsdException w:name="Grid Table 6 Colorful Accent 4" w:uiPriority="51"/>
-    <w:lsdException w:name="Grid Table 7 Colorful Accent 4" w:uiPriority="52"/>
-    <w:lsdException w:name="Grid Table 1 Light Accent 5" w:uiPriority="46"/>
-    <w:lsdException w:name="Grid Table 2 Accent 5" w:uiPriority="47"/>
-    <w:lsdException w:name="Grid Table 3 Accent 5" w:uiPriority="48"/>
-    <w:lsdException w:name="Grid Table 4 Accent 5" w:uiPriority="49"/>
-    <w:lsdException w:name="Grid Table 5 Dark Accent 5" w:uiPriority="50"/>
-    <w:lsdException w:name="Grid Table 6 Colorful Accent 5" w:uiPriority="51"/>
-    <w:lsdException w:name="Grid Table 7 Colorful Accent 5" w:uiPriority="52"/>
-    <w:lsdException w:name="Grid Table 1 Light Accent 6" w:uiPriority="46"/>
-    <w:lsdException w:name="Grid Table 2 Accent 6" w:uiPriority="47"/>
-    <w:lsdException w:name="Grid Table 3 Accent 6" w:uiPriority="48"/>
-    <w:lsdException w:name="Grid Table 4 Accent 6" w:uiPriority="49"/>
-    <w:lsdException w:name="Grid Table 5 Dark Accent 6" w:uiPriority="50"/>
-    <w:lsdException w:name="Grid Table 6 Colorful Accent 6" w:uiPriority="51"/>
-    <w:lsdException w:name="Grid Table 7 Colorful Accent 6" w:uiPriority="52"/>
-    <w:lsdException w:name="List Table 1 Light" w:uiPriority="46"/>
-    <w:lsdException w:name="List Table 2" w:uiPriority="47"/>
-    <w:lsdException w:name="List Table 3" w:uiPriority="48"/>
-    <w:lsdException w:name="List Table 4" w:uiPriority="49"/>
-    <w:lsdException w:name="List Table 5 Dark" w:uiPriority="50"/>
-    <w:lsdException w:name="List Table 6 Colorful" w:uiPriority="51"/>
-    <w:lsdException w:name="List Table 7 Colorful" w:uiPriority="52"/>
-    <w:lsdException w:name="List Table 1 Light Accent 1" w:uiPriority="46"/>
-    <w:lsdException w:name="List Table 2 Accent 1" w:uiPriority="47"/>
-    <w:lsdException w:name="List Table 3 Accent 1" w:uiPriority="48"/>
-    <w:lsdException w:name="List Table 4 Accent 1" w:uiPriority="49"/>
-    <w:lsdException w:name="List Table 5 Dark Accent 1" w:uiPriority="50"/>
-    <w:lsdException w:name="List Table 6 Colorful Accent 1" w:uiPriority="51"/>
-    <w:lsdException w:name="List Table 7 Colorful Accent 1" w:uiPriority="52"/>
-    <w:lsdException w:name="List Table 1 Light Accent 2" w:uiPriority="46"/>
-    <w:lsdException w:name="List Table 2 Accent 2" w:uiPriority="47"/>
-    <w:lsdException w:name="List Table 3 Accent 2" w:uiPriority="48"/>
-    <w:lsdException w:name="List Table 4 Accent 2" w:uiPriority="49"/>
-    <w:lsdException w:name="List Table 5 Dark Accent 2" w:uiPriority="50"/>
-    <w:lsdException w:name="List Table 6 Colorful Accent 2" w:uiPriority="51"/>
-    <w:lsdException w:name="List Table 7 Colorful Accent 2" w:uiPriority="52"/>
-    <w:lsdException w:name="List Table 1 Light Accent 3" w:uiPriority="46"/>
-    <w:lsdException w:name="List Table 2 Accent 3" w:uiPriority="47"/>
-    <w:lsdException w:name="List Table 3 Accent 3" w:uiPriority="48"/>
-    <w:lsdException w:name="List Table 4 Accent 3" w:uiPriority="49"/>
-    <w:lsdException w:name="List Table 5 Dark Accent 3" w:uiPriority="50"/>
-    <w:lsdException w:name="List Table 6 Colorful Accent 3" w:uiPriority="51"/>
-    <w:lsdException w:name="List Table 7 Colorful Accent 3" w:uiPriority="52"/>
-    <w:lsdException w:name="List Table 1 Light Accent 4" w:uiPriority="46"/>
-    <w:lsdException w:name="List Table 2 Accent 4" w:uiPriority="47"/>
-    <w:lsdException w:name="List Table 3 Accent 4" w:uiPriority="48"/>
-    <w:lsdException w:name="List Table 4 Accent 4" w:uiPriority="49"/>
-    <w:lsdException w:name="List Table 5 Dark Accent 4" w:uiPriority="50"/>
-    <w:lsdException w:name="List Table 6 Colorful Accent 4" w:uiPriority="51"/>
-    <w:lsdException w:name="List Table 7 Colorful Accent 4" w:uiPriority="52"/>
-    <w:lsdException w:name="List Table 1 Light Accent 5" w:uiPriority="46"/>
-    <w:lsdException w:name="List Table 2 Accent 5" w:uiPriority="47"/>
-    <w:lsdException w:name="List Table 3 Accent 5" w:uiPriority="48"/>
-    <w:lsdException w:name="List Table 4 Accent 5" w:uiPriority="49"/>
-    <w:lsdException w:name="List Table 5 Dark Accent 5" w:uiPriority="50"/>
-    <w:lsdException w:name="List Table 6 Colorful Accent 5" w:uiPriority="51"/>
-    <w:lsdException w:name="List Table 7 Colorful Accent 5" w:uiPriority="52"/>
-    <w:lsdException w:name="List Table 1 Light Accent 6" w:uiPriority="46"/>
-    <w:lsdException w:name="List Table 2 Accent 6" w:uiPriority="47"/>
-    <w:lsdException w:name="List Table 3 Accent 6" w:uiPriority="48"/>
-    <w:lsdException w:name="List Table 4 Accent 6" w:uiPriority="49"/>
-    <w:lsdException w:name="List Table 5 Dark Accent 6" w:uiPriority="50"/>
-    <w:lsdException w:name="List Table 6 Colorful Accent 6" w:uiPriority="51"/>
-    <w:lsdException w:name="List Table 7 Colorful Accent 6" w:uiPriority="52"/>
-    <w:lsdException w:name="Mention" w:semiHidden="1" w:unhideWhenUsed="1"/>
-    <w:lsdException w:name="Smart Hyperlink" w:semiHidden="1" w:unhideWhenUsed="1"/>
-    <w:lsdException w:name="Hashtag" w:semiHidden="1" w:unhideWhenUsed="1"/>
-    <w:lsdException w:name="Unresolved Mention" w:semiHidden="1" w:unhideWhenUsed="1"/>
-    <w:lsdException w:name="Smart Link" w:semiHidden="1" w:unhideWhenUsed="1"/>
+  <w:latentStyles w:defLockedState="0" w:defUIPriority="99" w:defSemiHidden="1" w:defUnhideWhenUsed="1" w:defQFormat="0" w:count="267">
+    <w:lsdException w:name="Normal" w:semiHidden="0" w:uiPriority="0" w:unhideWhenUsed="0" w:qFormat="1"/>
+    <w:lsdException w:name="heading 1" w:semiHidden="0" w:uiPriority="9" w:unhideWhenUsed="0" w:qFormat="1"/>
+    <w:lsdException w:name="heading 2" w:uiPriority="9" w:qFormat="1"/>
+    <w:lsdException w:name="heading 3" w:uiPriority="9" w:qFormat="1"/>
+    <w:lsdException w:name="heading 4" w:uiPriority="9" w:qFormat="1"/>
+    <w:lsdException w:name="heading 5" w:uiPriority="9" w:qFormat="1"/>
+    <w:lsdException w:name="heading 6" w:uiPriority="9" w:qFormat="1"/>
+    <w:lsdException w:name="heading 7" w:uiPriority="9" w:qFormat="1"/>
+    <w:lsdException w:name="heading 8" w:uiPriority="9" w:qFormat="1"/>
+    <w:lsdException w:name="heading 9" w:uiPriority="9" w:qFormat="1"/>
+    <w:lsdException w:name="toc 1" w:uiPriority="39"/>
+    <w:lsdException w:name="toc 2" w:uiPriority="39"/>
+    <w:lsdException w:name="toc 3" w:uiPriority="39"/>
+    <w:lsdException w:name="toc 4" w:uiPriority="39"/>
+    <w:lsdException w:name="toc 5" w:uiPriority="39"/>
+    <w:lsdException w:name="toc 6" w:uiPriority="39"/>
+    <w:lsdException w:name="toc 7" w:uiPriority="39"/>
+    <w:lsdException w:name="toc 8" w:uiPriority="39"/>
+    <w:lsdException w:name="toc 9" w:uiPriority="39"/>
+    <w:lsdException w:name="caption" w:uiPriority="35" w:qFormat="1"/>
+    <w:lsdException w:name="Title" w:semiHidden="0" w:uiPriority="10" w:unhideWhenUsed="0" w:qFormat="1"/>
+    <w:lsdException w:name="Default Paragraph Font" w:uiPriority="1"/>
+    <w:lsdException w:name="Subtitle" w:semiHidden="0" w:uiPriority="11" w:unhideWhenUsed="0" w:qFormat="1"/>
+    <w:lsdException w:name="Strong" w:semiHidden="0" w:uiPriority="22" w:unhideWhenUsed="0" w:qFormat="1"/>
+    <w:lsdException w:name="Emphasis" w:semiHidden="0" w:uiPriority="20" w:unhideWhenUsed="0" w:qFormat="1"/>
+    <w:lsdException w:name="Table Grid" w:semiHidden="0" w:uiPriority="39" w:unhideWhenUsed="0"/>
+    <w:lsdException w:name="Placeholder Text" w:unhideWhenUsed="0"/>
+    <w:lsdException w:name="No Spacing" w:semiHidden="0" w:uiPriority="1" w:unhideWhenUsed="0" w:qFormat="1"/>
+    <w:lsdException w:name="Light Shading" w:semiHidden="0" w:uiPriority="60" w:unhideWhenUsed="0"/>
+    <w:lsdException w:name="Light List" w:semiHidden="0" w:uiPriority="61" w:unhideWhenUsed="0"/>
+    <w:lsdException w:name="Light Grid" w:semiHidden="0" w:uiPriority="62" w:unhideWhenUsed="0"/>
+    <w:lsdException w:name="Medium Shading 1" w:semiHidden="0" w:uiPriority="63" w:unhideWhenUsed="0"/>
+    <w:lsdException w:name="Medium Shading 2" w:semiHidden="0" w:uiPriority="64" w:unhideWhenUsed="0"/>
+    <w:lsdException w:name="Medium List 1" w:semiHidden="0" w:uiPriority="65" w:unhideWhenUsed="0"/>
+    <w:lsdException w:name="Medium List 2" w:semiHidden="0" w:uiPriority="66" w:unhideWhenUsed="0"/>
+    <w:lsdException w:name="Medium Grid 1" w:semiHidden="0" w:uiPriority="67" w:unhideWhenUsed="0"/>
+    <w:lsdException w:name="Medium Grid 2" w:semiHidden="0" w:uiPriority="68" w:unhideWhenUsed="0"/>
+    <w:lsdException w:name="Medium Grid 3" w:semiHidden="0" w:uiPriority="69" w:unhideWhenUsed="0"/>
+    <w:lsdException w:name="Dark List" w:semiHidden="0" w:uiPriority="70" w:unhideWhenUsed="0"/>
+    <w:lsdException w:name="Colorful Shading" w:semiHidden="0" w:uiPriority="71" w:unhideWhenUsed="0"/>
+    <w:lsdException w:name="Colorful List" w:semiHidden="0" w:uiPriority="72" w:unhideWhenUsed="0"/>
+    <w:lsdException w:name="Colorful Grid" w:semiHidden="0" w:uiPriority="73" w:unhideWhenUsed="0"/>
+    <w:lsdException w:name="Light Shading Accent 1" w:semiHidden="0" w:uiPriority="60" w:unhideWhenUsed="0"/>
+    <w:lsdException w:name="Light List Accent 1" w:semiHidden="0" w:uiPriority="61" w:unhideWhenUsed="0"/>
+    <w:lsdException w:name="Light Grid Accent 1" w:semiHidden="0" w:uiPriority="62" w:unhideWhenUsed="0"/>
+    <w:lsdException w:name="Medium Shading 1 Accent 1" w:semiHidden="0" w:uiPriority="63" w:unhideWhenUsed="0"/>
+    <w:lsdException w:name="Medium Shading 2 Accent 1" w:semiHidden="0" w:uiPriority="64" w:unhideWhenUsed="0"/>
+    <w:lsdException w:name="Medium List 1 Accent 1" w:semiHidden="0" w:uiPriority="65" w:unhideWhenUsed="0"/>
+    <w:lsdException w:name="Revision" w:unhideWhenUsed="0"/>
+    <w:lsdException w:name="List Paragraph" w:semiHidden="0" w:uiPriority="34" w:unhideWhenUsed="0" w:qFormat="1"/>
+    <w:lsdException w:name="Quote" w:semiHidden="0" w:uiPriority="29" w:unhideWhenUsed="0" w:qFormat="1"/>
+    <w:lsdException w:name="Intense Quote" w:semiHidden="0" w:uiPriority="30" w:unhideWhenUsed="0" w:qFormat="1"/>
+    <w:lsdException w:name="Medium List 2 Accent 1" w:semiHidden="0" w:uiPriority="66" w:unhideWhenUsed="0"/>
+    <w:lsdException w:name="Medium Grid 1 Accent 1" w:semiHidden="0" w:uiPriority="67" w:unhideWhenUsed="0"/>
+    <w:lsdException w:name="Medium Grid 2 Accent 1" w:semiHidden="0" w:uiPriority="68" w:unhideWhenUsed="0"/>
+    <w:lsdException w:name="Medium Grid 3 Accent 1" w:semiHidden="0" w:uiPriority="69" w:unhideWhenUsed="0"/>
+    <w:lsdException w:name="Dark List Accent 1" w:semiHidden="0" w:uiPriority="70" w:unhideWhenUsed="0"/>
+    <w:lsdException w:name="Colorful Shading Accent 1" w:semiHidden="0" w:uiPriority="71" w:unhideWhenUsed="0"/>
+    <w:lsdException w:name="Colorful List Accent 1" w:semiHidden="0" w:uiPriority="72" w:unhideWhenUsed="0"/>
+    <w:lsdException w:name="Colorful Grid Accent 1" w:semiHidden="0" w:uiPriority="73" w:unhideWhenUsed="0"/>
+    <w:lsdException w:name="Light Shading Accent 2" w:semiHidden="0" w:uiPriority="60" w:unhideWhenUsed="0"/>
+    <w:lsdException w:name="Light List Accent 2" w:semiHidden="0" w:uiPriority="61" w:unhideWhenUsed="0"/>
+    <w:lsdException w:name="Light Grid Accent 2" w:semiHidden="0" w:uiPriority="62" w:unhideWhenUsed="0"/>
+    <w:lsdException w:name="Medium Shading 1 Accent 2" w:semiHidden="0" w:uiPriority="63" w:unhideWhenUsed="0"/>
+    <w:lsdException w:name="Medium Shading 2 Accent 2" w:semiHidden="0" w:uiPriority="64" w:unhideWhenUsed="0"/>
+    <w:lsdException w:name="Medium List 1 Accent 2" w:semiHidden="0" w:uiPriority="65" w:unhideWhenUsed="0"/>
+    <w:lsdException w:name="Medium List 2 Accent 2" w:semiHidden="0" w:uiPriority="66" w:unhideWhenUsed="0"/>
+    <w:lsdException w:name="Medium Grid 1 Accent 2" w:semiHidden="0" w:uiPriority="67" w:unhideWhenUsed="0"/>
+    <w:lsdException w:name="Medium Grid 2 Accent 2" w:semiHidden="0" w:uiPriority="68" w:unhideWhenUsed="0"/>
+    <w:lsdException w:name="Medium Grid 3 Accent 2" w:semiHidden="0" w:uiPriority="69" w:unhideWhenUsed="0"/>
+    <w:lsdException w:name="Dark List Accent 2" w:semiHidden="0" w:uiPriority="70" w:unhideWhenUsed="0"/>
+    <w:lsdException w:name="Colorful Shading Accent 2" w:semiHidden="0" w:uiPriority="71" w:unhideWhenUsed="0"/>
+    <w:lsdException w:name="Colorful List Accent 2" w:semiHidden="0" w:uiPriority="72" w:unhideWhenUsed="0"/>
+    <w:lsdException w:name="Colorful Grid Accent 2" w:semiHidden="0" w:uiPriority="73" w:unhideWhenUsed="0"/>
+    <w:lsdException w:name="Light Shading Accent 3" w:semiHidden="0" w:uiPriority="60" w:unhideWhenUsed="0"/>
+    <w:lsdException w:name="Light List Accent 3" w:semiHidden="0" w:uiPriority="61" w:unhideWhenUsed="0"/>
+    <w:lsdException w:name="Light Grid Accent 3" w:semiHidden="0" w:uiPriority="62" w:unhideWhenUsed="0"/>
+    <w:lsdException w:name="Medium Shading 1 Accent 3" w:semiHidden="0" w:uiPriority="63" w:unhideWhenUsed="0"/>
+    <w:lsdException w:name="Medium Shading 2 Accent 3" w:semiHidden="0" w:uiPriority="64" w:unhideWhenUsed="0"/>
+    <w:lsdException w:name="Medium List 1 Accent 3" w:semiHidden="0" w:uiPriority="65" w:unhideWhenUsed="0"/>
+    <w:lsdException w:name="Medium List 2 Accent 3" w:semiHidden="0" w:uiPriority="66" w:unhideWhenUsed="0"/>
+    <w:lsdException w:name="Medium Grid 1 Accent 3" w:semiHidden="0" w:uiPriority="67" w:unhideWhenUsed="0"/>
+    <w:lsdException w:name="Medium Grid 2 Accent 3" w:semiHidden="0" w:uiPriority="68" w:unhideWhenUsed="0"/>
+    <w:lsdException w:name="Medium Grid 3 Accent 3" w:semiHidden="0" w:uiPriority="69" w:unhideWhenUsed="0"/>
+    <w:lsdException w:name="Dark List Accent 3" w:semiHidden="0" w:uiPriority="70" w:unhideWhenUsed="0"/>
+    <w:lsdException w:name="Colorful Shading Accent 3" w:semiHidden="0" w:uiPriority="71" w:unhideWhenUsed="0"/>
+    <w:lsdException w:name="Colorful List Accent 3" w:semiHidden="0" w:uiPriority="72" w:unhideWhenUsed="0"/>
+    <w:lsdException w:name="Colorful Grid Accent 3" w:semiHidden="0" w:uiPriority="73" w:unhideWhenUsed="0"/>
+    <w:lsdException w:name="Light Shading Accent 4" w:semiHidden="0" w:uiPriority="60" w:unhideWhenUsed="0"/>
+    <w:lsdException w:name="Light List Accent 4" w:semiHidden="0" w:uiPriority="61" w:unhideWhenUsed="0"/>
+    <w:lsdException w:name="Light Grid Accent 4" w:semiHidden="0" w:uiPriority="62" w:unhideWhenUsed="0"/>
+    <w:lsdException w:name="Medium Shading 1 Accent 4" w:semiHidden="0" w:uiPriority="63" w:unhideWhenUsed="0"/>
+    <w:lsdException w:name="Medium Shading 2 Accent 4" w:semiHidden="0" w:uiPriority="64" w:unhideWhenUsed="0"/>
+    <w:lsdException w:name="Medium List 1 Accent 4" w:semiHidden="0" w:uiPriority="65" w:unhideWhenUsed="0"/>
+    <w:lsdException w:name="Medium List 2 Accent 4" w:semiHidden="0" w:uiPriority="66" w:unhideWhenUsed="0"/>
+    <w:lsdException w:name="Medium Grid 1 Accent 4" w:semiHidden="0" w:uiPriority="67" w:unhideWhenUsed="0"/>
+    <w:lsdException w:name="Medium Grid 2 Accent 4" w:semiHidden="0" w:uiPriority="68" w:unhideWhenUsed="0"/>
+    <w:lsdException w:name="Medium Grid 3 Accent 4" w:semiHidden="0" w:uiPriority="69" w:unhideWhenUsed="0"/>
+    <w:lsdException w:name="Dark List Accent 4" w:semiHidden="0" w:uiPriority="70" w:unhideWhenUsed="0"/>
+    <w:lsdException w:name="Colorful Shading Accent 4" w:semiHidden="0" w:uiPriority="71" w:unhideWhenUsed="0"/>
+    <w:lsdException w:name="Colorful List Accent 4" w:semiHidden="0" w:uiPriority="72" w:unhideWhenUsed="0"/>
+    <w:lsdException w:name="Colorful Grid Accent 4" w:semiHidden="0" w:uiPriority="73" w:unhideWhenUsed="0"/>
+    <w:lsdException w:name="Light Shading Accent 5" w:semiHidden="0" w:uiPriority="60" w:unhideWhenUsed="0"/>
+    <w:lsdException w:name="Light List Accent 5" w:semiHidden="0" w:uiPriority="61" w:unhideWhenUsed="0"/>
+    <w:lsdException w:name="Light Grid Accent 5" w:semiHidden="0" w:uiPriority="62" w:unhideWhenUsed="0"/>
+    <w:lsdException w:name="Medium Shading 1 Accent 5" w:semiHidden="0" w:uiPriority="63" w:unhideWhenUsed="0"/>
+    <w:lsdException w:name="Medium Shading 2 Accent 5" w:semiHidden="0" w:uiPriority="64" w:unhideWhenUsed="0"/>
+    <w:lsdException w:name="Medium List 1 Accent 5" w:semiHidden="0" w:uiPriority="65" w:unhideWhenUsed="0"/>
+    <w:lsdException w:name="Medium List 2 Accent 5" w:semiHidden="0" w:uiPriority="66" w:unhideWhenUsed="0"/>
+    <w:lsdException w:name="Medium Grid 1 Accent 5" w:semiHidden="0" w:uiPriority="67" w:unhideWhenUsed="0"/>
+    <w:lsdException w:name="Medium Grid 2 Accent 5" w:semiHidden="0" w:uiPriority="68" w:unhideWhenUsed="0"/>
+    <w:lsdException w:name="Medium Grid 3 Accent 5" w:semiHidden="0" w:uiPriority="69" w:unhideWhenUsed="0"/>
+    <w:lsdException w:name="Dark List Accent 5" w:semiHidden="0" w:uiPriority="70" w:unhideWhenUsed="0"/>
+    <w:lsdException w:name="Colorful Shading Accent 5" w:semiHidden="0" w:uiPriority="71" w:unhideWhenUsed="0"/>
+    <w:lsdException w:name="Colorful List Accent 5" w:semiHidden="0" w:uiPriority="72" w:unhideWhenUsed="0"/>
+    <w:lsdException w:name="Colorful Grid Accent 5" w:semiHidden="0" w:uiPriority="73" w:unhideWhenUsed="0"/>
+    <w:lsdException w:name="Light Shading Accent 6" w:semiHidden="0" w:uiPriority="60" w:unhideWhenUsed="0"/>
+    <w:lsdException w:name="Light List Accent 6" w:semiHidden="0" w:uiPriority="61" w:unhideWhenUsed="0"/>
+    <w:lsdException w:name="Light Grid Accent 6" w:semiHidden="0" w:uiPriority="62" w:unhideWhenUsed="0"/>
+    <w:lsdException w:name="Medium Shading 1 Accent 6" w:semiHidden="0" w:uiPriority="63" w:unhideWhenUsed="0"/>
+    <w:lsdException w:name="Medium Shading 2 Accent 6" w:semiHidden="0" w:uiPriority="64" w:unhideWhenUsed="0"/>
+    <w:lsdException w:name="Medium List 1 Accent 6" w:semiHidden="0" w:uiPriority="65" w:unhideWhenUsed="0"/>
+    <w:lsdException w:name="Medium List 2 Accent 6" w:semiHidden="0" w:uiPriority="66" w:unhideWhenUsed="0"/>
+    <w:lsdException w:name="Medium Grid 1 Accent 6" w:semiHidden="0" w:uiPriority="67" w:unhideWhenUsed="0"/>
+    <w:lsdException w:name="Medium Grid 2 Accent 6" w:semiHidden="0" w:uiPriority="68" w:unhideWhenUsed="0"/>
+    <w:lsdException w:name="Medium Grid 3 Accent 6" w:semiHidden="0" w:uiPriority="69" w:unhideWhenUsed="0"/>
+    <w:lsdException w:name="Dark List Accent 6" w:semiHidden="0" w:uiPriority="70" w:unhideWhenUsed="0"/>
+    <w:lsdException w:name="Colorful Shading Accent 6" w:semiHidden="0" w:uiPriority="71" w:unhideWhenUsed="0"/>
+    <w:lsdException w:name="Colorful List Accent 6" w:semiHidden="0" w:uiPriority="72" w:unhideWhenUsed="0"/>
+    <w:lsdException w:name="Colorful Grid Accent 6" w:semiHidden="0" w:uiPriority="73" w:unhideWhenUsed="0"/>
+    <w:lsdException w:name="Subtle Emphasis" w:semiHidden="0" w:uiPriority="19" w:unhideWhenUsed="0" w:qFormat="1"/>
+    <w:lsdException w:name="Intense Emphasis" w:semiHidden="0" w:uiPriority="21" w:unhideWhenUsed="0" w:qFormat="1"/>
+    <w:lsdException w:name="Subtle Reference" w:semiHidden="0" w:uiPriority="31" w:unhideWhenUsed="0" w:qFormat="1"/>
+    <w:lsdException w:name="Intense Reference" w:semiHidden="0" w:uiPriority="32" w:unhideWhenUsed="0" w:qFormat="1"/>
+    <w:lsdException w:name="Book Title" w:semiHidden="0" w:uiPriority="33" w:unhideWhenUsed="0" w:qFormat="1"/>
+    <w:lsdException w:name="Bibliography" w:uiPriority="37"/>
+    <w:lsdException w:name="TOC Heading" w:uiPriority="39" w:qFormat="1"/>
   </w:latentStyles>
   <w:style w:type="paragraph" w:default="1" w:styleId="Normal">
     <w:name w:val="Normal"/>
@@ -13674,12 +13541,11 @@
     <w:link w:val="Heading1Char"/>
     <w:uiPriority w:val="9"/>
     <w:qFormat/>
-    <w:rsid w:val="003706AB"/>
+    <w:rsid w:val="00C83BB7"/>
     <w:pPr>
       <w:keepNext/>
       <w:keepLines/>
       <w:spacing w:before="240" w:after="0"/>
-      <w:jc w:val="center"/>
       <w:outlineLvl w:val="0"/>
     </w:pPr>
     <w:rPr>
@@ -13874,7 +13740,7 @@
     <w:basedOn w:val="DefaultParagraphFont"/>
     <w:link w:val="Heading1"/>
     <w:uiPriority w:val="9"/>
-    <w:rsid w:val="003706AB"/>
+    <w:rsid w:val="00C83BB7"/>
     <w:rPr>
       <w:rFonts w:ascii="Times New Roman" w:eastAsiaTheme="majorEastAsia" w:hAnsi="Times New Roman" w:cstheme="majorBidi"/>
       <w:b/>
@@ -14025,6 +13891,7 @@
       <w:spacing w:after="0" w:line="240" w:lineRule="auto"/>
     </w:pPr>
     <w:tblPr>
+      <w:tblInd w:w="0" w:type="dxa"/>
       <w:tblBorders>
         <w:top w:val="single" w:sz="4" w:space="0" w:color="auto"/>
         <w:left w:val="single" w:sz="4" w:space="0" w:color="auto"/>
@@ -14033,6 +13900,557 @@
         <w:insideH w:val="single" w:sz="4" w:space="0" w:color="auto"/>
         <w:insideV w:val="single" w:sz="4" w:space="0" w:color="auto"/>
       </w:tblBorders>
+      <w:tblCellMar>
+        <w:top w:w="0" w:type="dxa"/>
+        <w:left w:w="108" w:type="dxa"/>
+        <w:bottom w:w="0" w:type="dxa"/>
+        <w:right w:w="108" w:type="dxa"/>
+      </w:tblCellMar>
+    </w:tblPr>
+  </w:style>
+</w:styles>
+</file>
+
+<file path=word/stylesWithEffects.xml><?xml version="1.0" encoding="utf-8"?>
+<w:styles xmlns:wpc="http://schemas.microsoft.com/office/word/2010/wordprocessingCanvas" xmlns:mc="http://schemas.openxmlformats.org/markup-compatibility/2006" xmlns:o="urn:schemas-microsoft-com:office:office" xmlns:r="http://schemas.openxmlformats.org/officeDocument/2006/relationships" xmlns:m="http://schemas.openxmlformats.org/officeDocument/2006/math" xmlns:v="urn:schemas-microsoft-com:vml" xmlns:wp14="http://schemas.microsoft.com/office/word/2010/wordprocessingDrawing" xmlns:wp="http://schemas.openxmlformats.org/drawingml/2006/wordprocessingDrawing" xmlns:w10="urn:schemas-microsoft-com:office:word" xmlns:w="http://schemas.openxmlformats.org/wordprocessingml/2006/main" xmlns:w14="http://schemas.microsoft.com/office/word/2010/wordml" xmlns:wpg="http://schemas.microsoft.com/office/word/2010/wordprocessingGroup" xmlns:wpi="http://schemas.microsoft.com/office/word/2010/wordprocessingInk" xmlns:wne="http://schemas.microsoft.com/office/word/2006/wordml" xmlns:wps="http://schemas.microsoft.com/office/word/2010/wordprocessingShape" mc:Ignorable="w14 wp14">
+  <w:docDefaults>
+    <w:rPrDefault>
+      <w:rPr>
+        <w:rFonts w:asciiTheme="minorHAnsi" w:eastAsiaTheme="minorHAnsi" w:hAnsiTheme="minorHAnsi" w:cstheme="minorBidi"/>
+        <w:sz w:val="22"/>
+        <w:szCs w:val="22"/>
+        <w:lang w:val="en-US" w:eastAsia="en-US" w:bidi="ar-SA"/>
+      </w:rPr>
+    </w:rPrDefault>
+    <w:pPrDefault>
+      <w:pPr>
+        <w:spacing w:after="160" w:line="259" w:lineRule="auto"/>
+      </w:pPr>
+    </w:pPrDefault>
+  </w:docDefaults>
+  <w:latentStyles w:defLockedState="0" w:defUIPriority="99" w:defSemiHidden="1" w:defUnhideWhenUsed="1" w:defQFormat="0" w:count="267">
+    <w:lsdException w:name="Normal" w:semiHidden="0" w:uiPriority="0" w:unhideWhenUsed="0" w:qFormat="1"/>
+    <w:lsdException w:name="heading 1" w:semiHidden="0" w:uiPriority="9" w:unhideWhenUsed="0" w:qFormat="1"/>
+    <w:lsdException w:name="heading 2" w:uiPriority="9" w:qFormat="1"/>
+    <w:lsdException w:name="heading 3" w:uiPriority="9" w:qFormat="1"/>
+    <w:lsdException w:name="heading 4" w:uiPriority="9" w:qFormat="1"/>
+    <w:lsdException w:name="heading 5" w:uiPriority="9" w:qFormat="1"/>
+    <w:lsdException w:name="heading 6" w:uiPriority="9" w:qFormat="1"/>
+    <w:lsdException w:name="heading 7" w:uiPriority="9" w:qFormat="1"/>
+    <w:lsdException w:name="heading 8" w:uiPriority="9" w:qFormat="1"/>
+    <w:lsdException w:name="heading 9" w:uiPriority="9" w:qFormat="1"/>
+    <w:lsdException w:name="toc 1" w:uiPriority="39"/>
+    <w:lsdException w:name="toc 2" w:uiPriority="39"/>
+    <w:lsdException w:name="toc 3" w:uiPriority="39"/>
+    <w:lsdException w:name="toc 4" w:uiPriority="39"/>
+    <w:lsdException w:name="toc 5" w:uiPriority="39"/>
+    <w:lsdException w:name="toc 6" w:uiPriority="39"/>
+    <w:lsdException w:name="toc 7" w:uiPriority="39"/>
+    <w:lsdException w:name="toc 8" w:uiPriority="39"/>
+    <w:lsdException w:name="toc 9" w:uiPriority="39"/>
+    <w:lsdException w:name="caption" w:uiPriority="35" w:qFormat="1"/>
+    <w:lsdException w:name="Title" w:semiHidden="0" w:uiPriority="10" w:unhideWhenUsed="0" w:qFormat="1"/>
+    <w:lsdException w:name="Default Paragraph Font" w:uiPriority="1"/>
+    <w:lsdException w:name="Subtitle" w:semiHidden="0" w:uiPriority="11" w:unhideWhenUsed="0" w:qFormat="1"/>
+    <w:lsdException w:name="Strong" w:semiHidden="0" w:uiPriority="22" w:unhideWhenUsed="0" w:qFormat="1"/>
+    <w:lsdException w:name="Emphasis" w:semiHidden="0" w:uiPriority="20" w:unhideWhenUsed="0" w:qFormat="1"/>
+    <w:lsdException w:name="Table Grid" w:semiHidden="0" w:uiPriority="39" w:unhideWhenUsed="0"/>
+    <w:lsdException w:name="Placeholder Text" w:unhideWhenUsed="0"/>
+    <w:lsdException w:name="No Spacing" w:semiHidden="0" w:uiPriority="1" w:unhideWhenUsed="0" w:qFormat="1"/>
+    <w:lsdException w:name="Light Shading" w:semiHidden="0" w:uiPriority="60" w:unhideWhenUsed="0"/>
+    <w:lsdException w:name="Light List" w:semiHidden="0" w:uiPriority="61" w:unhideWhenUsed="0"/>
+    <w:lsdException w:name="Light Grid" w:semiHidden="0" w:uiPriority="62" w:unhideWhenUsed="0"/>
+    <w:lsdException w:name="Medium Shading 1" w:semiHidden="0" w:uiPriority="63" w:unhideWhenUsed="0"/>
+    <w:lsdException w:name="Medium Shading 2" w:semiHidden="0" w:uiPriority="64" w:unhideWhenUsed="0"/>
+    <w:lsdException w:name="Medium List 1" w:semiHidden="0" w:uiPriority="65" w:unhideWhenUsed="0"/>
+    <w:lsdException w:name="Medium List 2" w:semiHidden="0" w:uiPriority="66" w:unhideWhenUsed="0"/>
+    <w:lsdException w:name="Medium Grid 1" w:semiHidden="0" w:uiPriority="67" w:unhideWhenUsed="0"/>
+    <w:lsdException w:name="Medium Grid 2" w:semiHidden="0" w:uiPriority="68" w:unhideWhenUsed="0"/>
+    <w:lsdException w:name="Medium Grid 3" w:semiHidden="0" w:uiPriority="69" w:unhideWhenUsed="0"/>
+    <w:lsdException w:name="Dark List" w:semiHidden="0" w:uiPriority="70" w:unhideWhenUsed="0"/>
+    <w:lsdException w:name="Colorful Shading" w:semiHidden="0" w:uiPriority="71" w:unhideWhenUsed="0"/>
+    <w:lsdException w:name="Colorful List" w:semiHidden="0" w:uiPriority="72" w:unhideWhenUsed="0"/>
+    <w:lsdException w:name="Colorful Grid" w:semiHidden="0" w:uiPriority="73" w:unhideWhenUsed="0"/>
+    <w:lsdException w:name="Light Shading Accent 1" w:semiHidden="0" w:uiPriority="60" w:unhideWhenUsed="0"/>
+    <w:lsdException w:name="Light List Accent 1" w:semiHidden="0" w:uiPriority="61" w:unhideWhenUsed="0"/>
+    <w:lsdException w:name="Light Grid Accent 1" w:semiHidden="0" w:uiPriority="62" w:unhideWhenUsed="0"/>
+    <w:lsdException w:name="Medium Shading 1 Accent 1" w:semiHidden="0" w:uiPriority="63" w:unhideWhenUsed="0"/>
+    <w:lsdException w:name="Medium Shading 2 Accent 1" w:semiHidden="0" w:uiPriority="64" w:unhideWhenUsed="0"/>
+    <w:lsdException w:name="Medium List 1 Accent 1" w:semiHidden="0" w:uiPriority="65" w:unhideWhenUsed="0"/>
+    <w:lsdException w:name="Revision" w:unhideWhenUsed="0"/>
+    <w:lsdException w:name="List Paragraph" w:semiHidden="0" w:uiPriority="34" w:unhideWhenUsed="0" w:qFormat="1"/>
+    <w:lsdException w:name="Quote" w:semiHidden="0" w:uiPriority="29" w:unhideWhenUsed="0" w:qFormat="1"/>
+    <w:lsdException w:name="Intense Quote" w:semiHidden="0" w:uiPriority="30" w:unhideWhenUsed="0" w:qFormat="1"/>
+    <w:lsdException w:name="Medium List 2 Accent 1" w:semiHidden="0" w:uiPriority="66" w:unhideWhenUsed="0"/>
+    <w:lsdException w:name="Medium Grid 1 Accent 1" w:semiHidden="0" w:uiPriority="67" w:unhideWhenUsed="0"/>
+    <w:lsdException w:name="Medium Grid 2 Accent 1" w:semiHidden="0" w:uiPriority="68" w:unhideWhenUsed="0"/>
+    <w:lsdException w:name="Medium Grid 3 Accent 1" w:semiHidden="0" w:uiPriority="69" w:unhideWhenUsed="0"/>
+    <w:lsdException w:name="Dark List Accent 1" w:semiHidden="0" w:uiPriority="70" w:unhideWhenUsed="0"/>
+    <w:lsdException w:name="Colorful Shading Accent 1" w:semiHidden="0" w:uiPriority="71" w:unhideWhenUsed="0"/>
+    <w:lsdException w:name="Colorful List Accent 1" w:semiHidden="0" w:uiPriority="72" w:unhideWhenUsed="0"/>
+    <w:lsdException w:name="Colorful Grid Accent 1" w:semiHidden="0" w:uiPriority="73" w:unhideWhenUsed="0"/>
+    <w:lsdException w:name="Light Shading Accent 2" w:semiHidden="0" w:uiPriority="60" w:unhideWhenUsed="0"/>
+    <w:lsdException w:name="Light List Accent 2" w:semiHidden="0" w:uiPriority="61" w:unhideWhenUsed="0"/>
+    <w:lsdException w:name="Light Grid Accent 2" w:semiHidden="0" w:uiPriority="62" w:unhideWhenUsed="0"/>
+    <w:lsdException w:name="Medium Shading 1 Accent 2" w:semiHidden="0" w:uiPriority="63" w:unhideWhenUsed="0"/>
+    <w:lsdException w:name="Medium Shading 2 Accent 2" w:semiHidden="0" w:uiPriority="64" w:unhideWhenUsed="0"/>
+    <w:lsdException w:name="Medium List 1 Accent 2" w:semiHidden="0" w:uiPriority="65" w:unhideWhenUsed="0"/>
+    <w:lsdException w:name="Medium List 2 Accent 2" w:semiHidden="0" w:uiPriority="66" w:unhideWhenUsed="0"/>
+    <w:lsdException w:name="Medium Grid 1 Accent 2" w:semiHidden="0" w:uiPriority="67" w:unhideWhenUsed="0"/>
+    <w:lsdException w:name="Medium Grid 2 Accent 2" w:semiHidden="0" w:uiPriority="68" w:unhideWhenUsed="0"/>
+    <w:lsdException w:name="Medium Grid 3 Accent 2" w:semiHidden="0" w:uiPriority="69" w:unhideWhenUsed="0"/>
+    <w:lsdException w:name="Dark List Accent 2" w:semiHidden="0" w:uiPriority="70" w:unhideWhenUsed="0"/>
+    <w:lsdException w:name="Colorful Shading Accent 2" w:semiHidden="0" w:uiPriority="71" w:unhideWhenUsed="0"/>
+    <w:lsdException w:name="Colorful List Accent 2" w:semiHidden="0" w:uiPriority="72" w:unhideWhenUsed="0"/>
+    <w:lsdException w:name="Colorful Grid Accent 2" w:semiHidden="0" w:uiPriority="73" w:unhideWhenUsed="0"/>
+    <w:lsdException w:name="Light Shading Accent 3" w:semiHidden="0" w:uiPriority="60" w:unhideWhenUsed="0"/>
+    <w:lsdException w:name="Light List Accent 3" w:semiHidden="0" w:uiPriority="61" w:unhideWhenUsed="0"/>
+    <w:lsdException w:name="Light Grid Accent 3" w:semiHidden="0" w:uiPriority="62" w:unhideWhenUsed="0"/>
+    <w:lsdException w:name="Medium Shading 1 Accent 3" w:semiHidden="0" w:uiPriority="63" w:unhideWhenUsed="0"/>
+    <w:lsdException w:name="Medium Shading 2 Accent 3" w:semiHidden="0" w:uiPriority="64" w:unhideWhenUsed="0"/>
+    <w:lsdException w:name="Medium List 1 Accent 3" w:semiHidden="0" w:uiPriority="65" w:unhideWhenUsed="0"/>
+    <w:lsdException w:name="Medium List 2 Accent 3" w:semiHidden="0" w:uiPriority="66" w:unhideWhenUsed="0"/>
+    <w:lsdException w:name="Medium Grid 1 Accent 3" w:semiHidden="0" w:uiPriority="67" w:unhideWhenUsed="0"/>
+    <w:lsdException w:name="Medium Grid 2 Accent 3" w:semiHidden="0" w:uiPriority="68" w:unhideWhenUsed="0"/>
+    <w:lsdException w:name="Medium Grid 3 Accent 3" w:semiHidden="0" w:uiPriority="69" w:unhideWhenUsed="0"/>
+    <w:lsdException w:name="Dark List Accent 3" w:semiHidden="0" w:uiPriority="70" w:unhideWhenUsed="0"/>
+    <w:lsdException w:name="Colorful Shading Accent 3" w:semiHidden="0" w:uiPriority="71" w:unhideWhenUsed="0"/>
+    <w:lsdException w:name="Colorful List Accent 3" w:semiHidden="0" w:uiPriority="72" w:unhideWhenUsed="0"/>
+    <w:lsdException w:name="Colorful Grid Accent 3" w:semiHidden="0" w:uiPriority="73" w:unhideWhenUsed="0"/>
+    <w:lsdException w:name="Light Shading Accent 4" w:semiHidden="0" w:uiPriority="60" w:unhideWhenUsed="0"/>
+    <w:lsdException w:name="Light List Accent 4" w:semiHidden="0" w:uiPriority="61" w:unhideWhenUsed="0"/>
+    <w:lsdException w:name="Light Grid Accent 4" w:semiHidden="0" w:uiPriority="62" w:unhideWhenUsed="0"/>
+    <w:lsdException w:name="Medium Shading 1 Accent 4" w:semiHidden="0" w:uiPriority="63" w:unhideWhenUsed="0"/>
+    <w:lsdException w:name="Medium Shading 2 Accent 4" w:semiHidden="0" w:uiPriority="64" w:unhideWhenUsed="0"/>
+    <w:lsdException w:name="Medium List 1 Accent 4" w:semiHidden="0" w:uiPriority="65" w:unhideWhenUsed="0"/>
+    <w:lsdException w:name="Medium List 2 Accent 4" w:semiHidden="0" w:uiPriority="66" w:unhideWhenUsed="0"/>
+    <w:lsdException w:name="Medium Grid 1 Accent 4" w:semiHidden="0" w:uiPriority="67" w:unhideWhenUsed="0"/>
+    <w:lsdException w:name="Medium Grid 2 Accent 4" w:semiHidden="0" w:uiPriority="68" w:unhideWhenUsed="0"/>
+    <w:lsdException w:name="Medium Grid 3 Accent 4" w:semiHidden="0" w:uiPriority="69" w:unhideWhenUsed="0"/>
+    <w:lsdException w:name="Dark List Accent 4" w:semiHidden="0" w:uiPriority="70" w:unhideWhenUsed="0"/>
+    <w:lsdException w:name="Colorful Shading Accent 4" w:semiHidden="0" w:uiPriority="71" w:unhideWhenUsed="0"/>
+    <w:lsdException w:name="Colorful List Accent 4" w:semiHidden="0" w:uiPriority="72" w:unhideWhenUsed="0"/>
+    <w:lsdException w:name="Colorful Grid Accent 4" w:semiHidden="0" w:uiPriority="73" w:unhideWhenUsed="0"/>
+    <w:lsdException w:name="Light Shading Accent 5" w:semiHidden="0" w:uiPriority="60" w:unhideWhenUsed="0"/>
+    <w:lsdException w:name="Light List Accent 5" w:semiHidden="0" w:uiPriority="61" w:unhideWhenUsed="0"/>
+    <w:lsdException w:name="Light Grid Accent 5" w:semiHidden="0" w:uiPriority="62" w:unhideWhenUsed="0"/>
+    <w:lsdException w:name="Medium Shading 1 Accent 5" w:semiHidden="0" w:uiPriority="63" w:unhideWhenUsed="0"/>
+    <w:lsdException w:name="Medium Shading 2 Accent 5" w:semiHidden="0" w:uiPriority="64" w:unhideWhenUsed="0"/>
+    <w:lsdException w:name="Medium List 1 Accent 5" w:semiHidden="0" w:uiPriority="65" w:unhideWhenUsed="0"/>
+    <w:lsdException w:name="Medium List 2 Accent 5" w:semiHidden="0" w:uiPriority="66" w:unhideWhenUsed="0"/>
+    <w:lsdException w:name="Medium Grid 1 Accent 5" w:semiHidden="0" w:uiPriority="67" w:unhideWhenUsed="0"/>
+    <w:lsdException w:name="Medium Grid 2 Accent 5" w:semiHidden="0" w:uiPriority="68" w:unhideWhenUsed="0"/>
+    <w:lsdException w:name="Medium Grid 3 Accent 5" w:semiHidden="0" w:uiPriority="69" w:unhideWhenUsed="0"/>
+    <w:lsdException w:name="Dark List Accent 5" w:semiHidden="0" w:uiPriority="70" w:unhideWhenUsed="0"/>
+    <w:lsdException w:name="Colorful Shading Accent 5" w:semiHidden="0" w:uiPriority="71" w:unhideWhenUsed="0"/>
+    <w:lsdException w:name="Colorful List Accent 5" w:semiHidden="0" w:uiPriority="72" w:unhideWhenUsed="0"/>
+    <w:lsdException w:name="Colorful Grid Accent 5" w:semiHidden="0" w:uiPriority="73" w:unhideWhenUsed="0"/>
+    <w:lsdException w:name="Light Shading Accent 6" w:semiHidden="0" w:uiPriority="60" w:unhideWhenUsed="0"/>
+    <w:lsdException w:name="Light List Accent 6" w:semiHidden="0" w:uiPriority="61" w:unhideWhenUsed="0"/>
+    <w:lsdException w:name="Light Grid Accent 6" w:semiHidden="0" w:uiPriority="62" w:unhideWhenUsed="0"/>
+    <w:lsdException w:name="Medium Shading 1 Accent 6" w:semiHidden="0" w:uiPriority="63" w:unhideWhenUsed="0"/>
+    <w:lsdException w:name="Medium Shading 2 Accent 6" w:semiHidden="0" w:uiPriority="64" w:unhideWhenUsed="0"/>
+    <w:lsdException w:name="Medium List 1 Accent 6" w:semiHidden="0" w:uiPriority="65" w:unhideWhenUsed="0"/>
+    <w:lsdException w:name="Medium List 2 Accent 6" w:semiHidden="0" w:uiPriority="66" w:unhideWhenUsed="0"/>
+    <w:lsdException w:name="Medium Grid 1 Accent 6" w:semiHidden="0" w:uiPriority="67" w:unhideWhenUsed="0"/>
+    <w:lsdException w:name="Medium Grid 2 Accent 6" w:semiHidden="0" w:uiPriority="68" w:unhideWhenUsed="0"/>
+    <w:lsdException w:name="Medium Grid 3 Accent 6" w:semiHidden="0" w:uiPriority="69" w:unhideWhenUsed="0"/>
+    <w:lsdException w:name="Dark List Accent 6" w:semiHidden="0" w:uiPriority="70" w:unhideWhenUsed="0"/>
+    <w:lsdException w:name="Colorful Shading Accent 6" w:semiHidden="0" w:uiPriority="71" w:unhideWhenUsed="0"/>
+    <w:lsdException w:name="Colorful List Accent 6" w:semiHidden="0" w:uiPriority="72" w:unhideWhenUsed="0"/>
+    <w:lsdException w:name="Colorful Grid Accent 6" w:semiHidden="0" w:uiPriority="73" w:unhideWhenUsed="0"/>
+    <w:lsdException w:name="Subtle Emphasis" w:semiHidden="0" w:uiPriority="19" w:unhideWhenUsed="0" w:qFormat="1"/>
+    <w:lsdException w:name="Intense Emphasis" w:semiHidden="0" w:uiPriority="21" w:unhideWhenUsed="0" w:qFormat="1"/>
+    <w:lsdException w:name="Subtle Reference" w:semiHidden="0" w:uiPriority="31" w:unhideWhenUsed="0" w:qFormat="1"/>
+    <w:lsdException w:name="Intense Reference" w:semiHidden="0" w:uiPriority="32" w:unhideWhenUsed="0" w:qFormat="1"/>
+    <w:lsdException w:name="Book Title" w:semiHidden="0" w:uiPriority="33" w:unhideWhenUsed="0" w:qFormat="1"/>
+    <w:lsdException w:name="Bibliography" w:uiPriority="37"/>
+    <w:lsdException w:name="TOC Heading" w:uiPriority="39" w:qFormat="1"/>
+  </w:latentStyles>
+  <w:style w:type="paragraph" w:default="1" w:styleId="Normal">
+    <w:name w:val="Normal"/>
+    <w:qFormat/>
+    <w:rsid w:val="008F63D2"/>
+    <w:pPr>
+      <w:spacing w:after="200" w:line="276" w:lineRule="auto"/>
+    </w:pPr>
+    <w:rPr>
+      <w:rFonts w:ascii="Times New Roman" w:eastAsiaTheme="minorEastAsia" w:hAnsi="Times New Roman"/>
+      <w:sz w:val="24"/>
+    </w:rPr>
+  </w:style>
+  <w:style w:type="paragraph" w:styleId="Heading1">
+    <w:name w:val="heading 1"/>
+    <w:basedOn w:val="Normal"/>
+    <w:next w:val="Normal"/>
+    <w:link w:val="Heading1Char"/>
+    <w:uiPriority w:val="9"/>
+    <w:qFormat/>
+    <w:rsid w:val="00C83BB7"/>
+    <w:pPr>
+      <w:keepNext/>
+      <w:keepLines/>
+      <w:spacing w:before="240" w:after="0"/>
+      <w:outlineLvl w:val="0"/>
+    </w:pPr>
+    <w:rPr>
+      <w:rFonts w:eastAsiaTheme="majorEastAsia" w:cstheme="majorBidi"/>
+      <w:b/>
+      <w:color w:val="000000" w:themeColor="text1"/>
+      <w:sz w:val="48"/>
+      <w:szCs w:val="32"/>
+    </w:rPr>
+  </w:style>
+  <w:style w:type="paragraph" w:styleId="Heading2">
+    <w:name w:val="heading 2"/>
+    <w:basedOn w:val="Normal"/>
+    <w:next w:val="Normal"/>
+    <w:link w:val="Heading2Char"/>
+    <w:uiPriority w:val="9"/>
+    <w:unhideWhenUsed/>
+    <w:qFormat/>
+    <w:rsid w:val="003706AB"/>
+    <w:pPr>
+      <w:keepNext/>
+      <w:keepLines/>
+      <w:spacing w:before="40" w:after="0"/>
+      <w:outlineLvl w:val="1"/>
+    </w:pPr>
+    <w:rPr>
+      <w:rFonts w:eastAsiaTheme="majorEastAsia" w:cstheme="majorBidi"/>
+      <w:b/>
+      <w:color w:val="000000" w:themeColor="text1"/>
+      <w:sz w:val="36"/>
+      <w:szCs w:val="26"/>
+    </w:rPr>
+  </w:style>
+  <w:style w:type="paragraph" w:styleId="Heading3">
+    <w:name w:val="heading 3"/>
+    <w:basedOn w:val="Normal"/>
+    <w:next w:val="Normal"/>
+    <w:link w:val="Heading3Char"/>
+    <w:uiPriority w:val="9"/>
+    <w:semiHidden/>
+    <w:unhideWhenUsed/>
+    <w:qFormat/>
+    <w:rsid w:val="00367B59"/>
+    <w:pPr>
+      <w:keepNext/>
+      <w:keepLines/>
+      <w:spacing w:before="40" w:after="0"/>
+      <w:outlineLvl w:val="2"/>
+    </w:pPr>
+    <w:rPr>
+      <w:rFonts w:asciiTheme="majorHAnsi" w:eastAsiaTheme="majorEastAsia" w:hAnsiTheme="majorHAnsi" w:cstheme="majorBidi"/>
+      <w:color w:val="1F3763" w:themeColor="accent1" w:themeShade="7F"/>
+      <w:szCs w:val="24"/>
+    </w:rPr>
+  </w:style>
+  <w:style w:type="character" w:default="1" w:styleId="DefaultParagraphFont">
+    <w:name w:val="Default Paragraph Font"/>
+    <w:uiPriority w:val="1"/>
+    <w:semiHidden/>
+    <w:unhideWhenUsed/>
+  </w:style>
+  <w:style w:type="table" w:default="1" w:styleId="TableNormal">
+    <w:name w:val="Normal Table"/>
+    <w:uiPriority w:val="99"/>
+    <w:semiHidden/>
+    <w:unhideWhenUsed/>
+    <w:tblPr>
+      <w:tblInd w:w="0" w:type="dxa"/>
+      <w:tblCellMar>
+        <w:top w:w="0" w:type="dxa"/>
+        <w:left w:w="108" w:type="dxa"/>
+        <w:bottom w:w="0" w:type="dxa"/>
+        <w:right w:w="108" w:type="dxa"/>
+      </w:tblCellMar>
+    </w:tblPr>
+  </w:style>
+  <w:style w:type="numbering" w:default="1" w:styleId="NoList">
+    <w:name w:val="No List"/>
+    <w:uiPriority w:val="99"/>
+    <w:semiHidden/>
+    <w:unhideWhenUsed/>
+  </w:style>
+  <w:style w:type="paragraph" w:styleId="NormalWeb">
+    <w:name w:val="Normal (Web)"/>
+    <w:basedOn w:val="Normal"/>
+    <w:uiPriority w:val="99"/>
+    <w:semiHidden/>
+    <w:unhideWhenUsed/>
+    <w:rsid w:val="00973C4E"/>
+    <w:pPr>
+      <w:spacing w:before="100" w:beforeAutospacing="1" w:after="100" w:afterAutospacing="1" w:line="240" w:lineRule="auto"/>
+    </w:pPr>
+    <w:rPr>
+      <w:rFonts w:eastAsia="Times New Roman" w:cs="Times New Roman"/>
+      <w:szCs w:val="24"/>
+    </w:rPr>
+  </w:style>
+  <w:style w:type="paragraph" w:styleId="Footer">
+    <w:name w:val="footer"/>
+    <w:basedOn w:val="Normal"/>
+    <w:link w:val="FooterChar"/>
+    <w:uiPriority w:val="99"/>
+    <w:unhideWhenUsed/>
+    <w:rsid w:val="00973C4E"/>
+    <w:pPr>
+      <w:tabs>
+        <w:tab w:val="center" w:pos="4680"/>
+        <w:tab w:val="right" w:pos="9360"/>
+      </w:tabs>
+      <w:spacing w:after="0" w:line="240" w:lineRule="auto"/>
+    </w:pPr>
+  </w:style>
+  <w:style w:type="character" w:customStyle="1" w:styleId="FooterChar">
+    <w:name w:val="Footer Char"/>
+    <w:basedOn w:val="DefaultParagraphFont"/>
+    <w:link w:val="Footer"/>
+    <w:uiPriority w:val="99"/>
+    <w:rsid w:val="00973C4E"/>
+    <w:rPr>
+      <w:rFonts w:eastAsiaTheme="minorEastAsia"/>
+    </w:rPr>
+  </w:style>
+  <w:style w:type="character" w:styleId="Hyperlink">
+    <w:name w:val="Hyperlink"/>
+    <w:basedOn w:val="DefaultParagraphFont"/>
+    <w:uiPriority w:val="99"/>
+    <w:unhideWhenUsed/>
+    <w:rsid w:val="00973C4E"/>
+    <w:rPr>
+      <w:color w:val="0563C1" w:themeColor="hyperlink"/>
+      <w:u w:val="single"/>
+    </w:rPr>
+  </w:style>
+  <w:style w:type="paragraph" w:styleId="ListParagraph">
+    <w:name w:val="List Paragraph"/>
+    <w:basedOn w:val="Normal"/>
+    <w:uiPriority w:val="34"/>
+    <w:qFormat/>
+    <w:rsid w:val="00973C4E"/>
+    <w:pPr>
+      <w:spacing w:after="160" w:line="259" w:lineRule="auto"/>
+      <w:ind w:left="720"/>
+      <w:contextualSpacing/>
+    </w:pPr>
+    <w:rPr>
+      <w:rFonts w:eastAsiaTheme="minorHAnsi"/>
+    </w:rPr>
+  </w:style>
+  <w:style w:type="character" w:styleId="Strong">
+    <w:name w:val="Strong"/>
+    <w:basedOn w:val="DefaultParagraphFont"/>
+    <w:uiPriority w:val="22"/>
+    <w:qFormat/>
+    <w:rsid w:val="00973C4E"/>
+    <w:rPr>
+      <w:b/>
+      <w:bCs/>
+    </w:rPr>
+  </w:style>
+  <w:style w:type="character" w:customStyle="1" w:styleId="mwe-math-mathml-inline">
+    <w:name w:val="mwe-math-mathml-inline"/>
+    <w:basedOn w:val="DefaultParagraphFont"/>
+    <w:rsid w:val="00973C4E"/>
+  </w:style>
+  <w:style w:type="paragraph" w:styleId="Header">
+    <w:name w:val="header"/>
+    <w:basedOn w:val="Normal"/>
+    <w:link w:val="HeaderChar"/>
+    <w:uiPriority w:val="99"/>
+    <w:unhideWhenUsed/>
+    <w:rsid w:val="002D158C"/>
+    <w:pPr>
+      <w:tabs>
+        <w:tab w:val="center" w:pos="4680"/>
+        <w:tab w:val="right" w:pos="9360"/>
+      </w:tabs>
+      <w:spacing w:after="0" w:line="240" w:lineRule="auto"/>
+    </w:pPr>
+  </w:style>
+  <w:style w:type="character" w:customStyle="1" w:styleId="HeaderChar">
+    <w:name w:val="Header Char"/>
+    <w:basedOn w:val="DefaultParagraphFont"/>
+    <w:link w:val="Header"/>
+    <w:uiPriority w:val="99"/>
+    <w:rsid w:val="002D158C"/>
+    <w:rPr>
+      <w:rFonts w:eastAsiaTheme="minorEastAsia"/>
+    </w:rPr>
+  </w:style>
+  <w:style w:type="character" w:customStyle="1" w:styleId="Heading1Char">
+    <w:name w:val="Heading 1 Char"/>
+    <w:basedOn w:val="DefaultParagraphFont"/>
+    <w:link w:val="Heading1"/>
+    <w:uiPriority w:val="9"/>
+    <w:rsid w:val="00C83BB7"/>
+    <w:rPr>
+      <w:rFonts w:ascii="Times New Roman" w:eastAsiaTheme="majorEastAsia" w:hAnsi="Times New Roman" w:cstheme="majorBidi"/>
+      <w:b/>
+      <w:color w:val="000000" w:themeColor="text1"/>
+      <w:sz w:val="48"/>
+      <w:szCs w:val="32"/>
+    </w:rPr>
+  </w:style>
+  <w:style w:type="character" w:customStyle="1" w:styleId="Heading2Char">
+    <w:name w:val="Heading 2 Char"/>
+    <w:basedOn w:val="DefaultParagraphFont"/>
+    <w:link w:val="Heading2"/>
+    <w:uiPriority w:val="9"/>
+    <w:rsid w:val="003706AB"/>
+    <w:rPr>
+      <w:rFonts w:ascii="Times New Roman" w:eastAsiaTheme="majorEastAsia" w:hAnsi="Times New Roman" w:cstheme="majorBidi"/>
+      <w:b/>
+      <w:color w:val="000000" w:themeColor="text1"/>
+      <w:sz w:val="36"/>
+      <w:szCs w:val="26"/>
+    </w:rPr>
+  </w:style>
+  <w:style w:type="paragraph" w:styleId="TOCHeading">
+    <w:name w:val="TOC Heading"/>
+    <w:basedOn w:val="Heading1"/>
+    <w:next w:val="Normal"/>
+    <w:uiPriority w:val="39"/>
+    <w:unhideWhenUsed/>
+    <w:qFormat/>
+    <w:rsid w:val="002742F8"/>
+    <w:pPr>
+      <w:spacing w:line="259" w:lineRule="auto"/>
+      <w:outlineLvl w:val="9"/>
+    </w:pPr>
+  </w:style>
+  <w:style w:type="paragraph" w:styleId="TOC1">
+    <w:name w:val="toc 1"/>
+    <w:basedOn w:val="Normal"/>
+    <w:next w:val="Normal"/>
+    <w:autoRedefine/>
+    <w:uiPriority w:val="39"/>
+    <w:unhideWhenUsed/>
+    <w:rsid w:val="009A17D8"/>
+    <w:pPr>
+      <w:tabs>
+        <w:tab w:val="right" w:leader="dot" w:pos="9350"/>
+      </w:tabs>
+      <w:spacing w:after="100"/>
+    </w:pPr>
+    <w:rPr>
+      <w:b/>
+      <w:bCs/>
+      <w:noProof/>
+    </w:rPr>
+  </w:style>
+  <w:style w:type="paragraph" w:styleId="TOC2">
+    <w:name w:val="toc 2"/>
+    <w:basedOn w:val="Normal"/>
+    <w:next w:val="Normal"/>
+    <w:autoRedefine/>
+    <w:uiPriority w:val="39"/>
+    <w:unhideWhenUsed/>
+    <w:rsid w:val="002742F8"/>
+    <w:pPr>
+      <w:spacing w:after="100"/>
+      <w:ind w:left="220"/>
+    </w:pPr>
+  </w:style>
+  <w:style w:type="paragraph" w:styleId="BalloonText">
+    <w:name w:val="Balloon Text"/>
+    <w:basedOn w:val="Normal"/>
+    <w:link w:val="BalloonTextChar"/>
+    <w:uiPriority w:val="99"/>
+    <w:semiHidden/>
+    <w:unhideWhenUsed/>
+    <w:rsid w:val="00E535FB"/>
+    <w:pPr>
+      <w:spacing w:after="0" w:line="240" w:lineRule="auto"/>
+    </w:pPr>
+    <w:rPr>
+      <w:rFonts w:ascii="Tahoma" w:hAnsi="Tahoma" w:cs="Tahoma"/>
+      <w:sz w:val="16"/>
+      <w:szCs w:val="16"/>
+    </w:rPr>
+  </w:style>
+  <w:style w:type="character" w:customStyle="1" w:styleId="BalloonTextChar">
+    <w:name w:val="Balloon Text Char"/>
+    <w:basedOn w:val="DefaultParagraphFont"/>
+    <w:link w:val="BalloonText"/>
+    <w:uiPriority w:val="99"/>
+    <w:semiHidden/>
+    <w:rsid w:val="00E535FB"/>
+    <w:rPr>
+      <w:rFonts w:ascii="Tahoma" w:eastAsiaTheme="minorEastAsia" w:hAnsi="Tahoma" w:cs="Tahoma"/>
+      <w:sz w:val="16"/>
+      <w:szCs w:val="16"/>
+    </w:rPr>
+  </w:style>
+  <w:style w:type="paragraph" w:styleId="Bibliography">
+    <w:name w:val="Bibliography"/>
+    <w:basedOn w:val="Normal"/>
+    <w:next w:val="Normal"/>
+    <w:uiPriority w:val="37"/>
+    <w:unhideWhenUsed/>
+    <w:rsid w:val="00B066E1"/>
+  </w:style>
+  <w:style w:type="character" w:customStyle="1" w:styleId="Heading3Char">
+    <w:name w:val="Heading 3 Char"/>
+    <w:basedOn w:val="DefaultParagraphFont"/>
+    <w:link w:val="Heading3"/>
+    <w:uiPriority w:val="9"/>
+    <w:semiHidden/>
+    <w:rsid w:val="00367B59"/>
+    <w:rPr>
+      <w:rFonts w:asciiTheme="majorHAnsi" w:eastAsiaTheme="majorEastAsia" w:hAnsiTheme="majorHAnsi" w:cstheme="majorBidi"/>
+      <w:color w:val="1F3763" w:themeColor="accent1" w:themeShade="7F"/>
+      <w:sz w:val="24"/>
+      <w:szCs w:val="24"/>
+    </w:rPr>
+  </w:style>
+  <w:style w:type="paragraph" w:styleId="TOC3">
+    <w:name w:val="toc 3"/>
+    <w:basedOn w:val="Normal"/>
+    <w:next w:val="Normal"/>
+    <w:autoRedefine/>
+    <w:uiPriority w:val="39"/>
+    <w:unhideWhenUsed/>
+    <w:rsid w:val="003C5B10"/>
+    <w:pPr>
+      <w:tabs>
+        <w:tab w:val="left" w:pos="1320"/>
+        <w:tab w:val="right" w:leader="dot" w:pos="9350"/>
+      </w:tabs>
+      <w:spacing w:after="100"/>
+      <w:ind w:left="480"/>
+    </w:pPr>
+    <w:rPr>
+      <w:rFonts w:cs="Times New Roman"/>
+      <w:noProof/>
+    </w:rPr>
+  </w:style>
+  <w:style w:type="table" w:styleId="TableGrid">
+    <w:name w:val="Table Grid"/>
+    <w:basedOn w:val="TableNormal"/>
+    <w:uiPriority w:val="39"/>
+    <w:rsid w:val="00384EAD"/>
+    <w:pPr>
+      <w:spacing w:after="0" w:line="240" w:lineRule="auto"/>
+    </w:pPr>
+    <w:tblPr>
+      <w:tblInd w:w="0" w:type="dxa"/>
+      <w:tblBorders>
+        <w:top w:val="single" w:sz="4" w:space="0" w:color="auto"/>
+        <w:left w:val="single" w:sz="4" w:space="0" w:color="auto"/>
+        <w:bottom w:val="single" w:sz="4" w:space="0" w:color="auto"/>
+        <w:right w:val="single" w:sz="4" w:space="0" w:color="auto"/>
+        <w:insideH w:val="single" w:sz="4" w:space="0" w:color="auto"/>
+        <w:insideV w:val="single" w:sz="4" w:space="0" w:color="auto"/>
+      </w:tblBorders>
+      <w:tblCellMar>
+        <w:top w:w="0" w:type="dxa"/>
+        <w:left w:w="108" w:type="dxa"/>
+        <w:bottom w:w="0" w:type="dxa"/>
+        <w:right w:w="108" w:type="dxa"/>
+      </w:tblCellMar>
     </w:tblPr>
   </w:style>
 </w:styles>
@@ -14327,7 +14745,7 @@
   <a:extraClrSchemeLst/>
   <a:extLst>
     <a:ext uri="{05A4C25C-085E-4340-85A3-A5531E510DB2}">
-      <thm15:themeFamily xmlns:thm15="http://schemas.microsoft.com/office/thememl/2012/main" name="Office Theme" id="{62F939B6-93AF-4DB8-9C6B-D6C7DFDC589F}" vid="{4A3C46E8-61CC-4603-A589-7422A47A8E4A}"/>
+      <thm15:themeFamily xmlns="" xmlns:thm15="http://schemas.microsoft.com/office/thememl/2012/main" name="Office Theme" id="{62F939B6-93AF-4DB8-9C6B-D6C7DFDC589F}" vid="{4A3C46E8-61CC-4603-A589-7422A47A8E4A}"/>
     </a:ext>
   </a:extLst>
 </a:theme>
@@ -14447,7 +14865,7 @@
 </file>
 
 <file path=customXml/itemProps1.xml><?xml version="1.0" encoding="utf-8"?>
-<ds:datastoreItem xmlns:ds="http://schemas.openxmlformats.org/officeDocument/2006/customXml" ds:itemID="{ED95E4FB-E8C7-4E47-A51A-38D8B4437301}">
+<ds:datastoreItem xmlns:ds="http://schemas.openxmlformats.org/officeDocument/2006/customXml" ds:itemID="{25E615C8-DE4B-4B1E-A02F-343512F6E2F3}">
   <ds:schemaRefs>
     <ds:schemaRef ds:uri="http://schemas.openxmlformats.org/officeDocument/2006/bibliography"/>
   </ds:schemaRefs>

</xml_diff>

<commit_message>
Added Code Snippet for LSTM
</commit_message>
<xml_diff>
--- a/Documents/Final Thesis/Indian Trade Data Analysis and Forecasting thesis v1.3.docx
+++ b/Documents/Final Thesis/Indian Trade Data Analysis and Forecasting thesis v1.3.docx
@@ -9673,6 +9673,522 @@
     <w:p>
       <w:pPr>
         <w:rPr>
+          <w:noProof/>
+          <w:lang w:val="en-IN" w:eastAsia="en-IN"/>
+        </w:rPr>
+      </w:pPr>
+      <w:r>
+        <w:rPr>
+          <w:rFonts w:cs="Times New Roman"/>
+          <w:b/>
+          <w:szCs w:val="24"/>
+        </w:rPr>
+        <w:t>Code Snippet</w:t>
+      </w:r>
+    </w:p>
+    <w:p>
+      <w:pPr>
+        <w:pStyle w:val="ListParagraph"/>
+        <w:rPr>
+          <w:noProof/>
+          <w:lang w:val="en-IN" w:eastAsia="en-IN"/>
+        </w:rPr>
+      </w:pPr>
+      <w:r>
+        <w:rPr>
+          <w:noProof/>
+          <w:lang w:val="en-IN" w:eastAsia="en-IN"/>
+        </w:rPr>
+        <w:t>#converting dataset into x_train and y_train</w:t>
+      </w:r>
+    </w:p>
+    <w:p>
+      <w:pPr>
+        <w:pStyle w:val="ListParagraph"/>
+        <w:rPr>
+          <w:noProof/>
+          <w:lang w:val="en-IN" w:eastAsia="en-IN"/>
+        </w:rPr>
+      </w:pPr>
+      <w:r>
+        <w:rPr>
+          <w:noProof/>
+          <w:lang w:val="en-IN" w:eastAsia="en-IN"/>
+        </w:rPr>
+        <w:t>scaler = MinMaxScaler()</w:t>
+      </w:r>
+    </w:p>
+    <w:p>
+      <w:pPr>
+        <w:pStyle w:val="ListParagraph"/>
+        <w:rPr>
+          <w:noProof/>
+          <w:lang w:val="en-IN" w:eastAsia="en-IN"/>
+        </w:rPr>
+      </w:pPr>
+      <w:r>
+        <w:rPr>
+          <w:noProof/>
+          <w:lang w:val="en-IN" w:eastAsia="en-IN"/>
+        </w:rPr>
+        <w:t>smoothing_window_size = 24</w:t>
+      </w:r>
+    </w:p>
+    <w:p>
+      <w:pPr>
+        <w:pStyle w:val="ListParagraph"/>
+        <w:rPr>
+          <w:noProof/>
+          <w:lang w:val="en-IN" w:eastAsia="en-IN"/>
+        </w:rPr>
+      </w:pPr>
+      <w:r>
+        <w:rPr>
+          <w:noProof/>
+          <w:lang w:val="en-IN" w:eastAsia="en-IN"/>
+        </w:rPr>
+        <w:t>for di in range(0, 156, smoothing_window_size):</w:t>
+      </w:r>
+    </w:p>
+    <w:p>
+      <w:pPr>
+        <w:pStyle w:val="ListParagraph"/>
+        <w:rPr>
+          <w:noProof/>
+          <w:lang w:val="en-IN" w:eastAsia="en-IN"/>
+        </w:rPr>
+      </w:pPr>
+      <w:r>
+        <w:rPr>
+          <w:noProof/>
+          <w:lang w:val="en-IN" w:eastAsia="en-IN"/>
+        </w:rPr>
+        <w:t xml:space="preserve">    scaler.fit(train[di:di+smoothing_window_size, :])</w:t>
+      </w:r>
+    </w:p>
+    <w:p>
+      <w:pPr>
+        <w:pStyle w:val="ListParagraph"/>
+        <w:rPr>
+          <w:noProof/>
+          <w:lang w:val="en-IN" w:eastAsia="en-IN"/>
+        </w:rPr>
+      </w:pPr>
+      <w:r>
+        <w:rPr>
+          <w:noProof/>
+          <w:lang w:val="en-IN" w:eastAsia="en-IN"/>
+        </w:rPr>
+        <w:t xml:space="preserve">    train[di:di+smoothing_window_size, :] = scaler.transform(train[di:di+smoothing_window_size, :])</w:t>
+      </w:r>
+    </w:p>
+    <w:p>
+      <w:pPr>
+        <w:pStyle w:val="ListParagraph"/>
+        <w:rPr>
+          <w:noProof/>
+          <w:lang w:val="en-IN" w:eastAsia="en-IN"/>
+        </w:rPr>
+      </w:pPr>
+    </w:p>
+    <w:p>
+      <w:pPr>
+        <w:pStyle w:val="ListParagraph"/>
+        <w:rPr>
+          <w:noProof/>
+          <w:lang w:val="en-IN" w:eastAsia="en-IN"/>
+        </w:rPr>
+      </w:pPr>
+      <w:r>
+        <w:rPr>
+          <w:noProof/>
+          <w:lang w:val="en-IN" w:eastAsia="en-IN"/>
+        </w:rPr>
+        <w:t># Normalize test data</w:t>
+      </w:r>
+    </w:p>
+    <w:p>
+      <w:pPr>
+        <w:pStyle w:val="ListParagraph"/>
+        <w:rPr>
+          <w:noProof/>
+          <w:lang w:val="en-IN" w:eastAsia="en-IN"/>
+        </w:rPr>
+      </w:pPr>
+      <w:r>
+        <w:rPr>
+          <w:noProof/>
+          <w:lang w:val="en-IN" w:eastAsia="en-IN"/>
+        </w:rPr>
+        <w:t>valid = scaler.transform(valid)</w:t>
+      </w:r>
+    </w:p>
+    <w:p>
+      <w:pPr>
+        <w:pStyle w:val="ListParagraph"/>
+        <w:rPr>
+          <w:noProof/>
+          <w:lang w:val="en-IN" w:eastAsia="en-IN"/>
+        </w:rPr>
+      </w:pPr>
+    </w:p>
+    <w:p>
+      <w:pPr>
+        <w:pStyle w:val="ListParagraph"/>
+        <w:rPr>
+          <w:noProof/>
+          <w:lang w:val="en-IN" w:eastAsia="en-IN"/>
+        </w:rPr>
+      </w:pPr>
+      <w:r>
+        <w:rPr>
+          <w:noProof/>
+          <w:lang w:val="en-IN" w:eastAsia="en-IN"/>
+        </w:rPr>
+        <w:t>x_train, y_train = [], []</w:t>
+      </w:r>
+    </w:p>
+    <w:p>
+      <w:pPr>
+        <w:pStyle w:val="ListParagraph"/>
+        <w:rPr>
+          <w:noProof/>
+          <w:lang w:val="en-IN" w:eastAsia="en-IN"/>
+        </w:rPr>
+      </w:pPr>
+      <w:r>
+        <w:rPr>
+          <w:noProof/>
+          <w:lang w:val="en-IN" w:eastAsia="en-IN"/>
+        </w:rPr>
+        <w:t>for i in range(no_of_sig_days, len(train)):</w:t>
+      </w:r>
+    </w:p>
+    <w:p>
+      <w:pPr>
+        <w:pStyle w:val="ListParagraph"/>
+        <w:rPr>
+          <w:noProof/>
+          <w:lang w:val="en-IN" w:eastAsia="en-IN"/>
+        </w:rPr>
+      </w:pPr>
+      <w:r>
+        <w:rPr>
+          <w:noProof/>
+          <w:lang w:val="en-IN" w:eastAsia="en-IN"/>
+        </w:rPr>
+        <w:t xml:space="preserve">    x_train.append(train[i-no_of_sig_days: i, :])</w:t>
+      </w:r>
+    </w:p>
+    <w:p>
+      <w:pPr>
+        <w:pStyle w:val="ListParagraph"/>
+        <w:rPr>
+          <w:noProof/>
+          <w:lang w:val="en-IN" w:eastAsia="en-IN"/>
+        </w:rPr>
+      </w:pPr>
+      <w:r>
+        <w:rPr>
+          <w:noProof/>
+          <w:lang w:val="en-IN" w:eastAsia="en-IN"/>
+        </w:rPr>
+        <w:t xml:space="preserve">    y_train.append(train[i, 0])</w:t>
+      </w:r>
+    </w:p>
+    <w:p>
+      <w:pPr>
+        <w:pStyle w:val="ListParagraph"/>
+        <w:rPr>
+          <w:noProof/>
+          <w:lang w:val="en-IN" w:eastAsia="en-IN"/>
+        </w:rPr>
+      </w:pPr>
+    </w:p>
+    <w:p>
+      <w:pPr>
+        <w:pStyle w:val="ListParagraph"/>
+        <w:rPr>
+          <w:noProof/>
+          <w:lang w:val="en-IN" w:eastAsia="en-IN"/>
+        </w:rPr>
+      </w:pPr>
+      <w:r>
+        <w:rPr>
+          <w:noProof/>
+          <w:lang w:val="en-IN" w:eastAsia="en-IN"/>
+        </w:rPr>
+        <w:t># building neural networks and adding layers</w:t>
+      </w:r>
+    </w:p>
+    <w:p>
+      <w:pPr>
+        <w:pStyle w:val="ListParagraph"/>
+        <w:rPr>
+          <w:noProof/>
+          <w:lang w:val="en-IN" w:eastAsia="en-IN"/>
+        </w:rPr>
+      </w:pPr>
+      <w:r>
+        <w:rPr>
+          <w:noProof/>
+          <w:lang w:val="en-IN" w:eastAsia="en-IN"/>
+        </w:rPr>
+        <w:t>model = Sequential()</w:t>
+      </w:r>
+    </w:p>
+    <w:p>
+      <w:pPr>
+        <w:pStyle w:val="ListParagraph"/>
+        <w:rPr>
+          <w:noProof/>
+          <w:lang w:val="en-IN" w:eastAsia="en-IN"/>
+        </w:rPr>
+      </w:pPr>
+      <w:r>
+        <w:rPr>
+          <w:noProof/>
+          <w:lang w:val="en-IN" w:eastAsia="en-IN"/>
+        </w:rPr>
+        <w:t xml:space="preserve">model.add(LSTM(200, input_shape=(x_train.shape[1], 1), return_sequences=True)) </w:t>
+      </w:r>
+    </w:p>
+    <w:p>
+      <w:pPr>
+        <w:pStyle w:val="ListParagraph"/>
+        <w:rPr>
+          <w:noProof/>
+          <w:lang w:val="en-IN" w:eastAsia="en-IN"/>
+        </w:rPr>
+      </w:pPr>
+      <w:r>
+        <w:rPr>
+          <w:noProof/>
+          <w:lang w:val="en-IN" w:eastAsia="en-IN"/>
+        </w:rPr>
+        <w:t xml:space="preserve">model.add(LSTM(200, input_shape=(x_train.shape[1],1), return_sequences=True)) </w:t>
+      </w:r>
+    </w:p>
+    <w:p>
+      <w:pPr>
+        <w:pStyle w:val="ListParagraph"/>
+        <w:rPr>
+          <w:noProof/>
+          <w:lang w:val="en-IN" w:eastAsia="en-IN"/>
+        </w:rPr>
+      </w:pPr>
+      <w:r>
+        <w:rPr>
+          <w:noProof/>
+          <w:lang w:val="en-IN" w:eastAsia="en-IN"/>
+        </w:rPr>
+        <w:t>model.add(LSTM(150, input_shape=(x_train.shape[1],1), return_sequences=False))</w:t>
+      </w:r>
+    </w:p>
+    <w:p>
+      <w:pPr>
+        <w:pStyle w:val="ListParagraph"/>
+        <w:rPr>
+          <w:noProof/>
+          <w:lang w:val="en-IN" w:eastAsia="en-IN"/>
+        </w:rPr>
+      </w:pPr>
+      <w:r>
+        <w:rPr>
+          <w:noProof/>
+          <w:lang w:val="en-IN" w:eastAsia="en-IN"/>
+        </w:rPr>
+        <w:t>model.add(Dense(1,activation='linear'))</w:t>
+      </w:r>
+    </w:p>
+    <w:p>
+      <w:pPr>
+        <w:pStyle w:val="ListParagraph"/>
+        <w:rPr>
+          <w:noProof/>
+          <w:lang w:val="en-IN" w:eastAsia="en-IN"/>
+        </w:rPr>
+      </w:pPr>
+    </w:p>
+    <w:p>
+      <w:pPr>
+        <w:pStyle w:val="ListParagraph"/>
+        <w:rPr>
+          <w:noProof/>
+          <w:lang w:val="en-IN" w:eastAsia="en-IN"/>
+        </w:rPr>
+      </w:pPr>
+      <w:r>
+        <w:rPr>
+          <w:noProof/>
+          <w:lang w:val="en-IN" w:eastAsia="en-IN"/>
+        </w:rPr>
+        <w:t># compile model</w:t>
+      </w:r>
+    </w:p>
+    <w:p>
+      <w:pPr>
+        <w:pStyle w:val="ListParagraph"/>
+        <w:rPr>
+          <w:noProof/>
+          <w:lang w:val="en-IN" w:eastAsia="en-IN"/>
+        </w:rPr>
+      </w:pPr>
+      <w:r>
+        <w:rPr>
+          <w:noProof/>
+          <w:lang w:val="en-IN" w:eastAsia="en-IN"/>
+        </w:rPr>
+        <w:t>model.compile(loss='mean_squared_error', optimizer='Adam')</w:t>
+      </w:r>
+    </w:p>
+    <w:p>
+      <w:pPr>
+        <w:pStyle w:val="ListParagraph"/>
+        <w:rPr>
+          <w:noProof/>
+          <w:lang w:val="en-IN" w:eastAsia="en-IN"/>
+        </w:rPr>
+      </w:pPr>
+    </w:p>
+    <w:p>
+      <w:pPr>
+        <w:pStyle w:val="ListParagraph"/>
+        <w:rPr>
+          <w:noProof/>
+          <w:lang w:val="en-IN" w:eastAsia="en-IN"/>
+        </w:rPr>
+      </w:pPr>
+      <w:r>
+        <w:rPr>
+          <w:noProof/>
+          <w:lang w:val="en-IN" w:eastAsia="en-IN"/>
+        </w:rPr>
+        <w:t>from keras.callbacks import</w:t>
+      </w:r>
+      <w:r>
+        <w:rPr>
+          <w:noProof/>
+          <w:lang w:val="en-IN" w:eastAsia="en-IN"/>
+        </w:rPr>
+        <w:t xml:space="preserve"> EarlyStopping, ModelCheckpoint</w:t>
+      </w:r>
+    </w:p>
+    <w:p>
+      <w:pPr>
+        <w:pStyle w:val="ListParagraph"/>
+        <w:rPr>
+          <w:noProof/>
+          <w:lang w:val="en-IN" w:eastAsia="en-IN"/>
+        </w:rPr>
+      </w:pPr>
+      <w:r>
+        <w:rPr>
+          <w:noProof/>
+          <w:lang w:val="en-IN" w:eastAsia="en-IN"/>
+        </w:rPr>
+        <w:t>early_stop = EarlyStopping(monitor='val_loss', patience=10, mode='min')</w:t>
+      </w:r>
+    </w:p>
+    <w:p>
+      <w:pPr>
+        <w:pStyle w:val="ListParagraph"/>
+        <w:rPr>
+          <w:noProof/>
+          <w:lang w:val="en-IN" w:eastAsia="en-IN"/>
+        </w:rPr>
+      </w:pPr>
+      <w:r>
+        <w:rPr>
+          <w:noProof/>
+          <w:lang w:val="en-IN" w:eastAsia="en-IN"/>
+        </w:rPr>
+        <w:t>checkpoint = ModelCheckpoint(mode + '_model_best_weight_last_13preds_comp.h5', monitor='val_loss', save_best_only=True, mode='min', period=1)</w:t>
+      </w:r>
+    </w:p>
+    <w:p>
+      <w:pPr>
+        <w:pStyle w:val="ListParagraph"/>
+        <w:rPr>
+          <w:noProof/>
+          <w:lang w:val="en-IN" w:eastAsia="en-IN"/>
+        </w:rPr>
+      </w:pPr>
+      <w:r>
+        <w:rPr>
+          <w:noProof/>
+          <w:lang w:val="en-IN" w:eastAsia="en-IN"/>
+        </w:rPr>
+        <w:t>model.fit(x_train, y_train, epochs=30, batch_size=4, callbacks=[early_stop, checkpoint], verbose=1, validation_data=(x_test, y_test)) # verbose=1 shows us the progress of epochs</w:t>
+      </w:r>
+    </w:p>
+    <w:p>
+      <w:pPr>
+        <w:pStyle w:val="ListParagraph"/>
+        <w:rPr>
+          <w:noProof/>
+          <w:lang w:val="en-IN" w:eastAsia="en-IN"/>
+        </w:rPr>
+      </w:pPr>
+    </w:p>
+    <w:p>
+      <w:pPr>
+        <w:pStyle w:val="ListParagraph"/>
+        <w:rPr>
+          <w:noProof/>
+          <w:lang w:val="en-IN" w:eastAsia="en-IN"/>
+        </w:rPr>
+      </w:pPr>
+      <w:r>
+        <w:rPr>
+          <w:noProof/>
+          <w:lang w:val="en-IN" w:eastAsia="en-IN"/>
+        </w:rPr>
+        <w:t># make predictions</w:t>
+      </w:r>
+    </w:p>
+    <w:p>
+      <w:pPr>
+        <w:pStyle w:val="ListParagraph"/>
+        <w:rPr>
+          <w:noProof/>
+          <w:lang w:val="en-IN" w:eastAsia="en-IN"/>
+        </w:rPr>
+      </w:pPr>
+      <w:r>
+        <w:rPr>
+          <w:noProof/>
+          <w:lang w:val="en-IN" w:eastAsia="en-IN"/>
+        </w:rPr>
+        <w:t>pred</w:t>
+      </w:r>
+      <w:r>
+        <w:rPr>
+          <w:noProof/>
+          <w:lang w:val="en-IN" w:eastAsia="en-IN"/>
+        </w:rPr>
+        <w:t xml:space="preserve"> = model.predict(x_test, batch_size=1)</w:t>
+      </w:r>
+    </w:p>
+    <w:p>
+      <w:pPr>
+        <w:pStyle w:val="ListParagraph"/>
+        <w:rPr>
+          <w:noProof/>
+          <w:lang w:val="en-IN" w:eastAsia="en-IN"/>
+        </w:rPr>
+      </w:pPr>
+      <w:r>
+        <w:rPr>
+          <w:noProof/>
+          <w:lang w:val="en-IN" w:eastAsia="en-IN"/>
+        </w:rPr>
+        <w:t>pred = scaler.inverse_transform(pred)</w:t>
+      </w:r>
+    </w:p>
+    <w:p>
+      <w:pPr>
+        <w:rPr>
           <w:rFonts w:cs="Times New Roman"/>
           <w:b/>
           <w:bCs/>
@@ -9688,6 +10204,7 @@
           <w:sz w:val="28"/>
           <w:szCs w:val="28"/>
         </w:rPr>
+        <w:lastRenderedPageBreak/>
         <w:t>Results</w:t>
       </w:r>
     </w:p>
@@ -11012,8 +11529,6 @@
         </w:rPr>
         <w:t>GitHub</w:t>
       </w:r>
-      <w:bookmarkStart w:id="36" w:name="_GoBack"/>
-      <w:bookmarkEnd w:id="36"/>
       <w:r>
         <w:rPr>
           <w:rFonts w:cs="Times New Roman"/>
@@ -11064,7 +11579,7 @@
           <w:color w:val="auto"/>
         </w:rPr>
       </w:pPr>
-      <w:bookmarkStart w:id="37" w:name="_Toc42376352"/>
+      <w:bookmarkStart w:id="36" w:name="_Toc42376352"/>
       <w:r>
         <w:rPr>
           <w:rFonts w:cs="Times New Roman"/>
@@ -11086,7 +11601,7 @@
         </w:rPr>
         <w:t>Technologies Used</w:t>
       </w:r>
-      <w:bookmarkEnd w:id="37"/>
+      <w:bookmarkEnd w:id="36"/>
     </w:p>
     <w:p>
       <w:pPr>
@@ -11206,7 +11721,7 @@
           <w:color w:val="auto"/>
         </w:rPr>
       </w:pPr>
-      <w:bookmarkStart w:id="38" w:name="_Toc42376353"/>
+      <w:bookmarkStart w:id="37" w:name="_Toc42376353"/>
       <w:r>
         <w:rPr>
           <w:rFonts w:cs="Times New Roman"/>
@@ -11228,7 +11743,7 @@
         </w:rPr>
         <w:t>Future Prospects</w:t>
       </w:r>
-      <w:bookmarkEnd w:id="38"/>
+      <w:bookmarkEnd w:id="37"/>
     </w:p>
     <w:p>
       <w:pPr>
@@ -11338,22 +11853,7 @@
         <w:t>Using this thesis for case studies</w:t>
       </w:r>
     </w:p>
-    <w:p>
-      <w:pPr>
-        <w:spacing w:after="160" w:line="259" w:lineRule="auto"/>
-        <w:rPr>
-          <w:rFonts w:eastAsiaTheme="minorHAnsi" w:cs="Times New Roman"/>
-        </w:rPr>
-      </w:pPr>
-      <w:r>
-        <w:rPr>
-          <w:rFonts w:cs="Times New Roman"/>
-        </w:rPr>
-        <w:lastRenderedPageBreak/>
-        <w:br w:type="page"/>
-      </w:r>
-    </w:p>
-    <w:bookmarkStart w:id="39" w:name="_Toc42376354" w:displacedByCustomXml="next"/>
+    <w:bookmarkStart w:id="38" w:name="_Toc42376354" w:displacedByCustomXml="next"/>
     <w:sdt>
       <w:sdtPr>
         <w:rPr>
@@ -11386,6 +11886,8 @@
             </w:rPr>
             <w:t>Bibliography</w:t>
           </w:r>
+          <w:bookmarkStart w:id="39" w:name="_GoBack"/>
+          <w:bookmarkEnd w:id="38"/>
           <w:bookmarkEnd w:id="39"/>
         </w:p>
         <w:p>
@@ -11688,7 +12190,7 @@
           <w:rPr>
             <w:noProof/>
           </w:rPr>
-          <w:t>20</w:t>
+          <w:t>22</w:t>
         </w:r>
         <w:r>
           <w:rPr>
@@ -14300,6 +14802,54 @@
       </w:tblCellMar>
     </w:tblPr>
   </w:style>
+  <w:style w:type="paragraph" w:styleId="HTMLPreformatted">
+    <w:name w:val="HTML Preformatted"/>
+    <w:basedOn w:val="Normal"/>
+    <w:link w:val="HTMLPreformattedChar"/>
+    <w:uiPriority w:val="99"/>
+    <w:unhideWhenUsed/>
+    <w:rsid w:val="00301217"/>
+    <w:pPr>
+      <w:tabs>
+        <w:tab w:val="left" w:pos="916"/>
+        <w:tab w:val="left" w:pos="1832"/>
+        <w:tab w:val="left" w:pos="2748"/>
+        <w:tab w:val="left" w:pos="3664"/>
+        <w:tab w:val="left" w:pos="4580"/>
+        <w:tab w:val="left" w:pos="5496"/>
+        <w:tab w:val="left" w:pos="6412"/>
+        <w:tab w:val="left" w:pos="7328"/>
+        <w:tab w:val="left" w:pos="8244"/>
+        <w:tab w:val="left" w:pos="9160"/>
+        <w:tab w:val="left" w:pos="10076"/>
+        <w:tab w:val="left" w:pos="10992"/>
+        <w:tab w:val="left" w:pos="11908"/>
+        <w:tab w:val="left" w:pos="12824"/>
+        <w:tab w:val="left" w:pos="13740"/>
+        <w:tab w:val="left" w:pos="14656"/>
+      </w:tabs>
+      <w:spacing w:after="0" w:line="240" w:lineRule="auto"/>
+    </w:pPr>
+    <w:rPr>
+      <w:rFonts w:ascii="Courier New" w:eastAsia="Times New Roman" w:hAnsi="Courier New" w:cs="Courier New"/>
+      <w:sz w:val="20"/>
+      <w:szCs w:val="20"/>
+      <w:lang w:val="en-IN" w:eastAsia="en-IN"/>
+    </w:rPr>
+  </w:style>
+  <w:style w:type="character" w:customStyle="1" w:styleId="HTMLPreformattedChar">
+    <w:name w:val="HTML Preformatted Char"/>
+    <w:basedOn w:val="DefaultParagraphFont"/>
+    <w:link w:val="HTMLPreformatted"/>
+    <w:uiPriority w:val="99"/>
+    <w:rsid w:val="00301217"/>
+    <w:rPr>
+      <w:rFonts w:ascii="Courier New" w:eastAsia="Times New Roman" w:hAnsi="Courier New" w:cs="Courier New"/>
+      <w:sz w:val="20"/>
+      <w:szCs w:val="20"/>
+      <w:lang w:val="en-IN" w:eastAsia="en-IN"/>
+    </w:rPr>
+  </w:style>
 </w:styles>
 </file>
 
@@ -14844,6 +15394,54 @@
       </w:tblCellMar>
     </w:tblPr>
   </w:style>
+  <w:style w:type="paragraph" w:styleId="HTMLPreformatted">
+    <w:name w:val="HTML Preformatted"/>
+    <w:basedOn w:val="Normal"/>
+    <w:link w:val="HTMLPreformattedChar"/>
+    <w:uiPriority w:val="99"/>
+    <w:unhideWhenUsed/>
+    <w:rsid w:val="00301217"/>
+    <w:pPr>
+      <w:tabs>
+        <w:tab w:val="left" w:pos="916"/>
+        <w:tab w:val="left" w:pos="1832"/>
+        <w:tab w:val="left" w:pos="2748"/>
+        <w:tab w:val="left" w:pos="3664"/>
+        <w:tab w:val="left" w:pos="4580"/>
+        <w:tab w:val="left" w:pos="5496"/>
+        <w:tab w:val="left" w:pos="6412"/>
+        <w:tab w:val="left" w:pos="7328"/>
+        <w:tab w:val="left" w:pos="8244"/>
+        <w:tab w:val="left" w:pos="9160"/>
+        <w:tab w:val="left" w:pos="10076"/>
+        <w:tab w:val="left" w:pos="10992"/>
+        <w:tab w:val="left" w:pos="11908"/>
+        <w:tab w:val="left" w:pos="12824"/>
+        <w:tab w:val="left" w:pos="13740"/>
+        <w:tab w:val="left" w:pos="14656"/>
+      </w:tabs>
+      <w:spacing w:after="0" w:line="240" w:lineRule="auto"/>
+    </w:pPr>
+    <w:rPr>
+      <w:rFonts w:ascii="Courier New" w:eastAsia="Times New Roman" w:hAnsi="Courier New" w:cs="Courier New"/>
+      <w:sz w:val="20"/>
+      <w:szCs w:val="20"/>
+      <w:lang w:val="en-IN" w:eastAsia="en-IN"/>
+    </w:rPr>
+  </w:style>
+  <w:style w:type="character" w:customStyle="1" w:styleId="HTMLPreformattedChar">
+    <w:name w:val="HTML Preformatted Char"/>
+    <w:basedOn w:val="DefaultParagraphFont"/>
+    <w:link w:val="HTMLPreformatted"/>
+    <w:uiPriority w:val="99"/>
+    <w:rsid w:val="00301217"/>
+    <w:rPr>
+      <w:rFonts w:ascii="Courier New" w:eastAsia="Times New Roman" w:hAnsi="Courier New" w:cs="Courier New"/>
+      <w:sz w:val="20"/>
+      <w:szCs w:val="20"/>
+      <w:lang w:val="en-IN" w:eastAsia="en-IN"/>
+    </w:rPr>
+  </w:style>
 </w:styles>
 </file>
 
@@ -15256,7 +15854,7 @@
 </file>
 
 <file path=customXml/itemProps1.xml><?xml version="1.0" encoding="utf-8"?>
-<ds:datastoreItem xmlns:ds="http://schemas.openxmlformats.org/officeDocument/2006/customXml" ds:itemID="{261DC24F-064A-487B-8B19-CD097E087D8B}">
+<ds:datastoreItem xmlns:ds="http://schemas.openxmlformats.org/officeDocument/2006/customXml" ds:itemID="{E3AE593A-621F-4FD1-B9F6-C1AD840E96EE}">
   <ds:schemaRefs>
     <ds:schemaRef ds:uri="http://schemas.openxmlformats.org/officeDocument/2006/bibliography"/>
   </ds:schemaRefs>

</xml_diff>